<commit_message>
Modification de la compte rendue
</commit_message>
<xml_diff>
--- a/Compte rendue.docx
+++ b/Compte rendue.docx
@@ -71,47 +71,7 @@
                                 <w:szCs w:val="36"/>
                                 <w:shd w:val="clear" w:color="auto" w:fill="FFFFFF"/>
                               </w:rPr>
-                              <w:t>Centre N</w:t>
-                            </w:r>
-                            <w:r>
-                              <w:rPr>
-                                <w:rFonts w:ascii="Times New Roman" w:hAnsi="Times New Roman" w:cs="Times New Roman"/>
-                                <w:color w:val="202124"/>
-                                <w:sz w:val="32"/>
-                                <w:szCs w:val="36"/>
-                                <w:shd w:val="clear" w:color="auto" w:fill="FFFFFF"/>
-                              </w:rPr>
-                              <w:t xml:space="preserve">ational </w:t>
-                            </w:r>
-                            <w:r>
-                              <w:rPr>
-                                <w:rFonts w:ascii="Times New Roman" w:hAnsi="Times New Roman" w:cs="Times New Roman"/>
-                                <w:color w:val="202124"/>
-                                <w:sz w:val="32"/>
-                                <w:szCs w:val="36"/>
-                                <w:shd w:val="clear" w:color="auto" w:fill="FFFFFF"/>
-                              </w:rPr>
-                              <w:t xml:space="preserve">d'Enseignement à </w:t>
-                            </w:r>
-                            <w:r>
-                              <w:rPr>
-                                <w:rFonts w:ascii="Times New Roman" w:hAnsi="Times New Roman" w:cs="Times New Roman"/>
-                                <w:color w:val="202124"/>
-                                <w:sz w:val="32"/>
-                                <w:szCs w:val="36"/>
-                                <w:shd w:val="clear" w:color="auto" w:fill="FFFFFF"/>
-                              </w:rPr>
-                              <w:t>D</w:t>
-                            </w:r>
-                            <w:r>
-                              <w:rPr>
-                                <w:rFonts w:ascii="Times New Roman" w:hAnsi="Times New Roman" w:cs="Times New Roman"/>
-                                <w:color w:val="202124"/>
-                                <w:sz w:val="32"/>
-                                <w:szCs w:val="36"/>
-                                <w:shd w:val="clear" w:color="auto" w:fill="FFFFFF"/>
-                              </w:rPr>
-                              <w:t>istance</w:t>
+                              <w:t>Centre National d'Enseignement à Distance</w:t>
                             </w:r>
                           </w:p>
                         </w:txbxContent>
@@ -159,47 +119,7 @@
                           <w:szCs w:val="36"/>
                           <w:shd w:val="clear" w:color="auto" w:fill="FFFFFF"/>
                         </w:rPr>
-                        <w:t>Centre N</w:t>
-                      </w:r>
-                      <w:r>
-                        <w:rPr>
-                          <w:rFonts w:ascii="Times New Roman" w:hAnsi="Times New Roman" w:cs="Times New Roman"/>
-                          <w:color w:val="202124"/>
-                          <w:sz w:val="32"/>
-                          <w:szCs w:val="36"/>
-                          <w:shd w:val="clear" w:color="auto" w:fill="FFFFFF"/>
-                        </w:rPr>
-                        <w:t xml:space="preserve">ational </w:t>
-                      </w:r>
-                      <w:r>
-                        <w:rPr>
-                          <w:rFonts w:ascii="Times New Roman" w:hAnsi="Times New Roman" w:cs="Times New Roman"/>
-                          <w:color w:val="202124"/>
-                          <w:sz w:val="32"/>
-                          <w:szCs w:val="36"/>
-                          <w:shd w:val="clear" w:color="auto" w:fill="FFFFFF"/>
-                        </w:rPr>
-                        <w:t xml:space="preserve">d'Enseignement à </w:t>
-                      </w:r>
-                      <w:r>
-                        <w:rPr>
-                          <w:rFonts w:ascii="Times New Roman" w:hAnsi="Times New Roman" w:cs="Times New Roman"/>
-                          <w:color w:val="202124"/>
-                          <w:sz w:val="32"/>
-                          <w:szCs w:val="36"/>
-                          <w:shd w:val="clear" w:color="auto" w:fill="FFFFFF"/>
-                        </w:rPr>
-                        <w:t>D</w:t>
-                      </w:r>
-                      <w:r>
-                        <w:rPr>
-                          <w:rFonts w:ascii="Times New Roman" w:hAnsi="Times New Roman" w:cs="Times New Roman"/>
-                          <w:color w:val="202124"/>
-                          <w:sz w:val="32"/>
-                          <w:szCs w:val="36"/>
-                          <w:shd w:val="clear" w:color="auto" w:fill="FFFFFF"/>
-                        </w:rPr>
-                        <w:t>istance</w:t>
+                        <w:t>Centre National d'Enseignement à Distance</w:t>
                       </w:r>
                     </w:p>
                   </w:txbxContent>
@@ -231,7 +151,7 @@
                     <pic:cNvPicPr/>
                   </pic:nvPicPr>
                   <pic:blipFill>
-                    <a:blip r:embed="rId5">
+                    <a:blip r:embed="rId8">
                       <a:extLst>
                         <a:ext uri="{28A0092B-C50C-407E-A947-70E740481C1C}">
                           <a14:useLocalDpi xmlns:a14="http://schemas.microsoft.com/office/drawing/2010/main" val="0"/>
@@ -404,10 +324,19 @@
     <w:p/>
     <w:p>
       <w:r>
-        <w:t xml:space="preserve">Présenté le 15 </w:t>
-      </w:r>
-      <w:r>
-        <w:t>Avril 2022</w:t>
+        <w:t xml:space="preserve">Présenté le </w:t>
+      </w:r>
+      <w:r>
+        <w:t>01</w:t>
+      </w:r>
+      <w:r>
+        <w:t xml:space="preserve"> </w:t>
+      </w:r>
+      <w:r>
+        <w:t>Mai</w:t>
+      </w:r>
+      <w:r>
+        <w:t xml:space="preserve"> 2022</w:t>
       </w:r>
     </w:p>
     <w:p>
@@ -424,7 +353,16 @@
       </w:r>
     </w:p>
     <w:p>
-      <w:r>
+      <w:pPr>
+        <w:jc w:val="center"/>
+        <w:rPr>
+          <w:b/>
+        </w:rPr>
+      </w:pPr>
+      <w:r>
+        <w:rPr>
+          <w:b/>
+        </w:rPr>
         <w:lastRenderedPageBreak/>
         <w:t>INTRODUCTION</w:t>
       </w:r>
@@ -435,6 +373,13 @@
           <w:color w:val="ED7D31" w:themeColor="accent2"/>
         </w:rPr>
       </w:pPr>
+    </w:p>
+    <w:p>
+      <w:pPr>
+        <w:rPr>
+          <w:color w:val="9CC2E5" w:themeColor="accent1" w:themeTint="99"/>
+        </w:rPr>
+      </w:pPr>
       <w:r>
         <w:rPr>
           <w:color w:val="ED7D31" w:themeColor="accent2"/>
@@ -446,9 +391,66 @@
       <w:pPr>
         <w:ind w:firstLine="709"/>
         <w:jc w:val="both"/>
-      </w:pPr>
-      <w:r>
-        <w:t>Ce projet permet à un lycéen d’apprendre et de comprendre les différentes fonctions de mathématiques accessibles, généralement, à un élève de seconde (fonction carré, inverse, linéaire, affine et du second degré). Grâce à cette application, les élèves s’entraînent et cela permet d’évaluer leur niveau. Celui-ci est composé 10 questions sur les fonctions mathématiques. Une fois que l’élève a répondu à toutes les questions, il obtient une note sur 20 points.</w:t>
+        <w:rPr>
+          <w:color w:val="9CC2E5" w:themeColor="accent1" w:themeTint="99"/>
+        </w:rPr>
+      </w:pPr>
+      <w:r>
+        <w:t xml:space="preserve">Pour </w:t>
+      </w:r>
+      <w:r>
+        <w:t>mesurer l'évolution des connaissances ou des compétences sur un sujet spécifique</w:t>
+      </w:r>
+      <w:r>
+        <w:t xml:space="preserve">, </w:t>
+      </w:r>
+      <w:r>
+        <w:t>la réalisation d’un</w:t>
+      </w:r>
+      <w:r>
+        <w:t xml:space="preserve"> quiz est une très bonne option. </w:t>
+      </w:r>
+      <w:r>
+        <w:t>Dans ce projet, j’ai décidé de réaliser un quiz sur les fonctions mathématiques</w:t>
+      </w:r>
+      <w:r>
+        <w:t xml:space="preserve">, </w:t>
+      </w:r>
+      <w:r>
+        <w:t>composé</w:t>
+      </w:r>
+      <w:r>
+        <w:t xml:space="preserve"> de</w:t>
+      </w:r>
+      <w:r>
+        <w:t xml:space="preserve"> 10 questions</w:t>
+      </w:r>
+      <w:r>
+        <w:t xml:space="preserve"> </w:t>
+      </w:r>
+      <w:r>
+        <w:t>et</w:t>
+      </w:r>
+      <w:r>
+        <w:t xml:space="preserve"> noté </w:t>
+      </w:r>
+      <w:r>
+        <w:t>sur 20 points</w:t>
+      </w:r>
+      <w:r>
+        <w:t xml:space="preserve">. Celui-ci a pour but </w:t>
+      </w:r>
+      <w:r>
+        <w:t xml:space="preserve">d’apprendre et de comprendre les différentes fonctions de mathématiques </w:t>
+      </w:r>
+      <w:r>
+        <w:t>à un élève de seconde</w:t>
+      </w:r>
+      <w:r>
+        <w:t xml:space="preserve">. </w:t>
+      </w:r>
+      <w:r>
+        <w:t>Grâce à cette application, les élèves s’entraînent et cela permet d’évaluer leur niveau.</w:t>
       </w:r>
       <w:r>
         <w:t xml:space="preserve"> </w:t>
@@ -459,61 +461,100 @@
         <w:ind w:firstLine="709"/>
         <w:jc w:val="both"/>
       </w:pPr>
-    </w:p>
-    <w:p>
-      <w:pPr>
-        <w:rPr>
-          <w:color w:val="ED7D31" w:themeColor="accent2"/>
-        </w:rPr>
-      </w:pPr>
-      <w:r>
-        <w:rPr>
-          <w:color w:val="ED7D31" w:themeColor="accent2"/>
-        </w:rPr>
-        <w:t xml:space="preserve">Annonce du plan de votre écrit. </w:t>
-      </w:r>
-    </w:p>
-    <w:p>
-      <w:pPr>
+      <w:r>
+        <w:t>Après avoir découvert les projets proposés, j'ai choisi de faire celui-ci car après avoir fait plusieurs recherches sur les propositions, j'ai trouvé que les quizz sont particulièrement nombreux sur internet.</w:t>
+      </w:r>
+      <w:r>
+        <w:t xml:space="preserve"> De plus, …</w:t>
+      </w:r>
+    </w:p>
+    <w:p>
+      <w:pPr>
+        <w:spacing w:after="0"/>
         <w:ind w:firstLine="709"/>
         <w:jc w:val="both"/>
       </w:pPr>
       <w:r>
-        <w:t>Plan :</w:t>
-      </w:r>
-    </w:p>
-    <w:p>
-      <w:pPr>
-        <w:ind w:firstLine="709"/>
-        <w:jc w:val="both"/>
-      </w:pPr>
-      <w:r>
-        <w:t>Définition du projet</w:t>
-      </w:r>
-    </w:p>
-    <w:p>
-      <w:pPr>
-        <w:ind w:firstLine="709"/>
-        <w:jc w:val="both"/>
-      </w:pPr>
-      <w:r>
-        <w:t>Première phase du projet</w:t>
-      </w:r>
-    </w:p>
-    <w:p>
-      <w:pPr>
-        <w:ind w:firstLine="709"/>
-        <w:jc w:val="both"/>
-      </w:pPr>
-      <w:r>
-        <w:t>Les résultats et l’analyse</w:t>
-      </w:r>
-    </w:p>
-    <w:p>
-      <w:pPr>
-        <w:ind w:firstLine="709"/>
-        <w:jc w:val="both"/>
-      </w:pPr>
+        <w:t>A travers ce rapport</w:t>
+      </w:r>
+      <w:r>
+        <w:t>,</w:t>
+      </w:r>
+      <w:r>
+        <w:t xml:space="preserve"> </w:t>
+      </w:r>
+      <w:r>
+        <w:t>je présenterai</w:t>
+      </w:r>
+      <w:r>
+        <w:t>,</w:t>
+      </w:r>
+      <w:r>
+        <w:t xml:space="preserve"> t</w:t>
+      </w:r>
+      <w:r>
+        <w:t xml:space="preserve">out d’abord, le projet qui m’a été confié </w:t>
+      </w:r>
+      <w:r>
+        <w:t xml:space="preserve">ainsi que les différents outils que j’ai utilisés. </w:t>
+      </w:r>
+      <w:r>
+        <w:t>Dans un deuxième temps, je présenterai la p</w:t>
+      </w:r>
+      <w:r>
+        <w:t xml:space="preserve">remière phase </w:t>
+      </w:r>
+      <w:r>
+        <w:t>de l’application</w:t>
+      </w:r>
+      <w:r>
+        <w:t xml:space="preserve"> </w:t>
+      </w:r>
+      <w:r>
+        <w:t>avec les problèmes rencontrés</w:t>
+      </w:r>
+      <w:r>
+        <w:t>.</w:t>
+      </w:r>
+      <w:r>
+        <w:t xml:space="preserve"> Pour finir, </w:t>
+      </w:r>
+      <w:r>
+        <w:t>je</w:t>
+      </w:r>
+      <w:r>
+        <w:t xml:space="preserve"> </w:t>
+      </w:r>
+      <w:r>
+        <w:t>présenterai</w:t>
+      </w:r>
+      <w:r>
+        <w:t xml:space="preserve"> </w:t>
+      </w:r>
+      <w:r>
+        <w:t>les éléments</w:t>
+      </w:r>
+      <w:r>
+        <w:t xml:space="preserve"> de </w:t>
+      </w:r>
+      <w:r>
+        <w:t xml:space="preserve">votre programme fini </w:t>
+      </w:r>
+      <w:r>
+        <w:t>avec</w:t>
+      </w:r>
+      <w:r>
+        <w:t xml:space="preserve"> les analyses et les</w:t>
+      </w:r>
+      <w:r>
+        <w:t xml:space="preserve"> </w:t>
+      </w:r>
+      <w:r>
+        <w:t>apprentissages que j’ai pu acquérir</w:t>
+      </w:r>
+      <w:r>
+        <w:t>.</w:t>
+      </w:r>
     </w:p>
     <w:p>
       <w:pPr>
@@ -578,8 +619,14 @@
                           <w:p>
                             <w:pPr>
                               <w:jc w:val="center"/>
+                              <w:rPr>
+                                <w:b/>
+                              </w:rPr>
                             </w:pPr>
                             <w:r>
+                              <w:rPr>
+                                <w:b/>
+                              </w:rPr>
                               <w:t>PARTIE 1 : DEFINITION DU PROJET</w:t>
                             </w:r>
                           </w:p>
@@ -608,8 +655,14 @@
                     <w:p>
                       <w:pPr>
                         <w:jc w:val="center"/>
+                        <w:rPr>
+                          <w:b/>
+                        </w:rPr>
                       </w:pPr>
                       <w:r>
+                        <w:rPr>
+                          <w:b/>
+                        </w:rPr>
                         <w:t>PARTIE 1 : DEFINITION DU PROJET</w:t>
                       </w:r>
                     </w:p>
@@ -632,31 +685,132 @@
     </w:p>
     <w:p>
       <w:pPr>
-        <w:rPr>
-          <w:color w:val="ED7D31" w:themeColor="accent2"/>
-        </w:rPr>
-      </w:pPr>
-      <w:r>
-        <w:rPr>
-          <w:color w:val="ED7D31" w:themeColor="accent2"/>
-        </w:rPr>
-        <w:lastRenderedPageBreak/>
-        <w:t xml:space="preserve">Ce que vous vouliez faire </w:t>
-      </w:r>
-    </w:p>
-    <w:p>
-      <w:pPr>
+        <w:spacing w:after="0"/>
         <w:ind w:firstLine="709"/>
         <w:jc w:val="both"/>
       </w:pPr>
       <w:r>
-        <w:t xml:space="preserve">Un </w:t>
-      </w:r>
-      <w:r>
-        <w:t>quiz</w:t>
-      </w:r>
-      <w:r>
-        <w:t xml:space="preserve"> permettant d’apprendre et de comprendre les différentes fonctions de mathématiques accessibles, généralement, à un élève de seconde (fonction carré, inverse, linéaire, affine et du second degré). Ce programme permet de s’entrainer et d’évaluer le niveau de l’utilisateur. Son exécution doit afficher successivement 10 questions sur les fonctions. Une note est ensuite générée sur 20 (chaque bonne réponse rapporte 2 points et chaque mauvaise réponse n’apporte ni n’enlève de point).</w:t>
+        <w:lastRenderedPageBreak/>
+        <w:t xml:space="preserve">Dans cette partie, </w:t>
+      </w:r>
+      <w:r>
+        <w:t>je vais</w:t>
+      </w:r>
+      <w:r>
+        <w:t xml:space="preserve"> tout d’abord vous pr</w:t>
+      </w:r>
+      <w:r>
+        <w:t>ésenter c</w:t>
+      </w:r>
+      <w:r>
+        <w:t xml:space="preserve">e que </w:t>
+      </w:r>
+      <w:r>
+        <w:t>je</w:t>
+      </w:r>
+      <w:r>
+        <w:t xml:space="preserve"> voulais faire</w:t>
+      </w:r>
+      <w:r>
+        <w:t xml:space="preserve"> et ce que j’ai </w:t>
+      </w:r>
+      <w:r>
+        <w:t>décidé de mettre en œuvre</w:t>
+      </w:r>
+      <w:r>
+        <w:t>.</w:t>
+      </w:r>
+      <w:r>
+        <w:t xml:space="preserve"> Ensuite </w:t>
+      </w:r>
+      <w:r>
+        <w:t>je vais</w:t>
+      </w:r>
+      <w:r>
+        <w:t xml:space="preserve"> détailler quelles ét</w:t>
+      </w:r>
+      <w:r>
+        <w:t>aient l</w:t>
+      </w:r>
+      <w:r>
+        <w:t xml:space="preserve">es outils choisis et les raisons de </w:t>
+      </w:r>
+      <w:r>
+        <w:t xml:space="preserve">mon </w:t>
+      </w:r>
+      <w:r>
+        <w:t>choix</w:t>
+      </w:r>
+      <w:r>
+        <w:t>.</w:t>
+      </w:r>
+      <w:r>
+        <w:t xml:space="preserve"> </w:t>
+      </w:r>
+      <w:r>
+        <w:t xml:space="preserve">Enfin </w:t>
+      </w:r>
+      <w:r>
+        <w:t>je vais</w:t>
+      </w:r>
+      <w:r>
+        <w:t xml:space="preserve"> montrer</w:t>
+      </w:r>
+      <w:r>
+        <w:t xml:space="preserve"> </w:t>
+      </w:r>
+      <w:r>
+        <w:t>l</w:t>
+      </w:r>
+      <w:r>
+        <w:t>es moyens que</w:t>
+      </w:r>
+      <w:r>
+        <w:t xml:space="preserve"> je</w:t>
+      </w:r>
+      <w:r>
+        <w:t xml:space="preserve"> </w:t>
+      </w:r>
+      <w:r>
+        <w:t>me</w:t>
+      </w:r>
+      <w:r>
+        <w:t xml:space="preserve"> </w:t>
+      </w:r>
+      <w:r>
+        <w:t>suis</w:t>
+      </w:r>
+      <w:r>
+        <w:t xml:space="preserve"> donnés</w:t>
+      </w:r>
+      <w:r>
+        <w:t xml:space="preserve"> ainsi que les </w:t>
+      </w:r>
+      <w:r>
+        <w:t>critères d’évaluation</w:t>
+      </w:r>
+      <w:r>
+        <w:t>.</w:t>
+      </w:r>
+    </w:p>
+    <w:p>
+      <w:pPr>
+        <w:rPr>
+          <w:color w:val="ED7D31" w:themeColor="accent2"/>
+        </w:rPr>
+      </w:pPr>
+    </w:p>
+    <w:p>
+      <w:pPr>
+        <w:rPr>
+          <w:color w:val="ED7D31" w:themeColor="accent2"/>
+        </w:rPr>
+      </w:pPr>
+      <w:r>
+        <w:rPr>
+          <w:color w:val="ED7D31" w:themeColor="accent2"/>
+        </w:rPr>
+        <w:t xml:space="preserve">Ce que vous vouliez faire </w:t>
       </w:r>
     </w:p>
     <w:p>
@@ -665,7 +819,34 @@
         <w:jc w:val="both"/>
       </w:pPr>
       <w:r>
-        <w:t xml:space="preserve">Ce quiz est composé de 10 questions, elles même issues d’une « banque de questions » de manière à générer un questionnaire aléatoire. </w:t>
+        <w:t>Dans ce projet, je voulais faire u</w:t>
+      </w:r>
+      <w:r>
+        <w:t xml:space="preserve">n </w:t>
+      </w:r>
+      <w:r>
+        <w:t>quiz</w:t>
+      </w:r>
+      <w:r>
+        <w:t xml:space="preserve"> </w:t>
+      </w:r>
+      <w:r>
+        <w:t xml:space="preserve">qui permette </w:t>
+      </w:r>
+      <w:r>
+        <w:t xml:space="preserve">d’apprendre et de comprendre les différentes fonctions de mathématiques accessibles, généralement, à un élève de seconde (fonction carré, inverse, linéaire, affine et du second degré). </w:t>
+      </w:r>
+      <w:r>
+        <w:t>Un</w:t>
+      </w:r>
+      <w:r>
+        <w:t xml:space="preserve"> programme</w:t>
+      </w:r>
+      <w:r>
+        <w:t xml:space="preserve"> qui</w:t>
+      </w:r>
+      <w:r>
+        <w:t xml:space="preserve"> permet de s’entrainer et d’évaluer le niveau de l’utilisateur. Son exécution doit afficher successivement 10 questions sur les fonctions. Une note est ensuite générée sur 20 (chaque bonne réponse rapporte 2 points et chaque mauvaise réponse n’apporte ni n’enlève de point).</w:t>
       </w:r>
     </w:p>
     <w:p>
@@ -674,8 +855,24 @@
         <w:jc w:val="both"/>
       </w:pPr>
       <w:r>
-        <w:t>Chaque réponse génère un retour avant de passer à la question suivante. Il doit se présenter sous la forme « Bonne/Mauvaise réponse + Solution ».</w:t>
-      </w:r>
+        <w:t>Un</w:t>
+      </w:r>
+      <w:r>
+        <w:t xml:space="preserve"> quiz composé de 10 questions, elles même issues d’une « banque de questions » de manière à générer un questionnaire aléatoire</w:t>
+      </w:r>
+      <w:r>
+        <w:t xml:space="preserve"> et chaque</w:t>
+      </w:r>
+      <w:r>
+        <w:t xml:space="preserve"> réponse génère un retour avant de passer à la question suivante. Il doit se présenter sous la forme « Bonne/Mauvaise réponse + Solution ».</w:t>
+      </w:r>
+    </w:p>
+    <w:p>
+      <w:pPr>
+        <w:rPr>
+          <w:color w:val="ED7D31" w:themeColor="accent2"/>
+        </w:rPr>
+      </w:pPr>
     </w:p>
     <w:p>
       <w:pPr>
@@ -688,91 +885,6 @@
           <w:color w:val="ED7D31" w:themeColor="accent2"/>
         </w:rPr>
         <w:t xml:space="preserve">Ce que vous avez décidé de mettre en œuvre </w:t>
-      </w:r>
-    </w:p>
-    <w:p>
-      <w:pPr>
-        <w:pStyle w:val="Paragraphedeliste"/>
-        <w:numPr>
-          <w:ilvl w:val="0"/>
-          <w:numId w:val="3"/>
-        </w:numPr>
-      </w:pPr>
-      <w:r>
-        <w:t>Stocker les questions et les réponses dans un fichier CSV</w:t>
-      </w:r>
-    </w:p>
-    <w:p>
-      <w:pPr>
-        <w:pStyle w:val="Paragraphedeliste"/>
-        <w:numPr>
-          <w:ilvl w:val="0"/>
-          <w:numId w:val="3"/>
-        </w:numPr>
-      </w:pPr>
-      <w:r>
-        <w:t>Importer les modules</w:t>
-      </w:r>
-    </w:p>
-    <w:p>
-      <w:pPr>
-        <w:pStyle w:val="Paragraphedeliste"/>
-        <w:numPr>
-          <w:ilvl w:val="0"/>
-          <w:numId w:val="3"/>
-        </w:numPr>
-      </w:pPr>
-      <w:r>
-        <w:t>Extraire les données contenues dans le fichier CSV</w:t>
-      </w:r>
-    </w:p>
-    <w:p>
-      <w:pPr>
-        <w:pStyle w:val="Paragraphedeliste"/>
-        <w:numPr>
-          <w:ilvl w:val="0"/>
-          <w:numId w:val="3"/>
-        </w:numPr>
-      </w:pPr>
-      <w:r>
-        <w:t>Générer les questions aléatoires à partir des données extraites.</w:t>
-      </w:r>
-    </w:p>
-    <w:p>
-      <w:pPr>
-        <w:pStyle w:val="Paragraphedeliste"/>
-        <w:numPr>
-          <w:ilvl w:val="0"/>
-          <w:numId w:val="3"/>
-        </w:numPr>
-      </w:pPr>
-      <w:r>
-        <w:t>Vérifier les réponses des utilisateurs et incrémenter le score de 2 points</w:t>
-      </w:r>
-    </w:p>
-    <w:p>
-      <w:pPr>
-        <w:pStyle w:val="Paragraphedeliste"/>
-        <w:numPr>
-          <w:ilvl w:val="0"/>
-          <w:numId w:val="3"/>
-        </w:numPr>
-      </w:pPr>
-      <w:r>
-        <w:t>Afficher le score final</w:t>
-      </w:r>
-    </w:p>
-    <w:p>
-      <w:pPr>
-        <w:rPr>
-          <w:color w:val="ED7D31" w:themeColor="accent2"/>
-        </w:rPr>
-      </w:pPr>
-      <w:r>
-        <w:rPr>
-          <w:color w:val="ED7D31" w:themeColor="accent2"/>
-        </w:rPr>
-        <w:t xml:space="preserve">Les outils choisis et les raisons de ces choix </w:t>
       </w:r>
     </w:p>
     <w:p>
@@ -781,15 +893,52 @@
         <w:jc w:val="both"/>
       </w:pPr>
       <w:r>
-        <w:t xml:space="preserve">J’ai choisi </w:t>
-      </w:r>
-      <w:proofErr w:type="spellStart"/>
-      <w:r>
-        <w:t>Thonny</w:t>
-      </w:r>
-      <w:proofErr w:type="spellEnd"/>
-      <w:r>
-        <w:t xml:space="preserve"> car c’est un logiciel libre et gratuit, simple à installer, offrant une interface épurée pour commencer facilement et rapidement la programmation Python.</w:t>
+        <w:t xml:space="preserve">J’ai décidé de mettre en œuvre un quiz </w:t>
+      </w:r>
+      <w:r>
+        <w:t>à choix multiples</w:t>
+      </w:r>
+      <w:r>
+        <w:t xml:space="preserve"> composé </w:t>
+      </w:r>
+      <w:r>
+        <w:t xml:space="preserve">dix questions sur les fonctions mathématiques, dans chaque question, quatre réponses sont proposées dont une seule réponse est correcte et les trois autres sont fausses. </w:t>
+      </w:r>
+      <w:r>
+        <w:t>Ce</w:t>
+      </w:r>
+      <w:r>
+        <w:t xml:space="preserve"> programme a pour but de différencier les bonnes des mauvaises réponses.</w:t>
+      </w:r>
+      <w:r>
+        <w:t xml:space="preserve"> </w:t>
+      </w:r>
+      <w:r>
+        <w:t>Les questions et les réponses sont</w:t>
+      </w:r>
+      <w:r>
+        <w:t xml:space="preserve"> stocké</w:t>
+      </w:r>
+      <w:r>
+        <w:t>s</w:t>
+      </w:r>
+      <w:r>
+        <w:t xml:space="preserve"> dans un </w:t>
+      </w:r>
+      <w:r>
+        <w:t>fichier</w:t>
+      </w:r>
+      <w:r>
+        <w:t xml:space="preserve"> </w:t>
+      </w:r>
+      <w:r>
+        <w:t>CSV</w:t>
+      </w:r>
+      <w:r>
+        <w:t xml:space="preserve"> externe</w:t>
+      </w:r>
+      <w:r>
+        <w:t>.</w:t>
       </w:r>
     </w:p>
     <w:p>
@@ -797,13 +946,44 @@
         <w:ind w:firstLine="709"/>
         <w:jc w:val="both"/>
       </w:pPr>
-      <w:proofErr w:type="spellStart"/>
-      <w:r>
-        <w:t>Thonny</w:t>
-      </w:r>
-      <w:proofErr w:type="spellEnd"/>
-      <w:r>
-        <w:t xml:space="preserve"> est un IDE développé à l’université de Tartu en Estonie, et est lui-même écrit en Python. Il comporte un puissant débogueur, idéal pour apprendre les tenants et aboutissants du codage sans se soucier du fonctionnement des points d’arrêt.</w:t>
+      <w:r>
+        <w:t xml:space="preserve">Le programme génère aléatoirement </w:t>
+      </w:r>
+      <w:r>
+        <w:t>dix</w:t>
+      </w:r>
+      <w:r>
+        <w:t xml:space="preserve"> question</w:t>
+      </w:r>
+      <w:r>
+        <w:t>s</w:t>
+      </w:r>
+      <w:r>
+        <w:t xml:space="preserve"> de la liste </w:t>
+      </w:r>
+      <w:r>
+        <w:t>des</w:t>
+      </w:r>
+      <w:r>
+        <w:t xml:space="preserve"> questions</w:t>
+      </w:r>
+      <w:r>
+        <w:t xml:space="preserve"> exportés à partir du fichier CSV</w:t>
+      </w:r>
+      <w:r>
+        <w:t xml:space="preserve"> (une fois la question générée, cette dernière est supprimé de la liste de questions afin qu’elle ne soit pas proposée une seconde fois), </w:t>
+      </w:r>
+      <w:r>
+        <w:t>quatre</w:t>
+      </w:r>
+      <w:r>
+        <w:t xml:space="preserve"> propositions </w:t>
+      </w:r>
+      <w:r>
+        <w:t>s’affichent</w:t>
+      </w:r>
+      <w:r>
+        <w:t xml:space="preserve"> alors sur l’écran (A, B, C et D) dont une seule est juste.</w:t>
       </w:r>
     </w:p>
     <w:p>
@@ -811,146 +991,178 @@
         <w:ind w:firstLine="709"/>
         <w:jc w:val="both"/>
       </w:pPr>
-      <w:proofErr w:type="spellStart"/>
-      <w:r>
-        <w:t>Thonny</w:t>
-      </w:r>
-      <w:proofErr w:type="spellEnd"/>
-      <w:r>
-        <w:t xml:space="preserve"> fera automatiquement l’indentation pendant que vous codez, ce qui est utile pour toute personne novice en Python (le langage utilisant l’indentation pour délimiter les fonctions, les boucles, les classes, les clauses, etc…). Il complétera automatiquement votre code et fournira la correspondance entre les parenthèses et les crochets. Il dispose également de la mise en évidence de toute erreur de syntaxe.</w:t>
-      </w:r>
-    </w:p>
-    <w:p>
-      <w:pPr>
+      <w:r>
+        <w:t xml:space="preserve">Le programme </w:t>
+      </w:r>
+      <w:r>
+        <w:t>demande alors la</w:t>
+      </w:r>
+      <w:r>
+        <w:t xml:space="preserve"> réponse</w:t>
+      </w:r>
+      <w:r>
+        <w:t xml:space="preserve"> de l’utilisateur</w:t>
+      </w:r>
+      <w:r>
+        <w:t>, qui doit être entrée par les lettres A, B, C ou D écrits en majuscule ou en minuscule.</w:t>
+      </w:r>
+      <w:r>
+        <w:t xml:space="preserve"> </w:t>
+      </w:r>
+      <w:r>
+        <w:t>Si la réponse donnée est juste, un message « Bonne réponse ! » sera affiché et 2 point sera accordé pour la note finale.</w:t>
+      </w:r>
+      <w:r>
+        <w:t xml:space="preserve"> Mais s</w:t>
+      </w:r>
+      <w:r>
+        <w:t>i la réponse donnée est mauvaise, un message « Mauvaise réponse » sera affiché est il n’y aura pas de point accordé pour la note finale. Et le programme indiquera quelle était la bonne réponse.</w:t>
+      </w:r>
+    </w:p>
+    <w:p>
+      <w:pPr>
+        <w:ind w:firstLine="709"/>
         <w:jc w:val="both"/>
       </w:pPr>
       <w:r>
-        <w:t>IDE idéal pour les débutants</w:t>
-      </w:r>
-    </w:p>
-    <w:p>
-      <w:pPr>
+        <w:t xml:space="preserve">A la fin du programme, le programme indique que le </w:t>
+      </w:r>
+      <w:r>
+        <w:t>quiz</w:t>
+      </w:r>
+      <w:r>
+        <w:t xml:space="preserve"> se termine et indique </w:t>
+      </w:r>
+      <w:r>
+        <w:t>le</w:t>
+      </w:r>
+      <w:r>
+        <w:t xml:space="preserve"> score sur vingt points.</w:t>
+      </w:r>
+    </w:p>
+    <w:p>
+      <w:pPr>
+        <w:rPr>
+          <w:color w:val="ED7D31" w:themeColor="accent2"/>
+        </w:rPr>
+      </w:pPr>
+      <w:r>
+        <w:rPr>
+          <w:color w:val="ED7D31" w:themeColor="accent2"/>
+        </w:rPr>
+        <w:br w:type="page"/>
+      </w:r>
+    </w:p>
+    <w:p>
+      <w:pPr>
+        <w:rPr>
+          <w:color w:val="ED7D31" w:themeColor="accent2"/>
+        </w:rPr>
+      </w:pPr>
+      <w:r>
+        <w:rPr>
+          <w:color w:val="ED7D31" w:themeColor="accent2"/>
+        </w:rPr>
+        <w:lastRenderedPageBreak/>
+        <w:t xml:space="preserve">Les outils choisis et les raisons de ces choix </w:t>
+      </w:r>
+    </w:p>
+    <w:p>
+      <w:pPr>
+        <w:ind w:firstLine="709"/>
         <w:jc w:val="both"/>
       </w:pPr>
-      <w:proofErr w:type="spellStart"/>
-      <w:r>
-        <w:t>Thonny</w:t>
-      </w:r>
-      <w:proofErr w:type="spellEnd"/>
-      <w:r>
-        <w:t xml:space="preserve"> est un IDE qui a été conçu essentiellement pour faciliter la vie des débutants en Python en leur fournissant un IDE simple et léger.</w:t>
-      </w:r>
-    </w:p>
-    <w:p>
-      <w:pPr>
+      <w:r>
+        <w:t xml:space="preserve">Le choix d’un bon environnement de développement intégré est primordial avant de </w:t>
+      </w:r>
+      <w:r>
+        <w:t>c</w:t>
+      </w:r>
+      <w:r>
+        <w:t xml:space="preserve">ommencer à développer une application. </w:t>
+      </w:r>
+      <w:r>
+        <w:t xml:space="preserve">Pour réaliser </w:t>
+      </w:r>
+      <w:r>
+        <w:t>ce quiz</w:t>
+      </w:r>
+      <w:r>
+        <w:t>,</w:t>
+      </w:r>
+      <w:r>
+        <w:t xml:space="preserve"> j</w:t>
+      </w:r>
+      <w:r>
+        <w:t>’ai choisi</w:t>
+      </w:r>
+      <w:r>
+        <w:t xml:space="preserve"> d’utiliser</w:t>
+      </w:r>
+      <w:r>
+        <w:t xml:space="preserve"> Thonny car c’est un logiciel libre et gratuit, simple à installer, offrant une interface épurée pour commencer facilement et rapidement la programmation Python.</w:t>
+      </w:r>
+      <w:r>
+        <w:t xml:space="preserve"> </w:t>
+      </w:r>
+      <w:r>
+        <w:t>C’est un IDE qui a été conçu essentiellement pour faciliter la vie des débutants en Python en leur fournissant un IDE simple et léger.</w:t>
+      </w:r>
+    </w:p>
+    <w:p>
+      <w:pPr>
+        <w:ind w:firstLine="709"/>
         <w:jc w:val="both"/>
       </w:pPr>
-      <w:proofErr w:type="spellStart"/>
-      <w:r>
-        <w:t>Thonny</w:t>
-      </w:r>
-      <w:proofErr w:type="spellEnd"/>
-      <w:r>
-        <w:t xml:space="preserve"> est accessible pour toutes les principales plateformes, avec des instructions d’installation sur le site. Il installe sa propre version de Python, par défaut.</w:t>
-      </w:r>
-    </w:p>
-    <w:p>
-      <w:pPr>
+      <w:r>
+        <w:t>Thonny fera automatiq</w:t>
+      </w:r>
+      <w:r>
+        <w:t>uement l’indentation pendant qu’on</w:t>
+      </w:r>
+      <w:r>
+        <w:t xml:space="preserve"> vous </w:t>
+      </w:r>
+      <w:r>
+        <w:t>code</w:t>
+      </w:r>
+      <w:r>
+        <w:t xml:space="preserve">, ce qui est utile pour toute personne novice en Python (le langage utilisant l’indentation pour délimiter les fonctions, les boucles, etc…). Il complétera automatiquement </w:t>
+      </w:r>
+      <w:r>
+        <w:t>notre</w:t>
+      </w:r>
+      <w:r>
+        <w:t xml:space="preserve"> code et fournira la correspondance entre les parenthèses et les crochets. Il dispose également de la mise en évidence de toute erreur de syntaxe.</w:t>
+      </w:r>
+    </w:p>
+    <w:p>
+      <w:pPr>
+        <w:ind w:firstLine="709"/>
         <w:jc w:val="both"/>
       </w:pPr>
       <w:r>
-        <w:t>Il possède une interface utilisateur basique et fonctionnelle et ne nécessite pas une énorme quantité de mémoire pour fonctionner.</w:t>
-      </w:r>
-    </w:p>
-    <w:p>
-      <w:pPr>
-        <w:jc w:val="both"/>
-      </w:pPr>
-      <w:r>
-        <w:t xml:space="preserve">Voici quelques caractéristiques de </w:t>
-      </w:r>
-      <w:proofErr w:type="spellStart"/>
-      <w:r>
-        <w:t>Thonny</w:t>
-      </w:r>
-      <w:proofErr w:type="spellEnd"/>
-      <w:r>
-        <w:t xml:space="preserve"> :</w:t>
-      </w:r>
-    </w:p>
-    <w:p>
-      <w:pPr>
-        <w:pStyle w:val="Paragraphedeliste"/>
-        <w:numPr>
-          <w:ilvl w:val="0"/>
-          <w:numId w:val="2"/>
-        </w:numPr>
-        <w:jc w:val="both"/>
-      </w:pPr>
-      <w:r>
-        <w:t>Offre la possibilité aux utilisateurs d’examiner comment python évalue en interne les expressions écrites.</w:t>
-      </w:r>
-    </w:p>
-    <w:p>
-      <w:pPr>
-        <w:pStyle w:val="Paragraphedeliste"/>
-        <w:numPr>
-          <w:ilvl w:val="0"/>
-          <w:numId w:val="2"/>
-        </w:numPr>
-        <w:jc w:val="both"/>
-      </w:pPr>
-      <w:r>
-        <w:lastRenderedPageBreak/>
-        <w:t xml:space="preserve">Permet aux développeurs d’observer comment leurs commandes </w:t>
-      </w:r>
-      <w:proofErr w:type="spellStart"/>
-      <w:r>
-        <w:t>shell</w:t>
-      </w:r>
-      <w:proofErr w:type="spellEnd"/>
-      <w:r>
-        <w:t xml:space="preserve"> et leur code affectent les variables Python.</w:t>
-      </w:r>
-    </w:p>
-    <w:p>
-      <w:pPr>
-        <w:pStyle w:val="Paragraphedeliste"/>
-        <w:numPr>
-          <w:ilvl w:val="0"/>
-          <w:numId w:val="2"/>
-        </w:numPr>
-        <w:jc w:val="both"/>
-      </w:pPr>
-      <w:r>
-        <w:t>L’appel d’une fonction Python déverrouille une autre fenêtre avec un tableau de variables locales discrètes et un pointeur de code.</w:t>
-      </w:r>
-    </w:p>
-    <w:p>
-      <w:pPr>
-        <w:pStyle w:val="Paragraphedeliste"/>
-        <w:numPr>
-          <w:ilvl w:val="0"/>
-          <w:numId w:val="2"/>
-        </w:numPr>
-        <w:jc w:val="both"/>
-      </w:pPr>
-      <w:r>
-        <w:t>Permet une bonne démonstration de la mise en évidence des erreurs, des appels de fonction et du trait de complétion automatique du code.</w:t>
-      </w:r>
-    </w:p>
-    <w:p>
-      <w:pPr>
-        <w:pStyle w:val="Paragraphedeliste"/>
-        <w:numPr>
-          <w:ilvl w:val="0"/>
-          <w:numId w:val="2"/>
-        </w:numPr>
-        <w:jc w:val="both"/>
-      </w:pPr>
-      <w:r>
-        <w:t>Identifie automatiquement l’erreur de syntaxe.</w:t>
-      </w:r>
+        <w:t>T</w:t>
+      </w:r>
+      <w:r>
+        <w:t xml:space="preserve">honny est aussi </w:t>
+      </w:r>
+      <w:r>
+        <w:t>accessible pour toutes les principales plateformes, avec des instructions d’installation sur le site. Il installe sa propre version de Python, par défaut.</w:t>
+      </w:r>
+      <w:r>
+        <w:t xml:space="preserve"> I</w:t>
+      </w:r>
+      <w:r>
+        <w:t>l ne nécessite pas une énorme quantité de mémoire pour fonctionner.</w:t>
+      </w:r>
+    </w:p>
+    <w:p>
+      <w:pPr>
+        <w:rPr>
+          <w:color w:val="ED7D31" w:themeColor="accent2"/>
+        </w:rPr>
+      </w:pPr>
     </w:p>
     <w:p>
       <w:pPr>
@@ -964,6 +1176,34 @@
         </w:rPr>
         <w:t xml:space="preserve">Les moyens que vous vous êtes donnés </w:t>
       </w:r>
+    </w:p>
+    <w:p>
+      <w:pPr>
+        <w:rPr>
+          <w:color w:val="ED7D31" w:themeColor="accent2"/>
+        </w:rPr>
+      </w:pPr>
+    </w:p>
+    <w:p>
+      <w:pPr>
+        <w:rPr>
+          <w:color w:val="ED7D31" w:themeColor="accent2"/>
+        </w:rPr>
+      </w:pPr>
+    </w:p>
+    <w:p>
+      <w:pPr>
+        <w:rPr>
+          <w:color w:val="ED7D31" w:themeColor="accent2"/>
+        </w:rPr>
+      </w:pPr>
+    </w:p>
+    <w:p>
+      <w:pPr>
+        <w:rPr>
+          <w:color w:val="ED7D31" w:themeColor="accent2"/>
+        </w:rPr>
+      </w:pPr>
     </w:p>
     <w:p>
       <w:pPr>
@@ -992,12 +1232,34 @@
         </w:numPr>
       </w:pPr>
       <w:r>
-        <w:t>Le respect du cahier des charges ;</w:t>
-      </w:r>
-    </w:p>
-    <w:p>
-      <w:r>
-        <w:t>Pour la partie programmation :</w:t>
+        <w:t>Le</w:t>
+      </w:r>
+      <w:r>
+        <w:t xml:space="preserve"> respect du cahier des charges</w:t>
+      </w:r>
+    </w:p>
+    <w:p>
+      <w:pPr>
+        <w:pStyle w:val="Paragraphedeliste"/>
+        <w:numPr>
+          <w:ilvl w:val="0"/>
+          <w:numId w:val="6"/>
+        </w:numPr>
+      </w:pPr>
+      <w:r>
+        <w:t xml:space="preserve"> </w:t>
+      </w:r>
+      <w:r>
+        <w:t xml:space="preserve">La pertinence de la décomposition de </w:t>
+      </w:r>
+      <w:r>
+        <w:t xml:space="preserve">la tâche sous forme de </w:t>
+      </w:r>
+      <w:r>
+        <w:t xml:space="preserve">fonctions, </w:t>
+      </w:r>
+      <w:r>
+        <w:t>bibliothèques</w:t>
       </w:r>
     </w:p>
     <w:p>
@@ -1009,7 +1271,10 @@
         </w:numPr>
       </w:pPr>
       <w:r>
-        <w:t>La pertinence de la décomposition de la tâche sous forme de sous-tâches (fonctions, modules, bibliothèques, variables …)</w:t>
+        <w:t>La facilité de lecture du code : existence d’une documentation, de commentaires, de noms explicites pour les variables</w:t>
+      </w:r>
+      <w:r>
+        <w:t xml:space="preserve"> et les fonctions</w:t>
       </w:r>
     </w:p>
     <w:p>
@@ -1021,24 +1286,7 @@
         </w:numPr>
       </w:pPr>
       <w:r>
-        <w:t>La facilité de lecture du code : existence d’une documentation, de commentaires, de noms explicites pour les variables</w:t>
-      </w:r>
-    </w:p>
-    <w:p>
-      <w:pPr>
-        <w:pStyle w:val="Paragraphedeliste"/>
-        <w:numPr>
-          <w:ilvl w:val="0"/>
-          <w:numId w:val="4"/>
-        </w:numPr>
-      </w:pPr>
-      <w:r>
         <w:t>L’interopérabilité des programmes réalisés par chaque élève</w:t>
-      </w:r>
-    </w:p>
-    <w:p>
-      <w:r>
-        <w:t>Pour la partie interface graphique :</w:t>
       </w:r>
     </w:p>
     <w:p>
@@ -1049,9 +1297,6 @@
           <w:numId w:val="5"/>
         </w:numPr>
       </w:pPr>
-      <w:r>
-        <w:t xml:space="preserve">La qualité du produit final (clarté, intuitivité, contenu, ergonomie...). </w:t>
-      </w:r>
       <w:r>
         <w:br w:type="page"/>
       </w:r>
@@ -1110,8 +1355,14 @@
                           <w:p>
                             <w:pPr>
                               <w:jc w:val="center"/>
+                              <w:rPr>
+                                <w:b/>
+                              </w:rPr>
                             </w:pPr>
                             <w:r>
+                              <w:rPr>
+                                <w:b/>
+                              </w:rPr>
                               <w:t>PARTIE 2 : PREMIERE PHASE DU PROJET</w:t>
                             </w:r>
                           </w:p>
@@ -1140,8 +1391,14 @@
                     <w:p>
                       <w:pPr>
                         <w:jc w:val="center"/>
+                        <w:rPr>
+                          <w:b/>
+                        </w:rPr>
                       </w:pPr>
                       <w:r>
+                        <w:rPr>
+                          <w:b/>
+                        </w:rPr>
                         <w:t>PARTIE 2 : PREMIERE PHASE DU PROJET</w:t>
                       </w:r>
                     </w:p>
@@ -1159,15 +1416,87 @@
     </w:p>
     <w:p>
       <w:pPr>
-        <w:rPr>
-          <w:color w:val="ED7D31" w:themeColor="accent2"/>
-        </w:rPr>
-      </w:pPr>
-      <w:r>
-        <w:rPr>
-          <w:color w:val="ED7D31" w:themeColor="accent2"/>
-        </w:rPr>
+        <w:spacing w:after="0"/>
+        <w:ind w:firstLine="709"/>
+        <w:jc w:val="both"/>
+        <w:rPr>
+          <w:color w:val="8EAADB" w:themeColor="accent5" w:themeTint="99"/>
+        </w:rPr>
+      </w:pPr>
+      <w:r>
         <w:lastRenderedPageBreak/>
+        <w:t xml:space="preserve">Dans cette partie, </w:t>
+      </w:r>
+      <w:r>
+        <w:t xml:space="preserve">je vais </w:t>
+      </w:r>
+      <w:r>
+        <w:t xml:space="preserve">tout d’abord </w:t>
+      </w:r>
+      <w:r>
+        <w:t>parler de c</w:t>
+      </w:r>
+      <w:r>
+        <w:t xml:space="preserve">e qui s’est passé </w:t>
+      </w:r>
+      <w:r>
+        <w:t xml:space="preserve">au cours </w:t>
+      </w:r>
+      <w:r>
+        <w:t xml:space="preserve">de </w:t>
+      </w:r>
+      <w:r>
+        <w:t>la première phase du projet. Ensuite l’appropriation de</w:t>
+      </w:r>
+      <w:r>
+        <w:t>s outils dans un projet NSI</w:t>
+      </w:r>
+      <w:r>
+        <w:t>.</w:t>
+      </w:r>
+      <w:r>
+        <w:t xml:space="preserve"> </w:t>
+      </w:r>
+      <w:r>
+        <w:t>Je</w:t>
+      </w:r>
+      <w:r>
+        <w:t xml:space="preserve"> </w:t>
+      </w:r>
+      <w:r>
+        <w:t>terminerai</w:t>
+      </w:r>
+      <w:r>
+        <w:t xml:space="preserve"> par expliquer </w:t>
+      </w:r>
+      <w:r>
+        <w:t xml:space="preserve">les problèmes </w:t>
+      </w:r>
+      <w:r>
+        <w:t xml:space="preserve">que j’ai rencontrés ainsi qu’un </w:t>
+      </w:r>
+      <w:r>
+        <w:t>exemple significatif de solution</w:t>
+      </w:r>
+      <w:r>
+        <w:t>.</w:t>
+      </w:r>
+    </w:p>
+    <w:p>
+      <w:pPr>
+        <w:spacing w:after="0"/>
+      </w:pPr>
+    </w:p>
+    <w:p>
+      <w:pPr>
+        <w:rPr>
+          <w:color w:val="ED7D31" w:themeColor="accent2"/>
+        </w:rPr>
+      </w:pPr>
+      <w:r>
+        <w:rPr>
+          <w:color w:val="ED7D31" w:themeColor="accent2"/>
+        </w:rPr>
         <w:t xml:space="preserve">Ce qui s’est passé : la mise en route </w:t>
       </w:r>
     </w:p>
@@ -1179,70 +1508,51 @@
       </w:pPr>
     </w:p>
     <w:p>
-      <w:r>
-        <w:t>J'ai longuement réfléchie aux algorithmes que ce programme demandait et aux structures de données etc…</w:t>
-      </w:r>
-    </w:p>
-    <w:p>
-      <w:pPr>
-        <w:rPr>
-          <w:color w:val="ED7D31" w:themeColor="accent2"/>
-        </w:rPr>
-      </w:pPr>
-    </w:p>
-    <w:p>
-      <w:pPr>
-        <w:rPr>
-          <w:color w:val="ED7D31" w:themeColor="accent2"/>
-        </w:rPr>
-      </w:pPr>
-    </w:p>
-    <w:p>
-      <w:pPr>
-        <w:rPr>
-          <w:color w:val="ED7D31" w:themeColor="accent2"/>
-        </w:rPr>
-      </w:pPr>
-    </w:p>
-    <w:p>
-      <w:pPr>
-        <w:rPr>
-          <w:color w:val="ED7D31" w:themeColor="accent2"/>
-        </w:rPr>
-      </w:pPr>
-    </w:p>
-    <w:p>
-      <w:pPr>
-        <w:rPr>
-          <w:color w:val="ED7D31" w:themeColor="accent2"/>
-        </w:rPr>
-      </w:pPr>
-    </w:p>
-    <w:p>
-      <w:pPr>
-        <w:rPr>
-          <w:color w:val="ED7D31" w:themeColor="accent2"/>
-        </w:rPr>
-      </w:pPr>
-    </w:p>
-    <w:p>
-      <w:pPr>
-        <w:rPr>
-          <w:color w:val="ED7D31" w:themeColor="accent2"/>
-        </w:rPr>
-      </w:pPr>
-    </w:p>
-    <w:p>
-      <w:pPr>
-        <w:rPr>
-          <w:color w:val="ED7D31" w:themeColor="accent2"/>
-        </w:rPr>
-      </w:pPr>
-    </w:p>
-    <w:p>
-      <w:pPr>
-        <w:rPr>
-          <w:color w:val="ED7D31" w:themeColor="accent2"/>
+      <w:pPr>
+        <w:rPr>
+          <w:color w:val="ED7D31" w:themeColor="accent2"/>
+        </w:rPr>
+      </w:pPr>
+    </w:p>
+    <w:p>
+      <w:pPr>
+        <w:rPr>
+          <w:color w:val="ED7D31" w:themeColor="accent2"/>
+        </w:rPr>
+      </w:pPr>
+    </w:p>
+    <w:p>
+      <w:pPr>
+        <w:rPr>
+          <w:color w:val="ED7D31" w:themeColor="accent2"/>
+        </w:rPr>
+      </w:pPr>
+    </w:p>
+    <w:p>
+      <w:pPr>
+        <w:rPr>
+          <w:color w:val="ED7D31" w:themeColor="accent2"/>
+        </w:rPr>
+      </w:pPr>
+    </w:p>
+    <w:p>
+      <w:pPr>
+        <w:rPr>
+          <w:color w:val="ED7D31" w:themeColor="accent2"/>
+        </w:rPr>
+      </w:pPr>
+    </w:p>
+    <w:p>
+      <w:pPr>
+        <w:rPr>
+          <w:color w:val="ED7D31" w:themeColor="accent2"/>
+        </w:rPr>
+      </w:pPr>
+    </w:p>
+    <w:p>
+      <w:pPr>
+        <w:rPr>
+          <w:color w:val="8EAADB" w:themeColor="accent5" w:themeTint="99"/>
         </w:rPr>
       </w:pPr>
       <w:r>
@@ -1255,295 +1565,394 @@
     <w:p>
       <w:pPr>
         <w:rPr>
+          <w:color w:val="ED7D31" w:themeColor="accent2"/>
+        </w:rPr>
+      </w:pPr>
+    </w:p>
+    <w:p>
+      <w:pPr>
+        <w:rPr>
+          <w:color w:val="ED7D31" w:themeColor="accent2"/>
+        </w:rPr>
+      </w:pPr>
+    </w:p>
+    <w:p>
+      <w:pPr>
+        <w:rPr>
+          <w:color w:val="ED7D31" w:themeColor="accent2"/>
+        </w:rPr>
+      </w:pPr>
+    </w:p>
+    <w:p>
+      <w:pPr>
+        <w:rPr>
+          <w:color w:val="ED7D31" w:themeColor="accent2"/>
+        </w:rPr>
+      </w:pPr>
+    </w:p>
+    <w:p>
+      <w:pPr>
+        <w:rPr>
+          <w:color w:val="ED7D31" w:themeColor="accent2"/>
+        </w:rPr>
+      </w:pPr>
+    </w:p>
+    <w:p>
+      <w:pPr>
+        <w:rPr>
+          <w:color w:val="ED7D31" w:themeColor="accent2"/>
+        </w:rPr>
+      </w:pPr>
+    </w:p>
+    <w:p>
+      <w:pPr>
+        <w:rPr>
+          <w:color w:val="ED7D31" w:themeColor="accent2"/>
+        </w:rPr>
+      </w:pPr>
+    </w:p>
+    <w:p>
+      <w:r>
+        <w:rPr>
+          <w:color w:val="ED7D31" w:themeColor="accent2"/>
+        </w:rPr>
+        <w:t>Les premières étapes et les premiers problèmes</w:t>
+      </w:r>
+    </w:p>
+    <w:p>
+      <w:pPr>
+        <w:ind w:firstLine="709"/>
+        <w:jc w:val="both"/>
+      </w:pPr>
+      <w:r>
+        <w:t>Dans un premier temps</w:t>
+      </w:r>
+      <w:r>
+        <w:t xml:space="preserve">, le code source accumule des lignes </w:t>
+      </w:r>
+      <w:r>
+        <w:t>de code à la structure « sale »</w:t>
+      </w:r>
+      <w:r>
+        <w:t xml:space="preserve">. </w:t>
+      </w:r>
+      <w:r>
+        <w:t>Alors</w:t>
+      </w:r>
+      <w:r>
+        <w:t>,</w:t>
+      </w:r>
+      <w:r>
+        <w:t xml:space="preserve"> J’ai décidé</w:t>
+      </w:r>
+      <w:r>
+        <w:t xml:space="preserve"> </w:t>
+      </w:r>
+      <w:r>
+        <w:t>de réorganiser</w:t>
+      </w:r>
+      <w:r>
+        <w:t xml:space="preserve"> le code par petites étapes</w:t>
+      </w:r>
+      <w:r>
+        <w:t xml:space="preserve">, c'est-à-dire </w:t>
+      </w:r>
+      <w:r>
+        <w:t xml:space="preserve">regrouper les fonctionnalités </w:t>
+      </w:r>
+      <w:r>
+        <w:t xml:space="preserve">dans des </w:t>
+      </w:r>
+      <w:r>
+        <w:t>fonctions pour rendre le code</w:t>
+      </w:r>
+      <w:r>
+        <w:t xml:space="preserve"> plus lisible</w:t>
+      </w:r>
+      <w:r>
+        <w:t>,</w:t>
+      </w:r>
+      <w:r>
+        <w:t xml:space="preserve"> </w:t>
+      </w:r>
+      <w:r>
+        <w:rPr>
+          <w:bCs/>
+        </w:rPr>
+        <w:t xml:space="preserve">plus </w:t>
+      </w:r>
+      <w:r>
+        <w:rPr>
+          <w:bCs/>
+        </w:rPr>
+        <w:t>clair</w:t>
+      </w:r>
+      <w:r>
+        <w:rPr>
+          <w:rStyle w:val="lev"/>
+          <w:rFonts w:ascii="Arial" w:hAnsi="Arial" w:cs="Arial"/>
+          <w:b w:val="0"/>
+          <w:color w:val="333333"/>
+          <w:shd w:val="clear" w:color="auto" w:fill="FFFFFF"/>
+        </w:rPr>
+        <w:t xml:space="preserve"> </w:t>
+      </w:r>
+      <w:r>
+        <w:rPr>
+          <w:bCs/>
+        </w:rPr>
+        <w:t>et</w:t>
+      </w:r>
+      <w:r>
+        <w:rPr>
+          <w:rStyle w:val="lev"/>
+          <w:rFonts w:ascii="Arial" w:hAnsi="Arial" w:cs="Arial"/>
+          <w:b w:val="0"/>
+          <w:color w:val="333333"/>
+          <w:shd w:val="clear" w:color="auto" w:fill="FFFFFF"/>
+        </w:rPr>
+        <w:t xml:space="preserve"> </w:t>
+      </w:r>
+      <w:r>
+        <w:rPr>
+          <w:bCs/>
+        </w:rPr>
+        <w:t>plus</w:t>
+      </w:r>
+      <w:r>
+        <w:rPr>
+          <w:rStyle w:val="lev"/>
+          <w:rFonts w:ascii="Arial" w:hAnsi="Arial" w:cs="Arial"/>
+          <w:b w:val="0"/>
+          <w:color w:val="333333"/>
+          <w:shd w:val="clear" w:color="auto" w:fill="FFFFFF"/>
+        </w:rPr>
+        <w:t xml:space="preserve"> </w:t>
+      </w:r>
+      <w:r>
+        <w:rPr>
+          <w:bCs/>
+        </w:rPr>
+        <w:t>facile</w:t>
+      </w:r>
+      <w:r>
+        <w:rPr>
+          <w:rStyle w:val="lev"/>
+          <w:rFonts w:ascii="Arial" w:hAnsi="Arial" w:cs="Arial"/>
+          <w:b w:val="0"/>
+          <w:color w:val="333333"/>
+          <w:shd w:val="clear" w:color="auto" w:fill="FFFFFF"/>
+        </w:rPr>
+        <w:t xml:space="preserve"> </w:t>
+      </w:r>
+      <w:r>
+        <w:t xml:space="preserve">à </w:t>
+      </w:r>
+      <w:r>
+        <w:rPr>
+          <w:bCs/>
+        </w:rPr>
+        <w:t>comprendre</w:t>
+      </w:r>
+      <w:r>
+        <w:t>.</w:t>
+      </w:r>
+      <w:r>
+        <w:t xml:space="preserve"> </w:t>
+      </w:r>
+      <w:r>
+        <w:t>Pour</w:t>
+      </w:r>
+      <w:r>
+        <w:t xml:space="preserve"> facilite</w:t>
+      </w:r>
+      <w:r>
+        <w:t>r</w:t>
+      </w:r>
+      <w:r>
+        <w:t xml:space="preserve"> également la maintenance car </w:t>
+      </w:r>
+      <w:r>
+        <w:t>je dois</w:t>
+      </w:r>
+      <w:r>
+        <w:t xml:space="preserve"> changer à un seul endroit si </w:t>
+      </w:r>
+      <w:r>
+        <w:t>j’</w:t>
+      </w:r>
+      <w:r>
+        <w:t>apport</w:t>
+      </w:r>
+      <w:r>
+        <w:t>e</w:t>
+      </w:r>
+      <w:r>
+        <w:t xml:space="preserve"> des modifications à la fonctionnalité</w:t>
+      </w:r>
+      <w:r>
+        <w:t xml:space="preserve">. </w:t>
+      </w:r>
+      <w:r>
+        <w:t>Mais</w:t>
+      </w:r>
+      <w:r>
+        <w:t xml:space="preserve"> le problème c’est qu’</w:t>
+      </w:r>
+      <w:r>
+        <w:t>il était difficile</w:t>
+      </w:r>
+      <w:r>
+        <w:t xml:space="preserve"> pour moi</w:t>
+      </w:r>
+      <w:r>
+        <w:t xml:space="preserve"> </w:t>
+      </w:r>
+      <w:r>
+        <w:t>de créer</w:t>
+      </w:r>
+      <w:r>
+        <w:t xml:space="preserve"> des fonctions</w:t>
+      </w:r>
+      <w:r>
+        <w:t xml:space="preserve"> pour chaque partie du script et de les relier entres elles</w:t>
+      </w:r>
+      <w:r>
+        <w:t>.</w:t>
+      </w:r>
+      <w:r>
+        <w:t xml:space="preserve"> </w:t>
+      </w:r>
+      <w:r>
+        <w:t>En plus, j</w:t>
+      </w:r>
+      <w:r>
+        <w:t xml:space="preserve">e n’ai </w:t>
+      </w:r>
+      <w:r>
+        <w:t>pas connu la fonction globale quand j’ai fait le script et par conséquent il était impossible pour moi d’utiliser la même variable dans plusieurs fonctions.</w:t>
+      </w:r>
+    </w:p>
+    <w:p>
+      <w:pPr>
+        <w:rPr>
+          <w:color w:val="ED7D31" w:themeColor="accent2"/>
+        </w:rPr>
+      </w:pPr>
+    </w:p>
+    <w:p>
+      <w:pPr>
+        <w:rPr>
           <w:color w:val="8EAADB" w:themeColor="accent5" w:themeTint="99"/>
         </w:rPr>
       </w:pPr>
       <w:r>
         <w:rPr>
-          <w:color w:val="8EAADB" w:themeColor="accent5" w:themeTint="99"/>
-        </w:rPr>
-        <w:t>Quels sont les outils utilisés ?</w:t>
-      </w:r>
-    </w:p>
-    <w:p>
-      <w:pPr>
-        <w:pStyle w:val="Paragraphedeliste"/>
-        <w:numPr>
-          <w:ilvl w:val="0"/>
-          <w:numId w:val="8"/>
-        </w:numPr>
-      </w:pPr>
-      <w:proofErr w:type="spellStart"/>
-      <w:r>
-        <w:t>Thonny</w:t>
-      </w:r>
-      <w:proofErr w:type="spellEnd"/>
-    </w:p>
-    <w:p>
-      <w:pPr>
-        <w:rPr>
-          <w:color w:val="ED7D31" w:themeColor="accent2"/>
-        </w:rPr>
-      </w:pPr>
-    </w:p>
-    <w:p>
-      <w:pPr>
-        <w:rPr>
-          <w:color w:val="ED7D31" w:themeColor="accent2"/>
-        </w:rPr>
-      </w:pPr>
-    </w:p>
-    <w:p>
-      <w:pPr>
-        <w:rPr>
-          <w:color w:val="ED7D31" w:themeColor="accent2"/>
-        </w:rPr>
-      </w:pPr>
-    </w:p>
-    <w:p>
-      <w:pPr>
-        <w:rPr>
-          <w:color w:val="ED7D31" w:themeColor="accent2"/>
-        </w:rPr>
-      </w:pPr>
-    </w:p>
-    <w:p>
-      <w:pPr>
-        <w:rPr>
-          <w:color w:val="ED7D31" w:themeColor="accent2"/>
-        </w:rPr>
-      </w:pPr>
-    </w:p>
-    <w:p>
-      <w:pPr>
-        <w:rPr>
-          <w:color w:val="ED7D31" w:themeColor="accent2"/>
-        </w:rPr>
-      </w:pPr>
-    </w:p>
-    <w:p>
-      <w:pPr>
-        <w:rPr>
-          <w:color w:val="ED7D31" w:themeColor="accent2"/>
-        </w:rPr>
-      </w:pPr>
-    </w:p>
-    <w:p>
-      <w:pPr>
-        <w:rPr>
-          <w:color w:val="ED7D31" w:themeColor="accent2"/>
-        </w:rPr>
-      </w:pPr>
-      <w:r>
-        <w:rPr>
-          <w:color w:val="ED7D31" w:themeColor="accent2"/>
-        </w:rPr>
-        <w:t xml:space="preserve">Les premières étapes et les premiers problèmes </w:t>
-      </w:r>
-    </w:p>
-    <w:p>
-      <w:pPr>
-        <w:rPr>
-          <w:color w:val="8EAADB" w:themeColor="accent5" w:themeTint="99"/>
-        </w:rPr>
-      </w:pPr>
-      <w:r>
-        <w:rPr>
-          <w:color w:val="8EAADB" w:themeColor="accent5" w:themeTint="99"/>
-        </w:rPr>
-        <w:t xml:space="preserve">Quelles sont les premières étapes ? </w:t>
-      </w:r>
-    </w:p>
-    <w:p>
-      <w:pPr>
-        <w:rPr>
-          <w:color w:val="8EAADB" w:themeColor="accent5" w:themeTint="99"/>
-        </w:rPr>
-      </w:pPr>
-      <w:r>
-        <w:t>D</w:t>
-      </w:r>
-      <w:r>
-        <w:t>ans un premier temps</w:t>
-      </w:r>
-      <w:r>
-        <w:t xml:space="preserve">, je n’ai pas mis de fonctions alors </w:t>
-      </w:r>
-      <w:r>
-        <w:t xml:space="preserve">le code était </w:t>
-      </w:r>
-      <w:r>
-        <w:t xml:space="preserve">difficile </w:t>
-      </w:r>
-      <w:r>
-        <w:t xml:space="preserve">à </w:t>
-      </w:r>
-      <w:r>
-        <w:t xml:space="preserve">lire et le </w:t>
-      </w:r>
-      <w:r>
-        <w:t>projet aussi était</w:t>
+          <w:color w:val="ED7D31" w:themeColor="accent2"/>
+        </w:rPr>
+        <w:t xml:space="preserve">Un exemple significatif de solution à un problème rencontré </w:t>
+      </w:r>
+    </w:p>
+    <w:p>
+      <w:pPr>
+        <w:ind w:firstLine="709"/>
+        <w:jc w:val="both"/>
+        <w:rPr>
+          <w:color w:val="B4C6E7" w:themeColor="accent5" w:themeTint="66"/>
+        </w:rPr>
+      </w:pPr>
+      <w:r>
+        <w:t xml:space="preserve">Un des problèmes que </w:t>
+      </w:r>
+      <w:r>
+        <w:t>j’ai</w:t>
+      </w:r>
+      <w:r>
+        <w:t xml:space="preserve"> rencontrés est</w:t>
+      </w:r>
+      <w:r>
+        <w:t xml:space="preserve"> l</w:t>
+      </w:r>
+      <w:r>
+        <w:t>’</w:t>
+      </w:r>
+      <w:r>
+        <w:t>utilisation de</w:t>
+      </w:r>
+      <w:r>
+        <w:t xml:space="preserve"> la même variable dans plusieurs fonctions</w:t>
+      </w:r>
+      <w:r>
+        <w:t xml:space="preserve">. </w:t>
+      </w:r>
+      <w:r>
+        <w:t xml:space="preserve">La </w:t>
+      </w:r>
+      <w:r>
+        <w:t xml:space="preserve">valeur de la variable </w:t>
+      </w:r>
+      <w:r>
+        <w:t xml:space="preserve">score doit être augmenter dans la fonction </w:t>
+      </w:r>
+      <w:r>
+        <w:t>checkResponse</w:t>
       </w:r>
       <w:r>
         <w:t xml:space="preserve"> </w:t>
       </w:r>
       <w:r>
-        <w:t xml:space="preserve">mal structuré. </w:t>
-      </w:r>
-    </w:p>
-    <w:p>
-      <w:r>
-        <w:rPr>
-          <w:color w:val="8EAADB" w:themeColor="accent5" w:themeTint="99"/>
-        </w:rPr>
-        <w:t>Quelles sont les premiers problèmes ?</w:t>
+        <w:t xml:space="preserve">si </w:t>
+      </w:r>
+      <w:r>
+        <w:t>l’</w:t>
+      </w:r>
+      <w:r>
+        <w:t xml:space="preserve">utilisateur trouve la bonne réponse </w:t>
+      </w:r>
+      <w:r>
+        <w:t>or</w:t>
+      </w:r>
+      <w:r>
+        <w:t xml:space="preserve"> sa valeur ne change pas après l’exécution de cette fonction. </w:t>
+      </w:r>
+    </w:p>
+    <w:p>
+      <w:pPr>
+        <w:ind w:firstLine="709"/>
+        <w:jc w:val="both"/>
+      </w:pPr>
+      <w:r>
+        <w:t xml:space="preserve">J’ai trouvé </w:t>
+      </w:r>
+      <w:r>
+        <w:t xml:space="preserve">un moyen pour résoudre </w:t>
+      </w:r>
+      <w:r>
+        <w:t xml:space="preserve">ce problème </w:t>
+      </w:r>
+      <w:r>
+        <w:t>en déc</w:t>
+      </w:r>
+      <w:r>
+        <w:t>larant la variable score dans la</w:t>
+      </w:r>
+      <w:r>
+        <w:t xml:space="preserve"> fonction en </w:t>
+      </w:r>
+      <w:r>
+        <w:t>la précédant du mot-clé</w:t>
       </w:r>
       <w:r>
         <w:t xml:space="preserve"> </w:t>
       </w:r>
-    </w:p>
-    <w:p>
-      <w:r>
-        <w:t>Je n’ai pas connu la fonction globale quand j’ai fait le script et par conséquent il était impossible pour moi d’utiliser la même variable dans plusieurs fonctions.</w:t>
-      </w:r>
-    </w:p>
-    <w:p>
-      <w:r>
-        <w:t>Je n’ai pas mis de fonctions dans un premier temps, et il a été dur de les créer pour chaque partie du script et de les relier entres elles.</w:t>
-      </w:r>
-    </w:p>
-    <w:p/>
-    <w:p>
-      <w:r>
-        <w:lastRenderedPageBreak/>
-        <w:t>Le troisième problème a été d’aérer le programme pour le rendre plus lisible et facile à décrypter. Il fallait utiliser des balises permettant d’espacer les différents codes :</w:t>
-      </w:r>
-    </w:p>
-    <w:p>
-      <w:proofErr w:type="spellStart"/>
-      <w:proofErr w:type="gramStart"/>
-      <w:r>
-        <w:t>def</w:t>
-      </w:r>
-      <w:proofErr w:type="spellEnd"/>
-      <w:proofErr w:type="gramEnd"/>
-      <w:r>
-        <w:t xml:space="preserve"> </w:t>
-      </w:r>
-      <w:proofErr w:type="spellStart"/>
-      <w:r>
-        <w:t>clear</w:t>
-      </w:r>
-      <w:proofErr w:type="spellEnd"/>
-      <w:r>
-        <w:t>(saut=1):</w:t>
-      </w:r>
-    </w:p>
-    <w:p>
-      <w:r>
-        <w:t xml:space="preserve">    </w:t>
-      </w:r>
-      <w:proofErr w:type="spellStart"/>
-      <w:proofErr w:type="gramStart"/>
-      <w:r>
-        <w:t>print</w:t>
-      </w:r>
-      <w:proofErr w:type="spellEnd"/>
-      <w:proofErr w:type="gramEnd"/>
-      <w:r>
-        <w:t>("\n"*saut)</w:t>
-      </w:r>
-    </w:p>
-    <w:p/>
-    <w:p>
-      <w:pPr>
-        <w:rPr>
-          <w:color w:val="ED7D31" w:themeColor="accent2"/>
-        </w:rPr>
-      </w:pPr>
-      <w:r>
-        <w:rPr>
-          <w:color w:val="ED7D31" w:themeColor="accent2"/>
-        </w:rPr>
-        <w:t xml:space="preserve">Un exemple significatif de solution à un problème rencontré </w:t>
-      </w:r>
-    </w:p>
-    <w:p>
-      <w:pPr>
-        <w:rPr>
-          <w:color w:val="8EAADB" w:themeColor="accent5" w:themeTint="99"/>
-        </w:rPr>
-      </w:pPr>
-      <w:r>
-        <w:rPr>
-          <w:color w:val="8EAADB" w:themeColor="accent5" w:themeTint="99"/>
-        </w:rPr>
-        <w:t>Donner un exemple significatif de solution à un problème rencontré</w:t>
-      </w:r>
-    </w:p>
-    <w:p>
-      <w:r>
-        <w:t>Le premier problème que j’ai</w:t>
-      </w:r>
-      <w:r>
-        <w:t xml:space="preserve"> pu rencontrer est le suivant : rendre une variable locale globale. La variable </w:t>
-      </w:r>
-      <w:r>
-        <w:t>score</w:t>
-      </w:r>
-      <w:r>
-        <w:t xml:space="preserve"> dans la fonction</w:t>
-      </w:r>
-      <w:r>
-        <w:t xml:space="preserve"> </w:t>
-      </w:r>
-      <w:r>
-        <w:t>checkResponse</w:t>
-      </w:r>
-      <w:r>
-        <w:t xml:space="preserve"> était perdue si </w:t>
-      </w:r>
-      <w:r>
-        <w:t>je</w:t>
-      </w:r>
-      <w:r>
-        <w:t xml:space="preserve"> ne la </w:t>
-      </w:r>
-      <w:r>
-        <w:t>sauvegardais</w:t>
-      </w:r>
-      <w:r>
-        <w:t xml:space="preserve"> pas dans une nouvelle variable globale.</w:t>
-      </w:r>
-    </w:p>
-    <w:p>
-      <w:r>
-        <w:t>J’ai</w:t>
-      </w:r>
-      <w:r>
-        <w:t xml:space="preserve"> trouvé deux moyens de contrer ce problème :</w:t>
-      </w:r>
-    </w:p>
-    <w:p>
-      <w:r>
-        <w:t xml:space="preserve">Le premier est d’utiliser </w:t>
-      </w:r>
-      <w:r>
-        <w:t>le mot clé</w:t>
-      </w:r>
-      <w:r>
-        <w:t xml:space="preserve"> « global ».</w:t>
+      <w:r>
+        <w:t>« global ».</w:t>
       </w:r>
       <w:r>
         <w:br w:type="page"/>
       </w:r>
     </w:p>
     <w:p>
-      <w:pPr>
-        <w:rPr>
-          <w:color w:val="ED7D31" w:themeColor="accent2"/>
-        </w:rPr>
-      </w:pPr>
       <w:r>
         <w:rPr>
           <w:noProof/>
@@ -1597,8 +2006,14 @@
                           <w:p>
                             <w:pPr>
                               <w:jc w:val="center"/>
+                              <w:rPr>
+                                <w:b/>
+                              </w:rPr>
                             </w:pPr>
                             <w:r>
+                              <w:rPr>
+                                <w:b/>
+                              </w:rPr>
                               <w:t>PARTIE 3 : LES RESULTATS ET L’ANALYSE</w:t>
                             </w:r>
                           </w:p>
@@ -1627,8 +2042,14 @@
                     <w:p>
                       <w:pPr>
                         <w:jc w:val="center"/>
+                        <w:rPr>
+                          <w:b/>
+                        </w:rPr>
                       </w:pPr>
                       <w:r>
+                        <w:rPr>
+                          <w:b/>
+                        </w:rPr>
                         <w:t>PARTIE 3 : LES RESULTATS ET L’ANALYSE</w:t>
                       </w:r>
                     </w:p>
@@ -1643,148 +2064,189 @@
       <w:r>
         <w:br w:type="page"/>
       </w:r>
-      <w:r>
-        <w:rPr>
-          <w:color w:val="ED7D31" w:themeColor="accent2"/>
-        </w:rPr>
-        <w:lastRenderedPageBreak/>
-        <w:t xml:space="preserve">Le projet termine : le rendu final </w:t>
-      </w:r>
-    </w:p>
-    <w:p>
-      <w:pPr>
-        <w:ind w:firstLine="708"/>
-        <w:rPr>
-          <w:color w:val="ED7D31" w:themeColor="accent2"/>
-        </w:rPr>
-      </w:pPr>
-      <w:r>
-        <w:rPr>
-          <w:color w:val="ED7D31" w:themeColor="accent2"/>
-        </w:rPr>
-        <w:t xml:space="preserve">Décrivez les éléments de votre programme fini. </w:t>
-      </w:r>
-    </w:p>
-    <w:p>
-      <w:pPr>
+    </w:p>
+    <w:p>
+      <w:pPr>
+        <w:spacing w:after="0"/>
         <w:ind w:firstLine="709"/>
         <w:jc w:val="both"/>
-        <w:rPr>
-          <w:color w:val="A8D08D" w:themeColor="accent6" w:themeTint="99"/>
-        </w:rPr>
-      </w:pPr>
-      <w:r>
-        <w:rPr>
-          <w:color w:val="A8D08D" w:themeColor="accent6" w:themeTint="99"/>
-        </w:rPr>
-        <w:t xml:space="preserve">Dans ce programme j’ai fait dix questions sur les fonctions mathématiques, dans chaque question, quatre réponses sont proposées dont une seule réponse est correcte et les trois autres sont fausses. </w:t>
+      </w:pPr>
+      <w:r>
+        <w:lastRenderedPageBreak/>
+        <w:t xml:space="preserve">Dans cette partie, </w:t>
+      </w:r>
+      <w:r>
+        <w:t>je vais</w:t>
+      </w:r>
+      <w:r>
+        <w:t xml:space="preserve"> </w:t>
+      </w:r>
+      <w:r>
+        <w:t>décrire</w:t>
+      </w:r>
+      <w:r>
+        <w:t xml:space="preserve"> tous</w:t>
+      </w:r>
+      <w:r>
+        <w:t xml:space="preserve"> les </w:t>
+      </w:r>
+      <w:r>
+        <w:t xml:space="preserve">éléments </w:t>
+      </w:r>
+      <w:r>
+        <w:t>du programme</w:t>
+      </w:r>
+      <w:r>
+        <w:t>,</w:t>
+      </w:r>
+      <w:r>
+        <w:t xml:space="preserve"> </w:t>
+      </w:r>
+      <w:r>
+        <w:t>c’est à dire</w:t>
+      </w:r>
+      <w:r>
+        <w:t xml:space="preserve"> le</w:t>
+      </w:r>
+      <w:r>
+        <w:t xml:space="preserve"> rendu final</w:t>
+      </w:r>
+      <w:r>
+        <w:t>, puis l’analyse de ce projet et e</w:t>
+      </w:r>
+      <w:r>
+        <w:t>nfin, je conclurai avec les apprentissages que j'ai pu apprendre.</w:t>
+      </w:r>
+    </w:p>
+    <w:p>
+      <w:pPr>
+        <w:spacing w:after="0"/>
+        <w:jc w:val="both"/>
+      </w:pPr>
+    </w:p>
+    <w:p>
+      <w:pPr>
+        <w:rPr>
+          <w:color w:val="ED7D31" w:themeColor="accent2"/>
+        </w:rPr>
+      </w:pPr>
+      <w:r>
+        <w:rPr>
+          <w:color w:val="ED7D31" w:themeColor="accent2"/>
+        </w:rPr>
+        <w:t xml:space="preserve">Le projet termine : le rendu final </w:t>
+      </w:r>
+    </w:p>
+    <w:p>
+      <w:pPr>
+        <w:ind w:firstLine="708"/>
+        <w:rPr>
+          <w:color w:val="ED7D31" w:themeColor="accent2"/>
+        </w:rPr>
+      </w:pPr>
+      <w:r>
+        <w:rPr>
+          <w:color w:val="ED7D31" w:themeColor="accent2"/>
+        </w:rPr>
+        <w:t xml:space="preserve">Décrivez les éléments de votre programme fini. </w:t>
       </w:r>
     </w:p>
     <w:p>
       <w:pPr>
         <w:ind w:firstLine="709"/>
         <w:jc w:val="both"/>
-        <w:rPr>
-          <w:color w:val="A8D08D" w:themeColor="accent6" w:themeTint="99"/>
-        </w:rPr>
-      </w:pPr>
-      <w:r>
-        <w:rPr>
-          <w:color w:val="A8D08D" w:themeColor="accent6" w:themeTint="99"/>
-        </w:rPr>
-        <w:t>Mon programme a pour but de différencier les bonnes des mauvaises réponses.</w:t>
-      </w:r>
-    </w:p>
-    <w:p>
-      <w:pPr>
-        <w:ind w:firstLine="709"/>
-        <w:jc w:val="both"/>
-        <w:rPr>
-          <w:color w:val="A8D08D" w:themeColor="accent6" w:themeTint="99"/>
-        </w:rPr>
-      </w:pPr>
-      <w:r>
-        <w:rPr>
-          <w:color w:val="A8D08D" w:themeColor="accent6" w:themeTint="99"/>
-        </w:rPr>
-        <w:t>Le programme génère aléatoirement une question de la liste de dix questions (une fois la question générée, cette dernière est supprimé de la liste de questions afin qu’elle ne soit pas proposée une seconde fois), trois propositions s’affiche alors sur l’écran (A, B, C et D) dont une seule est juste.</w:t>
-      </w:r>
-    </w:p>
-    <w:p>
-      <w:pPr>
-        <w:ind w:firstLine="709"/>
-        <w:jc w:val="both"/>
-        <w:rPr>
-          <w:color w:val="A8D08D" w:themeColor="accent6" w:themeTint="99"/>
-        </w:rPr>
-      </w:pPr>
-      <w:r>
-        <w:rPr>
-          <w:color w:val="A8D08D" w:themeColor="accent6" w:themeTint="99"/>
-        </w:rPr>
-        <w:t>Le programme vous demande alors votre réponse, qui doit être entrée par les lettres A, B, C ou D écrits en majuscule ou en minuscule.</w:t>
-      </w:r>
-    </w:p>
-    <w:p>
-      <w:pPr>
-        <w:ind w:firstLine="709"/>
-        <w:jc w:val="both"/>
-        <w:rPr>
-          <w:color w:val="A8D08D" w:themeColor="accent6" w:themeTint="99"/>
-        </w:rPr>
-      </w:pPr>
-      <w:r>
-        <w:rPr>
-          <w:color w:val="A8D08D" w:themeColor="accent6" w:themeTint="99"/>
-        </w:rPr>
-        <w:t>Si la réponse donnée est juste, un message « Bonne réponse ! » sera affiché et 2 point vous sera accordé pour la note finale.</w:t>
-      </w:r>
-    </w:p>
-    <w:p>
-      <w:pPr>
-        <w:ind w:firstLine="709"/>
-        <w:jc w:val="both"/>
-        <w:rPr>
-          <w:color w:val="A8D08D" w:themeColor="accent6" w:themeTint="99"/>
-        </w:rPr>
-      </w:pPr>
-      <w:r>
-        <w:rPr>
-          <w:color w:val="A8D08D" w:themeColor="accent6" w:themeTint="99"/>
-        </w:rPr>
-        <w:t xml:space="preserve">Si la réponse donnée est mauvaise, un message « </w:t>
-      </w:r>
-      <w:r>
-        <w:rPr>
-          <w:color w:val="A8D08D" w:themeColor="accent6" w:themeTint="99"/>
-        </w:rPr>
-        <w:t>Mauvaise réponse</w:t>
-      </w:r>
-      <w:r>
-        <w:rPr>
-          <w:color w:val="A8D08D" w:themeColor="accent6" w:themeTint="99"/>
-        </w:rPr>
-        <w:t xml:space="preserve"> » sera affiché est il n’y aura pas de point accordé pour la note finale. Et le programme indiquera quelle était la bonne réponse.</w:t>
-      </w:r>
-    </w:p>
-    <w:p>
-      <w:pPr>
-        <w:ind w:firstLine="709"/>
-        <w:jc w:val="both"/>
-        <w:rPr>
-          <w:color w:val="A8D08D" w:themeColor="accent6" w:themeTint="99"/>
-        </w:rPr>
-      </w:pPr>
-      <w:r>
-        <w:rPr>
-          <w:color w:val="A8D08D" w:themeColor="accent6" w:themeTint="99"/>
-        </w:rPr>
-        <w:t>A la fin du programme, le programme indique que le QCM se termine et indique votre score sur vingt points.</w:t>
-      </w:r>
-    </w:p>
-    <w:p>
-      <w:pPr>
-        <w:jc w:val="both"/>
+      </w:pPr>
+      <w:r>
+        <w:t>Tout d’abord</w:t>
+      </w:r>
+      <w:r>
+        <w:t xml:space="preserve">, </w:t>
+      </w:r>
+      <w:r>
+        <w:t>il</w:t>
+      </w:r>
+      <w:r>
+        <w:t xml:space="preserve"> faut </w:t>
+      </w:r>
+      <w:r>
+        <w:t>importer l</w:t>
+      </w:r>
+      <w:r>
+        <w:t xml:space="preserve">es modules </w:t>
+      </w:r>
+      <w:r>
+        <w:t>nécessaires pour l’application</w:t>
+      </w:r>
+      <w:r>
+        <w:t xml:space="preserve"> avec le mot clé « import »</w:t>
+      </w:r>
+      <w:r>
+        <w:t xml:space="preserve">. </w:t>
+      </w:r>
+      <w:r>
+        <w:t xml:space="preserve">Dans ce projet, on a besoin de deux modules : </w:t>
+      </w:r>
+      <w:r>
+        <w:t xml:space="preserve">Le module </w:t>
+      </w:r>
+      <w:r>
+        <w:t>CSV</w:t>
+      </w:r>
+      <w:r>
+        <w:t xml:space="preserve"> qui</w:t>
+      </w:r>
+      <w:r>
+        <w:t xml:space="preserve"> </w:t>
+      </w:r>
+      <w:r>
+        <w:t xml:space="preserve">permet de lire et d'écrire des fichiers csv très </w:t>
+      </w:r>
+      <w:r>
+        <w:t>facilement</w:t>
+      </w:r>
+      <w:r>
+        <w:t xml:space="preserve"> et l</w:t>
+      </w:r>
+      <w:r>
+        <w:t>e</w:t>
+      </w:r>
+      <w:r>
+        <w:t xml:space="preserve"> module random</w:t>
+      </w:r>
+      <w:r>
+        <w:t xml:space="preserve"> qui</w:t>
+      </w:r>
+      <w:r>
+        <w:t xml:space="preserve"> </w:t>
+      </w:r>
+      <w:r>
+        <w:t xml:space="preserve">permet </w:t>
+      </w:r>
+      <w:r>
+        <w:t>de générer</w:t>
+      </w:r>
+      <w:r>
+        <w:t xml:space="preserve"> de nombres aléatoires</w:t>
+      </w:r>
+      <w:r>
+        <w:t>.</w:t>
+      </w:r>
+      <w:r>
+        <w:t xml:space="preserve"> </w:t>
+      </w:r>
+      <w:r>
+        <w:t>Ce mo</w:t>
+      </w:r>
+      <w:r>
+        <w:t>dule nous aidera à choisir</w:t>
+      </w:r>
+      <w:r>
+        <w:t xml:space="preserve"> une question au hasard.</w:t>
+      </w:r>
+    </w:p>
+    <w:p>
+      <w:pPr>
+        <w:jc w:val="center"/>
         <w:rPr>
           <w:color w:val="A8D08D" w:themeColor="accent6" w:themeTint="99"/>
         </w:rPr>
@@ -1813,7 +2275,7 @@
                     </pic:cNvPicPr>
                   </pic:nvPicPr>
                   <pic:blipFill>
-                    <a:blip r:embed="rId6">
+                    <a:blip r:embed="rId9">
                       <a:extLst>
                         <a:ext uri="{28A0092B-C50C-407E-A947-70E740481C1C}">
                           <a14:useLocalDpi xmlns:a14="http://schemas.microsoft.com/office/drawing/2010/main" val="0"/>
@@ -1844,59 +2306,43 @@
       </w:r>
     </w:p>
     <w:p>
-      <w:r>
-        <w:t xml:space="preserve">La première chose à faire est d’importer </w:t>
-      </w:r>
-      <w:r>
-        <w:t xml:space="preserve">tous </w:t>
-      </w:r>
-      <w:r>
-        <w:t>l</w:t>
-      </w:r>
-      <w:r>
-        <w:t xml:space="preserve">es modules </w:t>
-      </w:r>
-      <w:r>
-        <w:t>nécessaires</w:t>
-      </w:r>
-      <w:r>
-        <w:t xml:space="preserve"> pour l’application. </w:t>
-      </w:r>
-      <w:r>
-        <w:t>Le module csv de python permet de lire et d'écrire des fichiers csv très facilement.</w:t>
-      </w:r>
-      <w:r>
-        <w:t xml:space="preserve"> Le module </w:t>
-      </w:r>
-      <w:proofErr w:type="spellStart"/>
-      <w:r>
-        <w:t>random</w:t>
-      </w:r>
-      <w:proofErr w:type="spellEnd"/>
-      <w:r>
-        <w:t xml:space="preserve"> de python </w:t>
-      </w:r>
-      <w:r>
-        <w:t xml:space="preserve">permet </w:t>
-      </w:r>
-      <w:r>
-        <w:t xml:space="preserve">de </w:t>
-      </w:r>
-      <w:r>
-        <w:t>créer des nombres aléatoires.</w:t>
-      </w:r>
-    </w:p>
-    <w:p>
-      <w:pPr>
-        <w:jc w:val="both"/>
-      </w:pPr>
-    </w:p>
-    <w:p>
-      <w:pPr>
-        <w:jc w:val="both"/>
+      <w:pPr>
+        <w:spacing w:after="0" w:line="360" w:lineRule="auto"/>
         <w:rPr>
           <w:color w:val="A8D08D" w:themeColor="accent6" w:themeTint="99"/>
         </w:rPr>
+      </w:pPr>
+    </w:p>
+    <w:p>
+      <w:pPr>
+        <w:spacing w:after="0" w:line="360" w:lineRule="auto"/>
+      </w:pPr>
+      <w:r>
+        <w:t>Puis, je d</w:t>
+      </w:r>
+      <w:r>
+        <w:t>éclare</w:t>
+      </w:r>
+      <w:r>
+        <w:t xml:space="preserve"> </w:t>
+      </w:r>
+      <w:r>
+        <w:t>deux</w:t>
+      </w:r>
+      <w:r>
+        <w:t xml:space="preserve"> variables</w:t>
+      </w:r>
+      <w:r>
+        <w:t xml:space="preserve"> global</w:t>
+      </w:r>
+      <w:r>
+        <w:t xml:space="preserve"> à utiliser dans le code à venir.</w:t>
+      </w:r>
+    </w:p>
+    <w:p>
+      <w:pPr>
+        <w:spacing w:after="0" w:line="360" w:lineRule="auto"/>
+        <w:jc w:val="center"/>
       </w:pPr>
       <w:r>
         <w:rPr>
@@ -1922,7 +2368,7 @@
                     </pic:cNvPicPr>
                   </pic:nvPicPr>
                   <pic:blipFill>
-                    <a:blip r:embed="rId7">
+                    <a:blip r:embed="rId10">
                       <a:extLst>
                         <a:ext uri="{28A0092B-C50C-407E-A947-70E740481C1C}">
                           <a14:useLocalDpi xmlns:a14="http://schemas.microsoft.com/office/drawing/2010/main" val="0"/>
@@ -1956,20 +2402,67 @@
       <w:pPr>
         <w:jc w:val="both"/>
       </w:pPr>
-      <w:r>
-        <w:t>Déclaration et initialisation des variables</w:t>
-      </w:r>
-      <w:r>
-        <w:t xml:space="preserve"> globale</w:t>
-      </w:r>
-      <w:r>
-        <w:t xml:space="preserve"> score et count.</w:t>
-      </w:r>
-    </w:p>
-    <w:p>
-      <w:pPr>
+    </w:p>
+    <w:p>
+      <w:pPr>
+        <w:ind w:firstLine="709"/>
         <w:jc w:val="both"/>
       </w:pPr>
+      <w:r>
+        <w:t xml:space="preserve">Ensuite, </w:t>
+      </w:r>
+      <w:r>
+        <w:t xml:space="preserve">je </w:t>
+      </w:r>
+      <w:r>
+        <w:t>déclare un dictionnaire qui stocke quatre clés correspondant à quatre valeurs pour quatre questions à choix multiples.</w:t>
+      </w:r>
+    </w:p>
+    <w:p>
+      <w:pPr>
+        <w:jc w:val="center"/>
+      </w:pPr>
+      <w:r>
+        <w:rPr>
+          <w:noProof/>
+          <w:lang w:eastAsia="fr-FR"/>
+        </w:rPr>
+        <w:drawing>
+          <wp:inline distT="0" distB="0" distL="0" distR="0" wp14:anchorId="3BBE59AB" wp14:editId="7D0D0F3A">
+            <wp:extent cx="2819400" cy="1247775"/>
+            <wp:effectExtent l="0" t="0" r="0" b="9525"/>
+            <wp:docPr id="13" name="Image 13"/>
+            <wp:cNvGraphicFramePr>
+              <a:graphicFrameLocks xmlns:a="http://schemas.openxmlformats.org/drawingml/2006/main" noChangeAspect="1"/>
+            </wp:cNvGraphicFramePr>
+            <a:graphic xmlns:a="http://schemas.openxmlformats.org/drawingml/2006/main">
+              <a:graphicData uri="http://schemas.openxmlformats.org/drawingml/2006/picture">
+                <pic:pic xmlns:pic="http://schemas.openxmlformats.org/drawingml/2006/picture">
+                  <pic:nvPicPr>
+                    <pic:cNvPr id="1" name=""/>
+                    <pic:cNvPicPr/>
+                  </pic:nvPicPr>
+                  <pic:blipFill>
+                    <a:blip r:embed="rId11"/>
+                    <a:stretch>
+                      <a:fillRect/>
+                    </a:stretch>
+                  </pic:blipFill>
+                  <pic:spPr>
+                    <a:xfrm>
+                      <a:off x="0" y="0"/>
+                      <a:ext cx="2819400" cy="1247775"/>
+                    </a:xfrm>
+                    <a:prstGeom prst="rect">
+                      <a:avLst/>
+                    </a:prstGeom>
+                  </pic:spPr>
+                </pic:pic>
+              </a:graphicData>
+            </a:graphic>
+          </wp:inline>
+        </w:drawing>
+      </w:r>
     </w:p>
     <w:p>
       <w:pPr>
@@ -1977,6 +2470,44 @@
         <w:rPr>
           <w:color w:val="A8D08D" w:themeColor="accent6" w:themeTint="99"/>
         </w:rPr>
+      </w:pPr>
+    </w:p>
+    <w:p>
+      <w:pPr>
+        <w:ind w:firstLine="709"/>
+        <w:jc w:val="both"/>
+      </w:pPr>
+      <w:r>
+        <w:t>Pour récupérer toutes les questions et réponses dans le fichier CSV, j’ai créé une fonction exportCSV</w:t>
+      </w:r>
+      <w:r>
+        <w:t>. Dans cette fonction,</w:t>
+      </w:r>
+      <w:r>
+        <w:t xml:space="preserve"> </w:t>
+      </w:r>
+      <w:r>
+        <w:t>j’ouvre</w:t>
+      </w:r>
+      <w:r>
+        <w:t xml:space="preserve"> le fichier CSV en mode lecture et déclare une variable de lecteur CSV.</w:t>
+      </w:r>
+      <w:r>
+        <w:t xml:space="preserve"> J’utilise ici la fonction python pop avec l’index 0 </w:t>
+      </w:r>
+      <w:r>
+        <w:t xml:space="preserve">pour ignorer la première ligne du fichier CSV. Parce que la première ligne représente les noms de colonne, et </w:t>
+      </w:r>
+      <w:r>
+        <w:t>je</w:t>
+      </w:r>
+      <w:r>
+        <w:t xml:space="preserve"> n'en ai pas besoin dans ce programme.</w:t>
+      </w:r>
+    </w:p>
+    <w:p>
+      <w:pPr>
+        <w:jc w:val="center"/>
       </w:pPr>
       <w:r>
         <w:rPr>
@@ -2002,7 +2533,7 @@
                     </pic:cNvPicPr>
                   </pic:nvPicPr>
                   <pic:blipFill>
-                    <a:blip r:embed="rId8">
+                    <a:blip r:embed="rId12">
                       <a:extLst>
                         <a:ext uri="{28A0092B-C50C-407E-A947-70E740481C1C}">
                           <a14:useLocalDpi xmlns:a14="http://schemas.microsoft.com/office/drawing/2010/main" val="0"/>
@@ -2030,16 +2561,18 @@
       </w:r>
     </w:p>
     <w:p>
-      <w:r>
-        <w:t>La fonction exportCSV permet de récupérer toutes les questions et réponses qui figurent dans le fichier CVS sous forme d’une liste.</w:t>
-      </w:r>
-    </w:p>
-    <w:p>
-      <w:pPr>
+      <w:pPr>
+        <w:ind w:firstLine="709"/>
         <w:jc w:val="both"/>
-        <w:rPr>
-          <w:color w:val="A8D08D" w:themeColor="accent6" w:themeTint="99"/>
-        </w:rPr>
+      </w:pPr>
+      <w:r>
+        <w:lastRenderedPageBreak/>
+        <w:t>La fonction randomQuestion permet de générer dix questions aléatoires à partir de la liste obtenue par la fonction exportCSV.</w:t>
+      </w:r>
+    </w:p>
+    <w:p>
+      <w:pPr>
+        <w:jc w:val="center"/>
       </w:pPr>
       <w:r>
         <w:rPr>
@@ -2047,7 +2580,6 @@
           <w:color w:val="A8D08D" w:themeColor="accent6" w:themeTint="99"/>
           <w:lang w:eastAsia="fr-FR"/>
         </w:rPr>
-        <w:lastRenderedPageBreak/>
         <w:drawing>
           <wp:inline distT="0" distB="0" distL="0" distR="0" wp14:anchorId="32744C8F" wp14:editId="39809A78">
             <wp:extent cx="3143689" cy="1743318"/>
@@ -2066,7 +2598,7 @@
                     </pic:cNvPicPr>
                   </pic:nvPicPr>
                   <pic:blipFill>
-                    <a:blip r:embed="rId9">
+                    <a:blip r:embed="rId13">
                       <a:extLst>
                         <a:ext uri="{28A0092B-C50C-407E-A947-70E740481C1C}">
                           <a14:useLocalDpi xmlns:a14="http://schemas.microsoft.com/office/drawing/2010/main" val="0"/>
@@ -2097,33 +2629,25 @@
       <w:pPr>
         <w:jc w:val="both"/>
       </w:pPr>
-      <w:r>
-        <w:t xml:space="preserve">La fonction </w:t>
-      </w:r>
-      <w:proofErr w:type="spellStart"/>
-      <w:r>
-        <w:t>randomQuestion</w:t>
-      </w:r>
-      <w:proofErr w:type="spellEnd"/>
-      <w:r>
-        <w:t xml:space="preserve"> permet de générer</w:t>
-      </w:r>
-      <w:r>
-        <w:t xml:space="preserve"> dix</w:t>
-      </w:r>
-      <w:r>
-        <w:t xml:space="preserve"> questions aléatoires </w:t>
-      </w:r>
-      <w:r>
-        <w:t>à partir de la liste obtenue par la fonction exportCSV.</w:t>
-      </w:r>
-    </w:p>
-    <w:p>
-      <w:pPr>
+    </w:p>
+    <w:p>
+      <w:pPr>
+        <w:ind w:firstLine="709"/>
         <w:jc w:val="both"/>
-        <w:rPr>
-          <w:color w:val="A8D08D" w:themeColor="accent6" w:themeTint="99"/>
-        </w:rPr>
+      </w:pPr>
+      <w:r>
+        <w:t>La tâche suivante consiste à vérifier si l'option est correcte ou non, choisie par l’utilisateur. La fonction checkResponse</w:t>
+      </w:r>
+      <w:r>
+        <w:t xml:space="preserve"> </w:t>
+      </w:r>
+      <w:r>
+        <w:t>vérifiera si l’utilisateur choisit la bonne réponse ou non. Si la réponse est correcte, il affiche un message et met à jour la variable score en y ajoutant 2 points. Si la réponse est fausse, un autre message s'affichera avec la bonne réponse.</w:t>
+      </w:r>
+    </w:p>
+    <w:p>
+      <w:pPr>
+        <w:jc w:val="center"/>
       </w:pPr>
       <w:r>
         <w:rPr>
@@ -2149,7 +2673,7 @@
                     </pic:cNvPicPr>
                   </pic:nvPicPr>
                   <pic:blipFill>
-                    <a:blip r:embed="rId10"/>
+                    <a:blip r:embed="rId14"/>
                     <a:stretch>
                       <a:fillRect/>
                     </a:stretch>
@@ -2173,34 +2697,30 @@
         </w:drawing>
       </w:r>
     </w:p>
-    <w:p>
-      <w:pPr>
-        <w:jc w:val="both"/>
-      </w:pPr>
-      <w:r>
-        <w:t>La fonction checkResponse permet de vérifier la réponse des utilisateurs, incrémenter le score de 2 po</w:t>
-      </w:r>
-      <w:r>
-        <w:t>ints si la réponse est vrai et a</w:t>
-      </w:r>
-      <w:r>
-        <w:t>fficher la bonne réponse si la réponse est faux</w:t>
-      </w:r>
-    </w:p>
-    <w:p>
-      <w:pPr>
-        <w:jc w:val="both"/>
-        <w:rPr>
-          <w:color w:val="A8D08D" w:themeColor="accent6" w:themeTint="99"/>
-        </w:rPr>
-      </w:pPr>
-    </w:p>
-    <w:p>
-      <w:pPr>
-        <w:jc w:val="both"/>
-        <w:rPr>
-          <w:color w:val="A8D08D" w:themeColor="accent6" w:themeTint="99"/>
-        </w:rPr>
+    <w:p/>
+    <w:p>
+      <w:r>
+        <w:t xml:space="preserve">Le nom </w:t>
+      </w:r>
+      <w:r>
+        <w:t xml:space="preserve">showScore </w:t>
+      </w:r>
+      <w:r>
+        <w:t>suggère d'afficher le score</w:t>
+      </w:r>
+      <w:r>
+        <w:t xml:space="preserve">. Il affiche le score total sur </w:t>
+      </w:r>
+      <w:r>
+        <w:t>vingt</w:t>
+      </w:r>
+      <w:r>
+        <w:t>.</w:t>
+      </w:r>
+    </w:p>
+    <w:p>
+      <w:pPr>
+        <w:jc w:val="center"/>
       </w:pPr>
       <w:r>
         <w:rPr>
@@ -2226,7 +2746,7 @@
                     </pic:cNvPicPr>
                   </pic:nvPicPr>
                   <pic:blipFill>
-                    <a:blip r:embed="rId11">
+                    <a:blip r:embed="rId15">
                       <a:extLst>
                         <a:ext uri="{28A0092B-C50C-407E-A947-70E740481C1C}">
                           <a14:useLocalDpi xmlns:a14="http://schemas.microsoft.com/office/drawing/2010/main" val="0"/>
@@ -2255,31 +2775,147 @@
     </w:p>
     <w:p>
       <w:pPr>
+        <w:ind w:firstLine="709"/>
         <w:jc w:val="both"/>
       </w:pPr>
-      <w:r>
-        <w:t xml:space="preserve">La fonction </w:t>
-      </w:r>
-      <w:proofErr w:type="spellStart"/>
-      <w:r>
-        <w:t>showScore</w:t>
-      </w:r>
-      <w:proofErr w:type="spellEnd"/>
-      <w:r>
-        <w:t xml:space="preserve"> permet tout simplement d’afficher le score final sur vingt.</w:t>
-      </w:r>
-    </w:p>
-    <w:p>
-      <w:pPr>
+    </w:p>
+    <w:p>
+      <w:pPr>
+        <w:ind w:firstLine="709"/>
         <w:jc w:val="both"/>
-        <w:rPr>
-          <w:color w:val="A8D08D" w:themeColor="accent6" w:themeTint="99"/>
-        </w:rPr>
-      </w:pPr>
-    </w:p>
-    <w:p>
-      <w:pPr>
-        <w:jc w:val="both"/>
+      </w:pPr>
+      <w:r>
+        <w:t>Je d</w:t>
+      </w:r>
+      <w:r>
+        <w:t>éclare</w:t>
+      </w:r>
+      <w:r>
+        <w:t xml:space="preserve"> une boucle for pour lire les données de cette variable </w:t>
+      </w:r>
+      <w:r>
+        <w:t>questions</w:t>
+      </w:r>
+      <w:r>
+        <w:t>.</w:t>
+      </w:r>
+      <w:r>
+        <w:t xml:space="preserve"> Puis, j’affiche</w:t>
+      </w:r>
+      <w:r>
+        <w:t xml:space="preserve"> la q</w:t>
+      </w:r>
+      <w:r>
+        <w:t>uestion et les choix de réponses</w:t>
+      </w:r>
+      <w:r>
+        <w:t xml:space="preserve">. </w:t>
+      </w:r>
+      <w:r>
+        <w:t xml:space="preserve">Je déclare </w:t>
+      </w:r>
+      <w:r>
+        <w:t>ensuite une variable nommée « </w:t>
+      </w:r>
+      <w:r>
+        <w:rPr>
+          <w:b/>
+          <w:bCs/>
+        </w:rPr>
+        <w:t>correct_choice</w:t>
+      </w:r>
+      <w:r>
+        <w:t> »</w:t>
+      </w:r>
+      <w:r>
+        <w:t xml:space="preserve">, </w:t>
+      </w:r>
+      <w:r>
+        <w:t>j’affect</w:t>
+      </w:r>
+      <w:r>
+        <w:t>e de la valeur ' </w:t>
+      </w:r>
+      <w:r>
+        <w:rPr>
+          <w:b/>
+          <w:bCs/>
+        </w:rPr>
+        <w:t>False</w:t>
+      </w:r>
+      <w:r>
+        <w:t xml:space="preserve"> '. </w:t>
+      </w:r>
+      <w:r>
+        <w:t xml:space="preserve">Ici, je vérifierai si l’utilisateur </w:t>
+      </w:r>
+      <w:r>
+        <w:t>a entr</w:t>
+      </w:r>
+      <w:r>
+        <w:t xml:space="preserve">é la bonne option ou non parmi </w:t>
+      </w:r>
+      <w:r>
+        <w:t>« </w:t>
+      </w:r>
+      <w:r>
+        <w:t>A</w:t>
+      </w:r>
+      <w:r>
+        <w:t> »</w:t>
+      </w:r>
+      <w:r>
+        <w:t xml:space="preserve">, </w:t>
+      </w:r>
+      <w:r>
+        <w:t>« </w:t>
+      </w:r>
+      <w:r>
+        <w:t>B</w:t>
+      </w:r>
+      <w:r>
+        <w:t> »</w:t>
+      </w:r>
+      <w:r>
+        <w:t xml:space="preserve">, </w:t>
+      </w:r>
+      <w:r>
+        <w:t>« </w:t>
+      </w:r>
+      <w:r>
+        <w:t>C</w:t>
+      </w:r>
+      <w:r>
+        <w:t xml:space="preserve"> » </w:t>
+      </w:r>
+      <w:r>
+        <w:t xml:space="preserve">ou </w:t>
+      </w:r>
+      <w:r>
+        <w:t>« </w:t>
+      </w:r>
+      <w:r>
+        <w:t>D</w:t>
+      </w:r>
+      <w:r>
+        <w:t> »</w:t>
+      </w:r>
+      <w:r>
+        <w:t xml:space="preserve">. Si l'option n'est pas correcte, la boucle sera encerclée jusqu'à ce que </w:t>
+      </w:r>
+      <w:r>
+        <w:t>l’utilisateur</w:t>
+      </w:r>
+      <w:r>
+        <w:t xml:space="preserve"> entre dans la </w:t>
+      </w:r>
+      <w:r>
+        <w:t>bonne.</w:t>
+      </w:r>
+    </w:p>
+    <w:p>
+      <w:pPr>
+        <w:jc w:val="center"/>
         <w:rPr>
           <w:color w:val="A8D08D" w:themeColor="accent6" w:themeTint="99"/>
         </w:rPr>
@@ -2309,7 +2945,7 @@
                     </pic:cNvPicPr>
                   </pic:nvPicPr>
                   <pic:blipFill>
-                    <a:blip r:embed="rId12"/>
+                    <a:blip r:embed="rId16"/>
                     <a:stretch>
                       <a:fillRect/>
                     </a:stretch>
@@ -2379,192 +3015,65 @@
       </w:r>
     </w:p>
     <w:p>
+      <w:pPr>
+        <w:ind w:firstLine="709"/>
+        <w:jc w:val="both"/>
+      </w:pPr>
       <w:r>
         <w:t xml:space="preserve">Je suis satisfait de l’organisation </w:t>
       </w:r>
       <w:r>
-        <w:t xml:space="preserve">du </w:t>
-      </w:r>
-      <w:r>
-        <w:t>code</w:t>
-      </w:r>
-      <w:r>
-        <w:t>, c’</w:t>
-      </w:r>
-      <w:r>
-        <w:t xml:space="preserve">est lisible, </w:t>
-      </w:r>
-      <w:r>
-        <w:t>clair</w:t>
-      </w:r>
-      <w:r>
-        <w:t xml:space="preserve"> et </w:t>
-      </w:r>
-      <w:r>
-        <w:t>plus faci</w:t>
-      </w:r>
-      <w:r>
-        <w:t xml:space="preserve">le à comprendre et à maintenir </w:t>
-      </w:r>
-      <w:r>
-        <w:t>grâce</w:t>
-      </w:r>
-      <w:r>
-        <w:t xml:space="preserve"> à l’utilisation des fonctions et des commentaires pour bien expliqués le code</w:t>
-      </w:r>
-      <w:r>
-        <w:t xml:space="preserve">. </w:t>
-      </w:r>
-      <w:r>
-        <w:t xml:space="preserve">De même, les noms de fonction et variable que j’ai utilisés sont </w:t>
-      </w:r>
-      <w:r>
-        <w:t>compréhensibles.</w:t>
-      </w:r>
-    </w:p>
-    <w:p>
-      <w:pPr>
-        <w:ind w:firstLine="708"/>
-        <w:rPr>
-          <w:color w:val="ED7D31" w:themeColor="accent2"/>
-        </w:rPr>
-      </w:pPr>
-    </w:p>
-    <w:p>
-      <w:pPr>
-        <w:ind w:firstLine="708"/>
-        <w:rPr>
-          <w:color w:val="ED7D31" w:themeColor="accent2"/>
-        </w:rPr>
-      </w:pPr>
-      <w:r>
-        <w:rPr>
-          <w:color w:val="ED7D31" w:themeColor="accent2"/>
-        </w:rPr>
-        <w:t>Ce qui ne vous satisfait pas dans le rendu final, ce que vous voudriez améliorer</w:t>
-      </w:r>
-    </w:p>
-    <w:p>
-      <w:r>
-        <w:t>Je ne suis pas</w:t>
-      </w:r>
-      <w:r>
-        <w:t xml:space="preserve"> encore</w:t>
-      </w:r>
-      <w:r>
-        <w:t xml:space="preserve"> satisfait</w:t>
-      </w:r>
-      <w:r>
-        <w:t xml:space="preserve"> au niveau</w:t>
-      </w:r>
-      <w:r>
-        <w:t xml:space="preserve"> de l’affichage au lancement du programme</w:t>
-      </w:r>
-      <w:r>
-        <w:t xml:space="preserve">. Je trouve que c’est très simple. </w:t>
+        <w:t xml:space="preserve">et de la structure </w:t>
+      </w:r>
+      <w:r>
+        <w:t>d</w:t>
+      </w:r>
+      <w:r>
+        <w:t>e mon</w:t>
       </w:r>
       <w:bookmarkStart w:id="0" w:name="_GoBack"/>
       <w:bookmarkEnd w:id="0"/>
-    </w:p>
-    <w:p>
-      <w:pPr>
-        <w:rPr>
-          <w:color w:val="ED7D31" w:themeColor="accent2"/>
-        </w:rPr>
-      </w:pPr>
-    </w:p>
-    <w:p>
-      <w:pPr>
-        <w:rPr>
-          <w:color w:val="ED7D31" w:themeColor="accent2"/>
-        </w:rPr>
-      </w:pPr>
-    </w:p>
-    <w:p>
-      <w:pPr>
-        <w:rPr>
-          <w:color w:val="ED7D31" w:themeColor="accent2"/>
-        </w:rPr>
-      </w:pPr>
-      <w:r>
-        <w:rPr>
-          <w:color w:val="ED7D31" w:themeColor="accent2"/>
-        </w:rPr>
-        <w:t xml:space="preserve">Vos apprentissages </w:t>
-      </w:r>
-    </w:p>
-    <w:p>
-      <w:pPr>
-        <w:ind w:firstLine="708"/>
-        <w:rPr>
-          <w:color w:val="ED7D31" w:themeColor="accent2"/>
-        </w:rPr>
-      </w:pPr>
-      <w:r>
-        <w:rPr>
-          <w:color w:val="ED7D31" w:themeColor="accent2"/>
-        </w:rPr>
-        <w:t>Techniques</w:t>
-      </w:r>
-    </w:p>
-    <w:p>
-      <w:pPr>
-        <w:ind w:firstLine="708"/>
-        <w:rPr>
-          <w:color w:val="ED7D31" w:themeColor="accent2"/>
-        </w:rPr>
-      </w:pPr>
-    </w:p>
-    <w:p>
-      <w:pPr>
-        <w:ind w:firstLine="708"/>
-        <w:rPr>
-          <w:color w:val="ED7D31" w:themeColor="accent2"/>
-        </w:rPr>
-      </w:pPr>
-    </w:p>
-    <w:p>
-      <w:pPr>
-        <w:ind w:firstLine="708"/>
-        <w:rPr>
-          <w:color w:val="ED7D31" w:themeColor="accent2"/>
-        </w:rPr>
-      </w:pPr>
-      <w:r>
-        <w:rPr>
-          <w:color w:val="ED7D31" w:themeColor="accent2"/>
-        </w:rPr>
-        <w:t>Méthodologiques</w:t>
-      </w:r>
-    </w:p>
-    <w:p>
-      <w:pPr>
-        <w:ind w:firstLine="708"/>
-      </w:pPr>
-      <w:r>
-        <w:tab/>
-      </w:r>
-      <w:r>
-        <w:br w:type="page"/>
-      </w:r>
-    </w:p>
-    <w:p>
-      <w:r>
-        <w:lastRenderedPageBreak/>
-        <w:t>Conclusion</w:t>
-      </w:r>
-    </w:p>
-    <w:p>
-      <w:pPr>
-        <w:rPr>
-          <w:color w:val="ED7D31" w:themeColor="accent2"/>
-        </w:rPr>
-      </w:pPr>
-      <w:r>
-        <w:rPr>
-          <w:color w:val="ED7D31" w:themeColor="accent2"/>
-        </w:rPr>
-        <w:t>Mon bilan sur cette expérience de projet</w:t>
+      <w:r>
+        <w:t xml:space="preserve"> </w:t>
+      </w:r>
+      <w:r>
+        <w:t>code</w:t>
+      </w:r>
+      <w:r>
+        <w:t>, c’</w:t>
+      </w:r>
+      <w:r>
+        <w:t xml:space="preserve">est lisible, </w:t>
+      </w:r>
+      <w:r>
+        <w:t>clair</w:t>
+      </w:r>
+      <w:r>
+        <w:t xml:space="preserve"> et </w:t>
+      </w:r>
+      <w:r>
+        <w:t>plus faci</w:t>
+      </w:r>
+      <w:r>
+        <w:t xml:space="preserve">le à comprendre et à maintenir </w:t>
+      </w:r>
+      <w:r>
+        <w:t>grâce</w:t>
+      </w:r>
+      <w:r>
+        <w:t xml:space="preserve"> à l’utilisation des fonctions et des commentaires pour bien expliqués le code</w:t>
+      </w:r>
+      <w:r>
+        <w:t xml:space="preserve">. </w:t>
+      </w:r>
+      <w:r>
+        <w:t xml:space="preserve">De même, les noms de fonction et variable que j’ai utilisés sont </w:t>
+      </w:r>
+      <w:r>
+        <w:t>compréhensibles.</w:t>
+      </w:r>
+      <w:r>
+        <w:t xml:space="preserve"> </w:t>
       </w:r>
     </w:p>
     <w:p>
@@ -2573,59 +3082,435 @@
         <w:jc w:val="both"/>
       </w:pPr>
       <w:r>
-        <w:t>Ainsi, ce projet était vraiment intéressant, nous avions pris plaisir à y travailler dessus. Cela fut enrichissant, car par la pratique, nous avions beaucoup appris !</w:t>
-      </w:r>
-    </w:p>
-    <w:p>
-      <w:r>
-        <w:t>Ce projet nous a permis d’apprendre beaucoup de choses dans des domaines différents, que l’on ne savait pas au préalable donc un grand merci à nos professeurs.</w:t>
-      </w:r>
-    </w:p>
-    <w:p>
-      <w:r>
-        <w:t>Malgré la taille du projet et mon niveau peu haut en matière d’écriture de script, coder ce jeu a été plutôt plaisant, et chaque problème rencontré m’a paru comme une énigme à résoudre. Oui, quelquefois, j’ai été frustré par les bugs qui semblaient impossibles à régler ; mais à force de patience et persévérance, je suis parvenu à un script satisfaisant à mon goût ainsi qu’un jeu qui fonctionne !</w:t>
-      </w:r>
-    </w:p>
-    <w:p>
-      <w:r>
-        <w:t>En conclusion, ce jeu nous a été utile dans notre progression vers un meilleur niveau en python. Nous avons rencontré pas mal de difficulté mais elles ont toutes été résolu évidemment. Nous avons fait de notre mieux et nous sommes donc fiers de notre projet.</w:t>
-      </w:r>
-    </w:p>
-    <w:p>
-      <w:r>
-        <w:t>Peut-être y aurait-il une deuxième partie ? A voir par la suite</w:t>
-      </w:r>
-    </w:p>
-    <w:p>
-      <w:pPr>
-        <w:rPr>
-          <w:color w:val="ED7D31" w:themeColor="accent2"/>
-        </w:rPr>
-      </w:pPr>
-      <w:r>
-        <w:rPr>
-          <w:color w:val="ED7D31" w:themeColor="accent2"/>
-        </w:rPr>
-        <w:t>Les perspectives</w:t>
-      </w:r>
-    </w:p>
-    <w:p>
-      <w:r>
-        <w:t>Implémentation d’un</w:t>
-      </w:r>
-      <w:r>
-        <w:t xml:space="preserve"> quiz avec interface graphique </w:t>
+        <w:t xml:space="preserve">Malgré le manque de temps et la </w:t>
+      </w:r>
+      <w:r>
+        <w:t>difficulté de la mise en œuvre</w:t>
+      </w:r>
+      <w:r>
+        <w:t xml:space="preserve"> de cette projet, j’ai fait de mon mieux pour fournir un </w:t>
+      </w:r>
+      <w:r>
+        <w:t xml:space="preserve">travail de qualité et appréciable en consacrant </w:t>
+      </w:r>
+      <w:r>
+        <w:t xml:space="preserve">plus de temps que prévu à mon </w:t>
+      </w:r>
+      <w:r>
+        <w:t>projet</w:t>
+      </w:r>
+      <w:r>
+        <w:t>.</w:t>
+      </w:r>
+    </w:p>
+    <w:p>
+      <w:pPr>
+        <w:ind w:firstLine="708"/>
+        <w:rPr>
+          <w:color w:val="ED7D31" w:themeColor="accent2"/>
+        </w:rPr>
+      </w:pPr>
+    </w:p>
+    <w:p>
+      <w:pPr>
+        <w:ind w:firstLine="708"/>
+        <w:rPr>
+          <w:color w:val="ED7D31" w:themeColor="accent2"/>
+        </w:rPr>
+      </w:pPr>
+      <w:r>
+        <w:rPr>
+          <w:color w:val="ED7D31" w:themeColor="accent2"/>
+        </w:rPr>
+        <w:t>Ce qui ne vous satisfait pas dans le rendu final, ce que vous voudriez améliorer</w:t>
+      </w:r>
+    </w:p>
+    <w:p>
+      <w:pPr>
+        <w:ind w:firstLine="709"/>
+        <w:jc w:val="both"/>
+      </w:pPr>
+      <w:r>
+        <w:t xml:space="preserve">Cependant, plusieurs améliorations sont possibles. </w:t>
+      </w:r>
+      <w:r>
+        <w:t xml:space="preserve">Un des aspects à améliorer dans </w:t>
+      </w:r>
+      <w:r>
+        <w:t>mon</w:t>
+      </w:r>
+      <w:r>
+        <w:t xml:space="preserve"> programme </w:t>
+      </w:r>
+      <w:r>
+        <w:t xml:space="preserve">est </w:t>
+      </w:r>
+      <w:r>
+        <w:t xml:space="preserve">l’affichage au </w:t>
+      </w:r>
+      <w:r>
+        <w:t xml:space="preserve">premier </w:t>
+      </w:r>
+      <w:r>
+        <w:t>lancement</w:t>
+      </w:r>
+      <w:r>
+        <w:t xml:space="preserve">. Je trouve que c’est très simple. </w:t>
+      </w:r>
+    </w:p>
+    <w:p>
+      <w:pPr>
+        <w:ind w:firstLine="709"/>
+        <w:jc w:val="both"/>
+      </w:pPr>
+      <w:r>
+        <w:t xml:space="preserve">L’implémentation d’une interface graphique </w:t>
+      </w:r>
+      <w:r>
+        <w:t>p</w:t>
+      </w:r>
+      <w:r>
+        <w:t xml:space="preserve">ourrait aussi être envisagé car </w:t>
+      </w:r>
+      <w:r>
+        <w:t xml:space="preserve">dans </w:t>
+      </w:r>
+      <w:r>
+        <w:t>mon</w:t>
+      </w:r>
+      <w:r>
+        <w:t xml:space="preserve"> programme, il faut </w:t>
+      </w:r>
+      <w:r>
+        <w:t>utiliser la console pour faire le quiz</w:t>
+      </w:r>
+      <w:r>
+        <w:t xml:space="preserve"> ce qui n’est pas</w:t>
+      </w:r>
+      <w:r>
+        <w:t xml:space="preserve"> très</w:t>
+      </w:r>
+      <w:r>
+        <w:t xml:space="preserve"> pratique</w:t>
+      </w:r>
+      <w:r>
+        <w:t>.</w:t>
+      </w:r>
+    </w:p>
+    <w:p>
+      <w:pPr>
+        <w:rPr>
+          <w:color w:val="ED7D31" w:themeColor="accent2"/>
+        </w:rPr>
+      </w:pPr>
+    </w:p>
+    <w:p>
+      <w:pPr>
+        <w:rPr>
+          <w:color w:val="ED7D31" w:themeColor="accent2"/>
+        </w:rPr>
+      </w:pPr>
+      <w:r>
+        <w:rPr>
+          <w:color w:val="ED7D31" w:themeColor="accent2"/>
+        </w:rPr>
+        <w:t xml:space="preserve">Vos apprentissages </w:t>
+      </w:r>
+    </w:p>
+    <w:p>
+      <w:pPr>
+        <w:ind w:firstLine="708"/>
+        <w:rPr>
+          <w:color w:val="ED7D31" w:themeColor="accent2"/>
+        </w:rPr>
+      </w:pPr>
+      <w:r>
+        <w:rPr>
+          <w:color w:val="ED7D31" w:themeColor="accent2"/>
+        </w:rPr>
+        <w:t>Techniques</w:t>
+      </w:r>
+    </w:p>
+    <w:p>
+      <w:pPr>
+        <w:ind w:firstLine="709"/>
+        <w:jc w:val="both"/>
+      </w:pPr>
+      <w:r>
+        <w:t xml:space="preserve">Grâce à ce projet, </w:t>
+      </w:r>
+      <w:r>
+        <w:t>j’ai</w:t>
+      </w:r>
+      <w:r>
+        <w:t xml:space="preserve"> appris à </w:t>
+      </w:r>
+      <w:r>
+        <w:t>me</w:t>
+      </w:r>
+      <w:r>
+        <w:t xml:space="preserve"> servir du module csv</w:t>
+      </w:r>
+      <w:r>
+        <w:t xml:space="preserve">. J’ai dû </w:t>
+      </w:r>
+      <w:r>
+        <w:t>manipuler</w:t>
+      </w:r>
+      <w:r>
+        <w:t xml:space="preserve"> l’aléatoire à l’aide du module </w:t>
+      </w:r>
+      <w:r>
+        <w:t xml:space="preserve">Random. </w:t>
+      </w:r>
+    </w:p>
+    <w:p>
+      <w:pPr>
+        <w:ind w:firstLine="709"/>
+        <w:jc w:val="both"/>
+      </w:pPr>
+      <w:r>
+        <w:t xml:space="preserve">Ce projet m’a permis </w:t>
+      </w:r>
+      <w:r>
+        <w:t>d’</w:t>
+      </w:r>
+      <w:r>
+        <w:t>approfondi</w:t>
+      </w:r>
+      <w:r>
+        <w:t>r</w:t>
+      </w:r>
+      <w:r>
+        <w:t xml:space="preserve"> </w:t>
+      </w:r>
+      <w:r>
+        <w:t>mes</w:t>
+      </w:r>
+      <w:r>
+        <w:t xml:space="preserve"> connaissances sur</w:t>
+      </w:r>
+      <w:r>
+        <w:t xml:space="preserve"> les fonctions en python</w:t>
+      </w:r>
+      <w:r>
+        <w:t xml:space="preserve"> ainsi que </w:t>
+      </w:r>
+      <w:r>
+        <w:t>l’utilisation</w:t>
+      </w:r>
+      <w:r>
+        <w:t xml:space="preserve"> des variables globales</w:t>
+      </w:r>
+      <w:r>
+        <w:t xml:space="preserve"> au sein d’une fonction</w:t>
+      </w:r>
+      <w:r>
+        <w:t>.</w:t>
+      </w:r>
+    </w:p>
+    <w:p>
+      <w:pPr>
+        <w:tabs>
+          <w:tab w:val="left" w:pos="4245"/>
+        </w:tabs>
+        <w:ind w:firstLine="708"/>
+        <w:rPr>
+          <w:color w:val="ED7D31" w:themeColor="accent2"/>
+        </w:rPr>
+      </w:pPr>
+      <w:r>
+        <w:rPr>
+          <w:color w:val="ED7D31" w:themeColor="accent2"/>
+        </w:rPr>
+        <w:tab/>
+      </w:r>
+    </w:p>
+    <w:p>
+      <w:pPr>
+        <w:ind w:firstLine="708"/>
+        <w:rPr>
+          <w:color w:val="ED7D31" w:themeColor="accent2"/>
+        </w:rPr>
+      </w:pPr>
+      <w:r>
+        <w:rPr>
+          <w:color w:val="ED7D31" w:themeColor="accent2"/>
+        </w:rPr>
+        <w:t>Méthodologiques</w:t>
+      </w:r>
+    </w:p>
+    <w:p/>
+    <w:p/>
+    <w:p>
+      <w:pPr>
+        <w:ind w:firstLine="708"/>
+      </w:pPr>
+      <w:r>
+        <w:tab/>
+      </w:r>
+      <w:r>
+        <w:br w:type="page"/>
+      </w:r>
+    </w:p>
+    <w:p>
+      <w:pPr>
+        <w:jc w:val="center"/>
+      </w:pPr>
+      <w:r>
+        <w:rPr>
+          <w:b/>
+        </w:rPr>
+        <w:lastRenderedPageBreak/>
+        <w:t>CONCLUSION</w:t>
+      </w:r>
+    </w:p>
+    <w:p>
+      <w:pPr>
+        <w:rPr>
+          <w:color w:val="ED7D31" w:themeColor="accent2"/>
+        </w:rPr>
+      </w:pPr>
+      <w:r>
+        <w:rPr>
+          <w:color w:val="ED7D31" w:themeColor="accent2"/>
+        </w:rPr>
+        <w:t>Mon bilan sur cette expérience de projet</w:t>
+      </w:r>
+      <w:r>
+        <w:rPr>
+          <w:color w:val="ED7D31" w:themeColor="accent2"/>
+        </w:rPr>
+        <w:t>, l</w:t>
+      </w:r>
+      <w:r>
+        <w:rPr>
+          <w:color w:val="ED7D31" w:themeColor="accent2"/>
+        </w:rPr>
+        <w:t>es perspectives</w:t>
+      </w:r>
+    </w:p>
+    <w:p>
+      <w:pPr>
+        <w:ind w:firstLine="709"/>
+        <w:jc w:val="both"/>
+      </w:pPr>
+      <w:r>
+        <w:t xml:space="preserve">Ainsi, </w:t>
+      </w:r>
+      <w:r>
+        <w:t>l</w:t>
+      </w:r>
+      <w:r>
+        <w:t>’apport de ce travail a été d’une importance très co</w:t>
+      </w:r>
+      <w:r>
+        <w:t>nsidérable. En effet, il m’</w:t>
+      </w:r>
+      <w:r>
+        <w:t xml:space="preserve">a permis de suivre une méthodologie de travail bien régie, d’approfondir </w:t>
+      </w:r>
+      <w:r>
+        <w:t xml:space="preserve">mes </w:t>
+      </w:r>
+      <w:r>
+        <w:t xml:space="preserve">connaissances dans le monde de développement d’applications et de bien </w:t>
+      </w:r>
+      <w:r>
+        <w:t>m’exercer</w:t>
+      </w:r>
+      <w:r>
+        <w:t xml:space="preserve"> sur le </w:t>
+      </w:r>
+      <w:r>
+        <w:t>langage python</w:t>
+      </w:r>
+      <w:r>
+        <w:t xml:space="preserve">. La réalisation d’un tel projet, </w:t>
+      </w:r>
+      <w:r>
+        <w:t>m’</w:t>
+      </w:r>
+      <w:r>
+        <w:t>a permis d’apprendre et de toucher du doigt une partie des divers aspects du m</w:t>
+      </w:r>
+      <w:r>
+        <w:t>étier de développeur.</w:t>
+      </w:r>
+    </w:p>
+    <w:p>
+      <w:pPr>
+        <w:ind w:firstLine="709"/>
+        <w:jc w:val="both"/>
+      </w:pPr>
+      <w:r>
+        <w:t xml:space="preserve">Lors du développement de cette application </w:t>
+      </w:r>
+      <w:r>
+        <w:t>j’ai</w:t>
+      </w:r>
+      <w:r>
+        <w:t xml:space="preserve"> réussi à assimiler tous les cours que nous avons étudiés, ainsi </w:t>
+      </w:r>
+      <w:r>
+        <w:t>j’ai</w:t>
+      </w:r>
+      <w:r>
+        <w:t xml:space="preserve"> bien raffiné </w:t>
+      </w:r>
+      <w:r>
+        <w:t>mes connaissances</w:t>
+      </w:r>
+      <w:r>
+        <w:t xml:space="preserve"> dans le développement avec le langage python</w:t>
+      </w:r>
+      <w:r>
+        <w:t xml:space="preserve"> </w:t>
+      </w:r>
+      <w:r>
+        <w:t>malgré les difficultés rencontrées</w:t>
+      </w:r>
+      <w:r>
+        <w:t>.</w:t>
+      </w:r>
+    </w:p>
+    <w:p>
+      <w:pPr>
+        <w:ind w:firstLine="709"/>
+        <w:jc w:val="both"/>
+      </w:pPr>
+      <w:r>
+        <w:t>Cependant</w:t>
+      </w:r>
+      <w:r>
+        <w:t xml:space="preserve">, </w:t>
+      </w:r>
+      <w:r>
+        <w:t>on</w:t>
+      </w:r>
+      <w:r>
+        <w:t xml:space="preserve"> peut</w:t>
+      </w:r>
+      <w:r>
+        <w:t xml:space="preserve"> encore</w:t>
+      </w:r>
+      <w:r>
+        <w:t xml:space="preserve"> </w:t>
+      </w:r>
+      <w:r>
+        <w:t>améliorer cette application</w:t>
+      </w:r>
+      <w:r>
+        <w:t xml:space="preserve"> en implémentant une</w:t>
+      </w:r>
+      <w:r>
+        <w:t xml:space="preserve"> interface graphique </w:t>
       </w:r>
       <w:r>
         <w:t xml:space="preserve">à l’aide du module </w:t>
       </w:r>
-      <w:proofErr w:type="spellStart"/>
-      <w:r>
-        <w:t>Tkinter</w:t>
-      </w:r>
-      <w:proofErr w:type="spellEnd"/>
-      <w:r>
-        <w:t>.</w:t>
+      <w:r>
+        <w:t>Tkinter.</w:t>
       </w:r>
     </w:p>
     <w:p>
@@ -2634,17 +3519,18 @@
       </w:r>
     </w:p>
     <w:p>
-      <w:r>
+      <w:pPr>
+        <w:jc w:val="center"/>
+        <w:rPr>
+          <w:b/>
+        </w:rPr>
+      </w:pPr>
+      <w:r>
+        <w:rPr>
+          <w:b/>
+        </w:rPr>
         <w:lastRenderedPageBreak/>
-        <w:t xml:space="preserve">Bibliographie / </w:t>
-      </w:r>
-      <w:proofErr w:type="spellStart"/>
-      <w:r>
-        <w:t>Sitographie</w:t>
-      </w:r>
-      <w:proofErr w:type="spellEnd"/>
-      <w:r>
-        <w:t xml:space="preserve"> / Logithèque</w:t>
+        <w:t>Bibliographie / Sitographie / Logithèque</w:t>
       </w:r>
     </w:p>
     <w:p>
@@ -2674,7 +3560,7 @@
           <w:szCs w:val="24"/>
         </w:rPr>
       </w:pPr>
-      <w:hyperlink r:id="rId13" w:history="1">
+      <w:hyperlink r:id="rId17" w:history="1">
         <w:r>
           <w:rPr>
             <w:rStyle w:val="Lienhypertexte"/>
@@ -2700,7 +3586,7 @@
           <w:szCs w:val="24"/>
         </w:rPr>
       </w:pPr>
-      <w:hyperlink r:id="rId14" w:anchor="browser" w:history="1">
+      <w:hyperlink r:id="rId18" w:anchor="browser" w:history="1">
         <w:r>
           <w:rPr>
             <w:rStyle w:val="Lienhypertexte"/>
@@ -2726,7 +3612,7 @@
           <w:szCs w:val="24"/>
         </w:rPr>
       </w:pPr>
-      <w:hyperlink r:id="rId15" w:history="1">
+      <w:hyperlink r:id="rId19" w:history="1">
         <w:r>
           <w:rPr>
             <w:rStyle w:val="Lienhypertexte"/>
@@ -2752,7 +3638,7 @@
           <w:szCs w:val="24"/>
         </w:rPr>
       </w:pPr>
-      <w:hyperlink r:id="rId16" w:history="1">
+      <w:hyperlink r:id="rId20" w:history="1">
         <w:r>
           <w:rPr>
             <w:rStyle w:val="Lienhypertexte"/>
@@ -2770,13 +3656,6 @@
           <w:color w:val="ED7D31" w:themeColor="accent2"/>
         </w:rPr>
       </w:pPr>
-    </w:p>
-    <w:p>
-      <w:pPr>
-        <w:rPr>
-          <w:color w:val="ED7D31" w:themeColor="accent2"/>
-        </w:rPr>
-      </w:pPr>
       <w:r>
         <w:rPr>
           <w:color w:val="ED7D31" w:themeColor="accent2"/>
@@ -2796,13 +3675,8 @@
         <w:t xml:space="preserve">Apprendre à programmer avec Python 3 </w:t>
       </w:r>
       <w:r>
-        <w:t xml:space="preserve">Gérard </w:t>
-      </w:r>
-      <w:proofErr w:type="spellStart"/>
-      <w:r>
-        <w:t>Swinnen</w:t>
-      </w:r>
-      <w:proofErr w:type="spellEnd"/>
+        <w:t>Gérard Swinnen</w:t>
+      </w:r>
     </w:p>
     <w:p>
       <w:pPr>
@@ -2855,6 +3729,56 @@
     </w:sectPr>
   </w:body>
 </w:document>
+</file>
+
+<file path=word/endnotes.xml><?xml version="1.0" encoding="utf-8"?>
+<w:endnotes xmlns:wpc="http://schemas.microsoft.com/office/word/2010/wordprocessingCanvas" xmlns:cx="http://schemas.microsoft.com/office/drawing/2014/chartex" xmlns:mc="http://schemas.openxmlformats.org/markup-compatibility/2006" xmlns:o="urn:schemas-microsoft-com:office:office" xmlns:r="http://schemas.openxmlformats.org/officeDocument/2006/relationships" xmlns:m="http://schemas.openxmlformats.org/officeDocument/2006/math" xmlns:v="urn:schemas-microsoft-com:vml" xmlns:wp14="http://schemas.microsoft.com/office/word/2010/wordprocessingDrawing" xmlns:wp="http://schemas.openxmlformats.org/drawingml/2006/wordprocessingDrawing" xmlns:w10="urn:schemas-microsoft-com:office:word" xmlns:w="http://schemas.openxmlformats.org/wordprocessingml/2006/main" xmlns:w14="http://schemas.microsoft.com/office/word/2010/wordml" xmlns:w15="http://schemas.microsoft.com/office/word/2012/wordml" xmlns:w16se="http://schemas.microsoft.com/office/word/2015/wordml/symex" xmlns:wpg="http://schemas.microsoft.com/office/word/2010/wordprocessingGroup" xmlns:wpi="http://schemas.microsoft.com/office/word/2010/wordprocessingInk" xmlns:wne="http://schemas.microsoft.com/office/word/2006/wordml" xmlns:wps="http://schemas.microsoft.com/office/word/2010/wordprocessingShape" mc:Ignorable="w14 w15 w16se wp14">
+  <w:endnote w:type="separator" w:id="-1">
+    <w:p>
+      <w:pPr>
+        <w:spacing w:after="0" w:line="240" w:lineRule="auto"/>
+      </w:pPr>
+      <w:r>
+        <w:separator/>
+      </w:r>
+    </w:p>
+  </w:endnote>
+  <w:endnote w:type="continuationSeparator" w:id="0">
+    <w:p>
+      <w:pPr>
+        <w:spacing w:after="0" w:line="240" w:lineRule="auto"/>
+      </w:pPr>
+      <w:r>
+        <w:continuationSeparator/>
+      </w:r>
+    </w:p>
+  </w:endnote>
+</w:endnotes>
+</file>
+
+<file path=word/footnotes.xml><?xml version="1.0" encoding="utf-8"?>
+<w:footnotes xmlns:wpc="http://schemas.microsoft.com/office/word/2010/wordprocessingCanvas" xmlns:cx="http://schemas.microsoft.com/office/drawing/2014/chartex" xmlns:mc="http://schemas.openxmlformats.org/markup-compatibility/2006" xmlns:o="urn:schemas-microsoft-com:office:office" xmlns:r="http://schemas.openxmlformats.org/officeDocument/2006/relationships" xmlns:m="http://schemas.openxmlformats.org/officeDocument/2006/math" xmlns:v="urn:schemas-microsoft-com:vml" xmlns:wp14="http://schemas.microsoft.com/office/word/2010/wordprocessingDrawing" xmlns:wp="http://schemas.openxmlformats.org/drawingml/2006/wordprocessingDrawing" xmlns:w10="urn:schemas-microsoft-com:office:word" xmlns:w="http://schemas.openxmlformats.org/wordprocessingml/2006/main" xmlns:w14="http://schemas.microsoft.com/office/word/2010/wordml" xmlns:w15="http://schemas.microsoft.com/office/word/2012/wordml" xmlns:w16se="http://schemas.microsoft.com/office/word/2015/wordml/symex" xmlns:wpg="http://schemas.microsoft.com/office/word/2010/wordprocessingGroup" xmlns:wpi="http://schemas.microsoft.com/office/word/2010/wordprocessingInk" xmlns:wne="http://schemas.microsoft.com/office/word/2006/wordml" xmlns:wps="http://schemas.microsoft.com/office/word/2010/wordprocessingShape" mc:Ignorable="w14 w15 w16se wp14">
+  <w:footnote w:type="separator" w:id="-1">
+    <w:p>
+      <w:pPr>
+        <w:spacing w:after="0" w:line="240" w:lineRule="auto"/>
+      </w:pPr>
+      <w:r>
+        <w:separator/>
+      </w:r>
+    </w:p>
+  </w:footnote>
+  <w:footnote w:type="continuationSeparator" w:id="0">
+    <w:p>
+      <w:pPr>
+        <w:spacing w:after="0" w:line="240" w:lineRule="auto"/>
+      </w:pPr>
+      <w:r>
+        <w:continuationSeparator/>
+      </w:r>
+    </w:p>
+  </w:footnote>
+</w:footnotes>
 </file>
 
 <file path=word/numbering.xml><?xml version="1.0" encoding="utf-8"?>
@@ -4160,6 +5084,7 @@
   <w:style w:type="character" w:default="1" w:styleId="Policepardfaut">
     <w:name w:val="Default Paragraph Font"/>
     <w:uiPriority w:val="1"/>
+    <w:semiHidden/>
     <w:unhideWhenUsed/>
   </w:style>
   <w:style w:type="table" w:default="1" w:styleId="TableauNormal">
@@ -4203,6 +5128,76 @@
     <w:rPr>
       <w:color w:val="0563C1" w:themeColor="hyperlink"/>
       <w:u w:val="single"/>
+    </w:rPr>
+  </w:style>
+  <w:style w:type="paragraph" w:styleId="En-tte">
+    <w:name w:val="header"/>
+    <w:basedOn w:val="Normal"/>
+    <w:link w:val="En-tteCar"/>
+    <w:uiPriority w:val="99"/>
+    <w:unhideWhenUsed/>
+    <w:rsid w:val="00A227EF"/>
+    <w:pPr>
+      <w:tabs>
+        <w:tab w:val="center" w:pos="4536"/>
+        <w:tab w:val="right" w:pos="9072"/>
+      </w:tabs>
+      <w:spacing w:after="0" w:line="240" w:lineRule="auto"/>
+    </w:pPr>
+  </w:style>
+  <w:style w:type="character" w:customStyle="1" w:styleId="En-tteCar">
+    <w:name w:val="En-tête Car"/>
+    <w:basedOn w:val="Policepardfaut"/>
+    <w:link w:val="En-tte"/>
+    <w:uiPriority w:val="99"/>
+    <w:rsid w:val="00A227EF"/>
+  </w:style>
+  <w:style w:type="paragraph" w:styleId="Pieddepage">
+    <w:name w:val="footer"/>
+    <w:basedOn w:val="Normal"/>
+    <w:link w:val="PieddepageCar"/>
+    <w:uiPriority w:val="99"/>
+    <w:unhideWhenUsed/>
+    <w:rsid w:val="00A227EF"/>
+    <w:pPr>
+      <w:tabs>
+        <w:tab w:val="center" w:pos="4536"/>
+        <w:tab w:val="right" w:pos="9072"/>
+      </w:tabs>
+      <w:spacing w:after="0" w:line="240" w:lineRule="auto"/>
+    </w:pPr>
+  </w:style>
+  <w:style w:type="character" w:customStyle="1" w:styleId="PieddepageCar">
+    <w:name w:val="Pied de page Car"/>
+    <w:basedOn w:val="Policepardfaut"/>
+    <w:link w:val="Pieddepage"/>
+    <w:uiPriority w:val="99"/>
+    <w:rsid w:val="00A227EF"/>
+  </w:style>
+  <w:style w:type="character" w:styleId="lev">
+    <w:name w:val="Strong"/>
+    <w:basedOn w:val="Policepardfaut"/>
+    <w:uiPriority w:val="22"/>
+    <w:qFormat/>
+    <w:rsid w:val="00DB2786"/>
+    <w:rPr>
+      <w:b/>
+      <w:bCs/>
+    </w:rPr>
+  </w:style>
+  <w:style w:type="character" w:customStyle="1" w:styleId="fontstyle01">
+    <w:name w:val="fontstyle01"/>
+    <w:basedOn w:val="Policepardfaut"/>
+    <w:rsid w:val="0002662A"/>
+    <w:rPr>
+      <w:rFonts w:ascii="TimesNewRomanPSMT" w:hAnsi="TimesNewRomanPSMT" w:hint="default"/>
+      <w:b w:val="0"/>
+      <w:bCs w:val="0"/>
+      <w:i w:val="0"/>
+      <w:iCs w:val="0"/>
+      <w:color w:val="000000"/>
+      <w:sz w:val="24"/>
+      <w:szCs w:val="24"/>
     </w:rPr>
   </w:style>
 </w:styles>
@@ -4467,4 +5462,16 @@
     </a:ext>
   </a:extLst>
 </a:theme>
+</file>
+
+<file path=customXml/item1.xml><?xml version="1.0" encoding="utf-8"?>
+<b:Sources xmlns:b="http://schemas.openxmlformats.org/officeDocument/2006/bibliography" xmlns="http://schemas.openxmlformats.org/officeDocument/2006/bibliography" SelectedStyle="\APASixthEditionOfficeOnline.xsl" StyleName="APA" Version="6"/>
+</file>
+
+<file path=customXml/itemProps1.xml><?xml version="1.0" encoding="utf-8"?>
+<ds:datastoreItem xmlns:ds="http://schemas.openxmlformats.org/officeDocument/2006/customXml" ds:itemID="{BA46E3B2-47C1-4F78-8D54-74A328089307}">
+  <ds:schemaRefs>
+    <ds:schemaRef ds:uri="http://schemas.openxmlformats.org/officeDocument/2006/bibliography"/>
+  </ds:schemaRefs>
+</ds:datastoreItem>
 </file>
</xml_diff>

<commit_message>
Modification de la compte rendu
</commit_message>
<xml_diff>
--- a/Compte rendue.docx
+++ b/Compte rendue.docx
@@ -324,7 +324,13 @@
     <w:p/>
     <w:p>
       <w:r>
-        <w:t xml:space="preserve">Présenté le </w:t>
+        <w:rPr>
+          <w:b/>
+        </w:rPr>
+        <w:t>Présenté le</w:t>
+      </w:r>
+      <w:r>
+        <w:t xml:space="preserve"> </w:t>
       </w:r>
       <w:r>
         <w:t>01</w:t>
@@ -341,7 +347,13 @@
     </w:p>
     <w:p>
       <w:r>
-        <w:t xml:space="preserve">Par Monsieur </w:t>
+        <w:rPr>
+          <w:b/>
+        </w:rPr>
+        <w:t>Par</w:t>
+      </w:r>
+      <w:r>
+        <w:t xml:space="preserve"> Monsieur </w:t>
       </w:r>
       <w:r>
         <w:t>Hammy Hajaina RAKOTOMANANA</w:t>
@@ -349,7 +361,13 @@
     </w:p>
     <w:p>
       <w:r>
-        <w:t>Année : 2021 - 2022</w:t>
+        <w:rPr>
+          <w:b/>
+        </w:rPr>
+        <w:t>Année :</w:t>
+      </w:r>
+      <w:r>
+        <w:t xml:space="preserve"> 2021 - 2022</w:t>
       </w:r>
     </w:p>
     <w:p>
@@ -450,7 +468,13 @@
         <w:t xml:space="preserve">. </w:t>
       </w:r>
       <w:r>
-        <w:t>Grâce à cette application, les élèves s’entraînent et cela permet d’évaluer leur niveau.</w:t>
+        <w:t xml:space="preserve">Grâce à cette application, les élèves </w:t>
+      </w:r>
+      <w:r>
+        <w:t>peuvent s’entrainer</w:t>
+      </w:r>
+      <w:r>
+        <w:t xml:space="preserve"> et cela permet d’évaluer leur niveau.</w:t>
       </w:r>
       <w:r>
         <w:t xml:space="preserve"> </w:t>
@@ -462,10 +486,16 @@
         <w:jc w:val="both"/>
       </w:pPr>
       <w:r>
-        <w:t>Après avoir découvert les projets proposés, j'ai choisi de faire celui-ci car après avoir fait plusieurs recherches sur les propositions, j'ai trouvé que les quizz sont particulièrement nombreux sur internet.</w:t>
-      </w:r>
-      <w:r>
-        <w:t xml:space="preserve"> De plus, …</w:t>
+        <w:t xml:space="preserve">Après avoir découvert les projets proposés, j'ai choisi de faire </w:t>
+      </w:r>
+      <w:r>
+        <w:t>ce quiz</w:t>
+      </w:r>
+      <w:r>
+        <w:t xml:space="preserve"> car après avoir fait plusieurs recherches sur les propositions, j'ai trouvé que les quiz sont particulièrement nombreux sur internet.</w:t>
+      </w:r>
+      <w:r>
+        <w:t xml:space="preserve"> De plus, la plateforme du CNED regorge de quiz facilitant l’étude des mathématiques ainsi que ces révisions. </w:t>
       </w:r>
     </w:p>
     <w:p>
@@ -487,10 +517,7 @@
         <w:t>je présenterai</w:t>
       </w:r>
       <w:r>
-        <w:t>,</w:t>
-      </w:r>
-      <w:r>
-        <w:t xml:space="preserve"> t</w:t>
+        <w:t>, t</w:t>
       </w:r>
       <w:r>
         <w:t xml:space="preserve">out d’abord, le projet qui m’a été confié </w:t>
@@ -499,7 +526,10 @@
         <w:t xml:space="preserve">ainsi que les différents outils que j’ai utilisés. </w:t>
       </w:r>
       <w:r>
-        <w:t>Dans un deuxième temps, je présenterai la p</w:t>
+        <w:t>Ensuite</w:t>
+      </w:r>
+      <w:r>
+        <w:t>, je présenterai la p</w:t>
       </w:r>
       <w:r>
         <w:t xml:space="preserve">remière phase </w:t>
@@ -535,10 +565,13 @@
         <w:t>les éléments</w:t>
       </w:r>
       <w:r>
-        <w:t xml:space="preserve"> de </w:t>
-      </w:r>
-      <w:r>
-        <w:t xml:space="preserve">votre programme fini </w:t>
+        <w:t xml:space="preserve"> </w:t>
+      </w:r>
+      <w:r>
+        <w:t>du</w:t>
+      </w:r>
+      <w:r>
+        <w:t xml:space="preserve"> programme fini </w:t>
       </w:r>
       <w:r>
         <w:t>avec</w:t>
@@ -819,7 +852,19 @@
         <w:jc w:val="both"/>
       </w:pPr>
       <w:r>
-        <w:t>Dans ce projet, je voulais faire u</w:t>
+        <w:t xml:space="preserve">Dans </w:t>
+      </w:r>
+      <w:r>
+        <w:t>mon</w:t>
+      </w:r>
+      <w:r>
+        <w:t xml:space="preserve"> projet, je voulais </w:t>
+      </w:r>
+      <w:r>
+        <w:t xml:space="preserve">mettre en place </w:t>
+      </w:r>
+      <w:r>
+        <w:t>u</w:t>
       </w:r>
       <w:r>
         <w:t xml:space="preserve">n </w:t>
@@ -831,7 +876,7 @@
         <w:t xml:space="preserve"> </w:t>
       </w:r>
       <w:r>
-        <w:t xml:space="preserve">qui permette </w:t>
+        <w:t xml:space="preserve">qui permet </w:t>
       </w:r>
       <w:r>
         <w:t xml:space="preserve">d’apprendre et de comprendre les différentes fonctions de mathématiques accessibles, généralement, à un élève de seconde (fonction carré, inverse, linéaire, affine et du second degré). </w:t>
@@ -846,7 +891,34 @@
         <w:t xml:space="preserve"> qui</w:t>
       </w:r>
       <w:r>
-        <w:t xml:space="preserve"> permet de s’entrainer et d’évaluer le niveau de l’utilisateur. Son exécution doit afficher successivement 10 questions sur les fonctions. Une note est ensuite générée sur 20 (chaque bonne réponse rapporte 2 points et chaque mauvaise réponse n’apporte ni n’enlève de point).</w:t>
+        <w:t xml:space="preserve"> permet de s’entrainer et d’évaluer le niveau de l’utilisateur. </w:t>
+      </w:r>
+      <w:r>
+        <w:t>L’</w:t>
+      </w:r>
+      <w:r>
+        <w:t>exécution</w:t>
+      </w:r>
+      <w:r>
+        <w:t xml:space="preserve"> de cette application</w:t>
+      </w:r>
+      <w:r>
+        <w:t xml:space="preserve"> doit afficher successivement </w:t>
+      </w:r>
+      <w:r>
+        <w:t>dix</w:t>
+      </w:r>
+      <w:r>
+        <w:t xml:space="preserve"> questions. Une note est ensuite générée sur </w:t>
+      </w:r>
+      <w:r>
+        <w:t xml:space="preserve">vingt </w:t>
+      </w:r>
+      <w:r>
+        <w:t>points</w:t>
+      </w:r>
+      <w:r>
+        <w:t xml:space="preserve"> (chaque bonne réponse rapporte 2 points et chaque mauvaise réponse n’apporte ni n’enlève de point).</w:t>
       </w:r>
     </w:p>
     <w:p>
@@ -855,16 +927,30 @@
         <w:jc w:val="both"/>
       </w:pPr>
       <w:r>
-        <w:t>Un</w:t>
-      </w:r>
-      <w:r>
-        <w:t xml:space="preserve"> quiz composé de 10 questions, elles même issues d’une « banque de questions » de manière à générer un questionnaire aléatoire</w:t>
+        <w:t>U</w:t>
+      </w:r>
+      <w:bookmarkStart w:id="0" w:name="_GoBack"/>
+      <w:bookmarkEnd w:id="0"/>
+      <w:r>
+        <w:t>n</w:t>
+      </w:r>
+      <w:r>
+        <w:t xml:space="preserve"> quiz composé de </w:t>
+      </w:r>
+      <w:r>
+        <w:t>dix</w:t>
+      </w:r>
+      <w:r>
+        <w:t xml:space="preserve"> questions, elles même issues d’une « banque de questions » de manière à générer un questionnaire aléatoire</w:t>
       </w:r>
       <w:r>
         <w:t xml:space="preserve"> et chaque</w:t>
       </w:r>
       <w:r>
-        <w:t xml:space="preserve"> réponse génère un retour avant de passer à la question suivante. Il doit se présenter sous la forme « Bonne/Mauvaise réponse + Solution ».</w:t>
+        <w:t xml:space="preserve"> réponse génère un retour avant de</w:t>
+      </w:r>
+      <w:r>
+        <w:t xml:space="preserve"> passer à la question suivante.</w:t>
       </w:r>
     </w:p>
     <w:p>
@@ -917,10 +1003,13 @@
         <w:t>Les questions et les réponses sont</w:t>
       </w:r>
       <w:r>
-        <w:t xml:space="preserve"> stocké</w:t>
-      </w:r>
-      <w:r>
-        <w:t>s</w:t>
+        <w:t xml:space="preserve"> </w:t>
+      </w:r>
+      <w:r>
+        <w:t>stocké</w:t>
+      </w:r>
+      <w:r>
+        <w:t>es</w:t>
       </w:r>
       <w:r>
         <w:t xml:space="preserve"> dans un </w:t>
@@ -962,16 +1051,13 @@
         <w:t xml:space="preserve"> de la liste </w:t>
       </w:r>
       <w:r>
-        <w:t>des</w:t>
-      </w:r>
-      <w:r>
-        <w:t xml:space="preserve"> questions</w:t>
-      </w:r>
-      <w:r>
-        <w:t xml:space="preserve"> exportés à partir du fichier CSV</w:t>
-      </w:r>
-      <w:r>
-        <w:t xml:space="preserve"> (une fois la question générée, cette dernière est supprimé de la liste de questions afin qu’elle ne soit pas proposée une seconde fois), </w:t>
+        <w:t>de questions exportées</w:t>
+      </w:r>
+      <w:r>
+        <w:t xml:space="preserve"> à partir du fichier CSV</w:t>
+      </w:r>
+      <w:r>
+        <w:t xml:space="preserve">, </w:t>
       </w:r>
       <w:r>
         <w:t>quatre</w:t>
@@ -1010,7 +1096,13 @@
         <w:t xml:space="preserve"> </w:t>
       </w:r>
       <w:r>
-        <w:t>Si la réponse donnée est juste, un message « Bonne réponse ! » sera affiché et 2 point sera accordé pour la note finale.</w:t>
+        <w:t xml:space="preserve">Si la réponse donnée est juste, un message « Bonne réponse ! » sera </w:t>
+      </w:r>
+      <w:r>
+        <w:t>affichée</w:t>
+      </w:r>
+      <w:r>
+        <w:t xml:space="preserve"> et 2 point sera accordé pour la note finale.</w:t>
       </w:r>
       <w:r>
         <w:t xml:space="preserve"> Mais s</w:t>
@@ -1121,13 +1213,19 @@
         <w:t>uement l’indentation pendant qu’on</w:t>
       </w:r>
       <w:r>
-        <w:t xml:space="preserve"> vous </w:t>
+        <w:t xml:space="preserve"> </w:t>
       </w:r>
       <w:r>
         <w:t>code</w:t>
       </w:r>
       <w:r>
-        <w:t xml:space="preserve">, ce qui est utile pour toute personne novice en Python (le langage utilisant l’indentation pour délimiter les fonctions, les boucles, etc…). Il complétera automatiquement </w:t>
+        <w:t xml:space="preserve">, ce qui est utile pour toute personne novice en Python (le langage utilisant l’indentation pour délimiter les fonctions, les boucles, etc…). Il complétera </w:t>
+      </w:r>
+      <w:r>
+        <w:t xml:space="preserve">aussi </w:t>
+      </w:r>
+      <w:r>
+        <w:t xml:space="preserve">automatiquement </w:t>
       </w:r>
       <w:r>
         <w:t>notre</w:t>
@@ -1159,10 +1257,29 @@
     </w:p>
     <w:p>
       <w:pPr>
-        <w:rPr>
-          <w:color w:val="ED7D31" w:themeColor="accent2"/>
-        </w:rPr>
-      </w:pPr>
+        <w:ind w:firstLine="709"/>
+      </w:pPr>
+      <w:r>
+        <w:t>Pour le traitement du fichier C</w:t>
+      </w:r>
+      <w:r>
+        <w:t>SV (</w:t>
+      </w:r>
+      <w:r>
+        <w:t>Coma Separated Values</w:t>
+      </w:r>
+      <w:r>
+        <w:t>)</w:t>
+      </w:r>
+      <w:r>
+        <w:t>, j'ai choisi d'utiliser Microsoft Excel 201</w:t>
+      </w:r>
+      <w:r>
+        <w:t>3</w:t>
+      </w:r>
+      <w:r>
+        <w:t xml:space="preserve"> parce que Microsoft Excel est le principal logiciel utilisé pour la lecture et l'exploitation de ce format.</w:t>
+      </w:r>
     </w:p>
     <w:p>
       <w:pPr>
@@ -1179,31 +1296,69 @@
     </w:p>
     <w:p>
       <w:pPr>
-        <w:rPr>
-          <w:color w:val="ED7D31" w:themeColor="accent2"/>
-        </w:rPr>
-      </w:pPr>
-    </w:p>
-    <w:p>
-      <w:pPr>
-        <w:rPr>
-          <w:color w:val="ED7D31" w:themeColor="accent2"/>
-        </w:rPr>
-      </w:pPr>
-    </w:p>
-    <w:p>
-      <w:pPr>
-        <w:rPr>
-          <w:color w:val="ED7D31" w:themeColor="accent2"/>
-        </w:rPr>
-      </w:pPr>
-    </w:p>
-    <w:p>
-      <w:pPr>
-        <w:rPr>
-          <w:color w:val="ED7D31" w:themeColor="accent2"/>
-        </w:rPr>
-      </w:pPr>
+        <w:ind w:firstLine="709"/>
+        <w:jc w:val="both"/>
+      </w:pPr>
+      <w:r>
+        <w:t>Afin de disposer d'une application opérationnelle, je me suis servi d'un ordinateur de bureau comme équipement</w:t>
+      </w:r>
+      <w:r>
+        <w:t>. Ses caractéristiques sont les suivantes :</w:t>
+      </w:r>
+    </w:p>
+    <w:p>
+      <w:pPr>
+        <w:pStyle w:val="Paragraphedeliste"/>
+        <w:numPr>
+          <w:ilvl w:val="0"/>
+          <w:numId w:val="9"/>
+        </w:numPr>
+      </w:pPr>
+      <w:r>
+        <w:t>Processeur :</w:t>
+      </w:r>
+      <w:r>
+        <w:t xml:space="preserve"> </w:t>
+      </w:r>
+      <w:r>
+        <w:t>AMD Ryzen 5 3600 6-Core Processor 3.59 Ghz</w:t>
+      </w:r>
+    </w:p>
+    <w:p>
+      <w:pPr>
+        <w:pStyle w:val="Paragraphedeliste"/>
+        <w:numPr>
+          <w:ilvl w:val="0"/>
+          <w:numId w:val="9"/>
+        </w:numPr>
+      </w:pPr>
+      <w:r>
+        <w:t xml:space="preserve">Mémoire : </w:t>
+      </w:r>
+      <w:r>
+        <w:t>16</w:t>
+      </w:r>
+      <w:r>
+        <w:t>Go</w:t>
+      </w:r>
+      <w:r>
+        <w:t xml:space="preserve"> RAM</w:t>
+      </w:r>
+    </w:p>
+    <w:p>
+      <w:pPr>
+        <w:pStyle w:val="Paragraphedeliste"/>
+        <w:numPr>
+          <w:ilvl w:val="0"/>
+          <w:numId w:val="9"/>
+        </w:numPr>
+      </w:pPr>
+      <w:r>
+        <w:t xml:space="preserve">Disque dur : </w:t>
+      </w:r>
+      <w:r>
+        <w:t>1To</w:t>
+      </w:r>
     </w:p>
     <w:p>
       <w:pPr>
@@ -1446,7 +1601,13 @@
         <w:t xml:space="preserve">de </w:t>
       </w:r>
       <w:r>
-        <w:t>la première phase du projet. Ensuite l’appropriation de</w:t>
+        <w:t>la première phase du projet. Ensuite</w:t>
+      </w:r>
+      <w:r>
+        <w:t xml:space="preserve">, je vais parler de </w:t>
+      </w:r>
+      <w:r>
+        <w:t>l’appropriation de</w:t>
       </w:r>
       <w:r>
         <w:t>s outils dans un projet NSI</w:t>
@@ -1502,17 +1663,37 @@
     </w:p>
     <w:p>
       <w:pPr>
-        <w:rPr>
-          <w:color w:val="ED7D31" w:themeColor="accent2"/>
-        </w:rPr>
-      </w:pPr>
-    </w:p>
-    <w:p>
-      <w:pPr>
-        <w:rPr>
-          <w:color w:val="ED7D31" w:themeColor="accent2"/>
-        </w:rPr>
-      </w:pPr>
+        <w:pStyle w:val="txtp"/>
+        <w:spacing w:before="0" w:beforeAutospacing="0" w:after="0" w:afterAutospacing="0" w:line="360" w:lineRule="atLeast"/>
+        <w:rPr>
+          <w:rFonts w:ascii="Arial" w:hAnsi="Arial" w:cs="Arial"/>
+          <w:color w:val="000000"/>
+          <w:sz w:val="22"/>
+          <w:szCs w:val="22"/>
+        </w:rPr>
+      </w:pPr>
+      <w:r>
+        <w:rPr>
+          <w:rFonts w:ascii="Arial" w:hAnsi="Arial" w:cs="Arial"/>
+          <w:color w:val="000000"/>
+          <w:sz w:val="22"/>
+          <w:szCs w:val="22"/>
+        </w:rPr>
+        <w:t>Dans un premier temps il faut se familiariser avec la programmation en Python.</w:t>
+      </w:r>
+    </w:p>
+    <w:p>
+      <w:pPr>
+        <w:rPr>
+          <w:color w:val="ED7D31" w:themeColor="accent2"/>
+        </w:rPr>
+      </w:pPr>
+      <w:r>
+        <w:rPr>
+          <w:color w:val="ED7D31" w:themeColor="accent2"/>
+        </w:rPr>
+        <w:t>Thonny (simple et efficace)</w:t>
+      </w:r>
     </w:p>
     <w:p>
       <w:pPr>
@@ -1564,45 +1745,107 @@
     </w:p>
     <w:p>
       <w:pPr>
-        <w:rPr>
-          <w:color w:val="ED7D31" w:themeColor="accent2"/>
-        </w:rPr>
-      </w:pPr>
-    </w:p>
-    <w:p>
-      <w:pPr>
-        <w:rPr>
-          <w:color w:val="ED7D31" w:themeColor="accent2"/>
-        </w:rPr>
-      </w:pPr>
-    </w:p>
-    <w:p>
-      <w:pPr>
-        <w:rPr>
-          <w:color w:val="ED7D31" w:themeColor="accent2"/>
-        </w:rPr>
-      </w:pPr>
-    </w:p>
-    <w:p>
-      <w:pPr>
-        <w:rPr>
-          <w:color w:val="ED7D31" w:themeColor="accent2"/>
-        </w:rPr>
-      </w:pPr>
-    </w:p>
-    <w:p>
-      <w:pPr>
-        <w:rPr>
-          <w:color w:val="ED7D31" w:themeColor="accent2"/>
-        </w:rPr>
-      </w:pPr>
-    </w:p>
-    <w:p>
-      <w:pPr>
-        <w:rPr>
-          <w:color w:val="ED7D31" w:themeColor="accent2"/>
-        </w:rPr>
-      </w:pPr>
+        <w:ind w:firstLine="709"/>
+        <w:jc w:val="both"/>
+      </w:pPr>
+      <w:r>
+        <w:t>Pour me familiariser avec Thonny, j’ai utilisé l</w:t>
+      </w:r>
+      <w:r>
+        <w:t>a méthod</w:t>
+      </w:r>
+      <w:r>
+        <w:t xml:space="preserve">e la plus simple qui </w:t>
+      </w:r>
+      <w:r>
+        <w:t xml:space="preserve">consiste à se rendre sur le site de l’application </w:t>
+      </w:r>
+      <w:hyperlink r:id="rId9" w:history="1">
+        <w:r>
+          <w:rPr>
+            <w:rStyle w:val="Lienhypertexte"/>
+          </w:rPr>
+          <w:t>https://thonny.org/</w:t>
+        </w:r>
+      </w:hyperlink>
+      <w:r>
+        <w:t xml:space="preserve"> </w:t>
+      </w:r>
+      <w:r>
+        <w:t>et de télécharger la version la plus récente, puis de l'installer</w:t>
+      </w:r>
+      <w:r>
+        <w:t xml:space="preserve"> par un </w:t>
+      </w:r>
+      <w:r>
+        <w:t xml:space="preserve">simple clic, comme la plupart des applications. </w:t>
+      </w:r>
+      <w:r>
+        <w:t>Ensuite, j’ai</w:t>
+      </w:r>
+      <w:r>
+        <w:t xml:space="preserve"> lu les c</w:t>
+      </w:r>
+      <w:r>
+        <w:t>aractéristiques</w:t>
+      </w:r>
+      <w:r>
+        <w:t xml:space="preserve"> qui se trouvent sur ce site.</w:t>
+      </w:r>
+    </w:p>
+    <w:p>
+      <w:pPr>
+        <w:ind w:firstLine="709"/>
+        <w:jc w:val="both"/>
+      </w:pPr>
+      <w:r>
+        <w:t xml:space="preserve">Le principal avantage de cet IDE est qu’il embarque aussi un interprète Python. Cela </w:t>
+      </w:r>
+      <w:r>
+        <w:t>signifie</w:t>
+      </w:r>
+      <w:r>
+        <w:t xml:space="preserve"> que </w:t>
+      </w:r>
+      <w:r>
+        <w:t>nous</w:t>
+      </w:r>
+      <w:r>
+        <w:t xml:space="preserve"> n’av</w:t>
+      </w:r>
+      <w:r>
+        <w:t>ons</w:t>
+      </w:r>
+      <w:r>
+        <w:t xml:space="preserve"> rien d’autre à </w:t>
+      </w:r>
+      <w:r>
+        <w:t>installer</w:t>
+      </w:r>
+      <w:r>
+        <w:t>,</w:t>
+      </w:r>
+      <w:r>
+        <w:t xml:space="preserve"> </w:t>
+      </w:r>
+      <w:r>
+        <w:t>ce qui est particulièrement intéressant pour les utilisateurs du système Windows qui ne possède pas forcément d’interprète Python</w:t>
+      </w:r>
+      <w:r>
+        <w:t xml:space="preserve"> </w:t>
+      </w:r>
+      <w:r>
+        <w:t xml:space="preserve">installé par défaut (contrairement aux systèmes </w:t>
+      </w:r>
+      <w:r>
+        <w:t>MacOs</w:t>
+      </w:r>
+      <w:r>
+        <w:t xml:space="preserve"> et Linux)</w:t>
+      </w:r>
+      <w:r>
+        <w:t>.</w:t>
+      </w:r>
     </w:p>
     <w:p>
       <w:pPr>
@@ -1761,37 +2004,10 @@
         <w:t xml:space="preserve"> </w:t>
       </w:r>
       <w:r>
-        <w:t>Pour</w:t>
-      </w:r>
-      <w:r>
-        <w:t xml:space="preserve"> facilite</w:t>
-      </w:r>
-      <w:r>
-        <w:t>r</w:t>
-      </w:r>
-      <w:r>
-        <w:t xml:space="preserve"> également la maintenance car </w:t>
-      </w:r>
-      <w:r>
-        <w:t>je dois</w:t>
-      </w:r>
-      <w:r>
-        <w:t xml:space="preserve"> changer à un seul endroit si </w:t>
-      </w:r>
-      <w:r>
-        <w:t>j’</w:t>
-      </w:r>
-      <w:r>
-        <w:t>apport</w:t>
-      </w:r>
-      <w:r>
-        <w:t>e</w:t>
-      </w:r>
-      <w:r>
-        <w:t xml:space="preserve"> des modifications à la fonctionnalité</w:t>
-      </w:r>
-      <w:r>
-        <w:t xml:space="preserve">. </w:t>
+        <w:t>Aussi pour faciliter la maintenance puisque je n'ai qu'à changer en un seul endroit si j'apporte des modifications à la fonctionnalité.</w:t>
+      </w:r>
+      <w:r>
+        <w:t xml:space="preserve"> </w:t>
       </w:r>
       <w:r>
         <w:t>Mais</w:t>
@@ -1803,10 +2019,16 @@
         <w:t>il était difficile</w:t>
       </w:r>
       <w:r>
-        <w:t xml:space="preserve"> pour moi</w:t>
-      </w:r>
-      <w:r>
-        <w:t xml:space="preserve"> </w:t>
+        <w:t xml:space="preserve"> </w:t>
+      </w:r>
+      <w:r>
+        <w:t>pour moi</w:t>
+      </w:r>
+      <w:r>
+        <w:t xml:space="preserve"> </w:t>
+      </w:r>
+      <w:r>
+        <w:t xml:space="preserve">au début </w:t>
       </w:r>
       <w:r>
         <w:t>de créer</w:t>
@@ -1815,7 +2037,13 @@
         <w:t xml:space="preserve"> des fonctions</w:t>
       </w:r>
       <w:r>
-        <w:t xml:space="preserve"> pour chaque partie du script et de les relier entres elles</w:t>
+        <w:t xml:space="preserve"> pour chaque partie du script et de les relier </w:t>
+      </w:r>
+      <w:r>
+        <w:t>entre</w:t>
+      </w:r>
+      <w:r>
+        <w:t xml:space="preserve"> elles</w:t>
       </w:r>
       <w:r>
         <w:t>.</w:t>
@@ -1892,10 +2120,22 @@
         <w:t xml:space="preserve">valeur de la variable </w:t>
       </w:r>
       <w:r>
-        <w:t xml:space="preserve">score doit être augmenter dans la fonction </w:t>
+        <w:t xml:space="preserve">score doit être </w:t>
+      </w:r>
+      <w:r>
+        <w:t>augmenté</w:t>
+      </w:r>
+      <w:r>
+        <w:t xml:space="preserve"> dans la fonction </w:t>
+      </w:r>
+      <w:r>
+        <w:t>« </w:t>
       </w:r>
       <w:r>
         <w:t>checkResponse</w:t>
+      </w:r>
+      <w:r>
+        <w:t> »</w:t>
       </w:r>
       <w:r>
         <w:t xml:space="preserve"> </w:t>
@@ -2073,7 +2313,13 @@
       </w:pPr>
       <w:r>
         <w:lastRenderedPageBreak/>
-        <w:t xml:space="preserve">Dans cette partie, </w:t>
+        <w:t>Dans cette</w:t>
+      </w:r>
+      <w:r>
+        <w:t xml:space="preserve"> dernière</w:t>
+      </w:r>
+      <w:r>
+        <w:t xml:space="preserve"> partie, </w:t>
       </w:r>
       <w:r>
         <w:t>je vais</w:t>
@@ -2275,7 +2521,7 @@
                     </pic:cNvPicPr>
                   </pic:nvPicPr>
                   <pic:blipFill>
-                    <a:blip r:embed="rId9">
+                    <a:blip r:embed="rId10">
                       <a:extLst>
                         <a:ext uri="{28A0092B-C50C-407E-A947-70E740481C1C}">
                           <a14:useLocalDpi xmlns:a14="http://schemas.microsoft.com/office/drawing/2010/main" val="0"/>
@@ -2316,6 +2562,7 @@
     <w:p>
       <w:pPr>
         <w:spacing w:after="0" w:line="360" w:lineRule="auto"/>
+        <w:ind w:firstLine="709"/>
       </w:pPr>
       <w:r>
         <w:t>Puis, je d</w:t>
@@ -2333,7 +2580,10 @@
         <w:t xml:space="preserve"> variables</w:t>
       </w:r>
       <w:r>
-        <w:t xml:space="preserve"> global</w:t>
+        <w:t xml:space="preserve"> </w:t>
+      </w:r>
+      <w:r>
+        <w:t>globaux</w:t>
       </w:r>
       <w:r>
         <w:t xml:space="preserve"> à utiliser dans le code à venir.</w:t>
@@ -2368,7 +2618,7 @@
                     </pic:cNvPicPr>
                   </pic:nvPicPr>
                   <pic:blipFill>
-                    <a:blip r:embed="rId10">
+                    <a:blip r:embed="rId11">
                       <a:extLst>
                         <a:ext uri="{28A0092B-C50C-407E-A947-70E740481C1C}">
                           <a14:useLocalDpi xmlns:a14="http://schemas.microsoft.com/office/drawing/2010/main" val="0"/>
@@ -2443,7 +2693,7 @@
                     <pic:cNvPicPr/>
                   </pic:nvPicPr>
                   <pic:blipFill>
-                    <a:blip r:embed="rId11"/>
+                    <a:blip r:embed="rId12"/>
                     <a:stretch>
                       <a:fillRect/>
                     </a:stretch>
@@ -2478,7 +2728,16 @@
         <w:jc w:val="both"/>
       </w:pPr>
       <w:r>
-        <w:t>Pour récupérer toutes les questions et réponses dans le fichier CSV, j’ai créé une fonction exportCSV</w:t>
+        <w:t xml:space="preserve">Pour récupérer toutes les questions et réponses dans le fichier CSV, j’ai créé une fonction </w:t>
+      </w:r>
+      <w:r>
+        <w:t>« </w:t>
+      </w:r>
+      <w:r>
+        <w:t>exportCSV</w:t>
+      </w:r>
+      <w:r>
+        <w:t> »</w:t>
       </w:r>
       <w:r>
         <w:t>. Dans cette fonction,</w:t>
@@ -2493,10 +2752,28 @@
         <w:t xml:space="preserve"> le fichier CSV en mode lecture et déclare une variable de lecteur CSV.</w:t>
       </w:r>
       <w:r>
-        <w:t xml:space="preserve"> J’utilise ici la fonction python pop avec l’index 0 </w:t>
-      </w:r>
-      <w:r>
-        <w:t xml:space="preserve">pour ignorer la première ligne du fichier CSV. Parce que la première ligne représente les noms de colonne, et </w:t>
+        <w:t xml:space="preserve"> J’utilise ici la fonction python pop avec </w:t>
+      </w:r>
+      <w:r>
+        <w:t>comme paramètre 0 (</w:t>
+      </w:r>
+      <w:r>
+        <w:t>index 0</w:t>
+      </w:r>
+      <w:r>
+        <w:t>)</w:t>
+      </w:r>
+      <w:r>
+        <w:t xml:space="preserve"> </w:t>
+      </w:r>
+      <w:r>
+        <w:t xml:space="preserve">pour ignorer la </w:t>
+      </w:r>
+      <w:r>
+        <w:t>première ligne du fichier CSV p</w:t>
+      </w:r>
+      <w:r>
+        <w:t xml:space="preserve">arce que la première ligne représente les noms de colonne, et </w:t>
       </w:r>
       <w:r>
         <w:t>je</w:t>
@@ -2533,7 +2810,7 @@
                     </pic:cNvPicPr>
                   </pic:nvPicPr>
                   <pic:blipFill>
-                    <a:blip r:embed="rId12">
+                    <a:blip r:embed="rId13">
                       <a:extLst>
                         <a:ext uri="{28A0092B-C50C-407E-A947-70E740481C1C}">
                           <a14:useLocalDpi xmlns:a14="http://schemas.microsoft.com/office/drawing/2010/main" val="0"/>
@@ -2567,7 +2844,58 @@
       </w:pPr>
       <w:r>
         <w:lastRenderedPageBreak/>
-        <w:t>La fonction randomQuestion permet de générer dix questions aléatoires à partir de la liste obtenue par la fonction exportCSV.</w:t>
+        <w:t>Pour avoir des questions aléatoires, j’ai créé l</w:t>
+      </w:r>
+      <w:r>
+        <w:t xml:space="preserve">a fonction </w:t>
+      </w:r>
+      <w:r>
+        <w:t>« </w:t>
+      </w:r>
+      <w:r>
+        <w:t>randomQuestion</w:t>
+      </w:r>
+      <w:r>
+        <w:t> »</w:t>
+      </w:r>
+      <w:r>
+        <w:t>. Cette fonction</w:t>
+      </w:r>
+      <w:r>
+        <w:t xml:space="preserve"> permet de générer dix questions aléatoires à partir de la liste obtenue par la fonction </w:t>
+      </w:r>
+      <w:r>
+        <w:t>« </w:t>
+      </w:r>
+      <w:r>
+        <w:t>exportCSV</w:t>
+      </w:r>
+      <w:r>
+        <w:t> »</w:t>
+      </w:r>
+      <w:r>
+        <w:t>.</w:t>
+      </w:r>
+      <w:r>
+        <w:t xml:space="preserve"> </w:t>
+      </w:r>
+      <w:r>
+        <w:t>Une fois la question générée</w:t>
+      </w:r>
+      <w:r>
+        <w:t xml:space="preserve"> dans une nouvelle liste</w:t>
+      </w:r>
+      <w:r>
+        <w:t xml:space="preserve">, cette dernière </w:t>
+      </w:r>
+      <w:r>
+        <w:t>sera</w:t>
+      </w:r>
+      <w:r>
+        <w:t xml:space="preserve"> supprimée de la liste de questions afin qu’elle ne soit pas proposée une seconde fois</w:t>
+      </w:r>
+      <w:r>
+        <w:t>.</w:t>
       </w:r>
     </w:p>
     <w:p>
@@ -2598,7 +2926,7 @@
                     </pic:cNvPicPr>
                   </pic:nvPicPr>
                   <pic:blipFill>
-                    <a:blip r:embed="rId13">
+                    <a:blip r:embed="rId14">
                       <a:extLst>
                         <a:ext uri="{28A0092B-C50C-407E-A947-70E740481C1C}">
                           <a14:useLocalDpi xmlns:a14="http://schemas.microsoft.com/office/drawing/2010/main" val="0"/>
@@ -2636,13 +2964,28 @@
         <w:jc w:val="both"/>
       </w:pPr>
       <w:r>
-        <w:t>La tâche suivante consiste à vérifier si l'option est correcte ou non, choisie par l’utilisateur. La fonction checkResponse</w:t>
-      </w:r>
-      <w:r>
-        <w:t xml:space="preserve"> </w:t>
-      </w:r>
-      <w:r>
-        <w:t>vérifiera si l’utilisateur choisit la bonne réponse ou non. Si la réponse est correcte, il affiche un message et met à jour la variable score en y ajoutant 2 points. Si la réponse est fausse, un autre message s'affichera avec la bonne réponse.</w:t>
+        <w:t xml:space="preserve">La tâche suivante consiste à vérifier si l'option est correcte ou non, choisie par l’utilisateur. La fonction </w:t>
+      </w:r>
+      <w:r>
+        <w:t>« </w:t>
+      </w:r>
+      <w:r>
+        <w:t>checkResponse</w:t>
+      </w:r>
+      <w:r>
+        <w:t> »</w:t>
+      </w:r>
+      <w:r>
+        <w:t xml:space="preserve"> </w:t>
+      </w:r>
+      <w:r>
+        <w:t xml:space="preserve">vérifiera si l’utilisateur choisit la bonne réponse ou non. Si la réponse est </w:t>
+      </w:r>
+      <w:r>
+        <w:t>correcte</w:t>
+      </w:r>
+      <w:r>
+        <w:t>, il affiche un message et met à jour la variable score en y ajoutant 2 points. Si la réponse est fausse, un autre message s'affichera avec la bonne réponse.</w:t>
       </w:r>
     </w:p>
     <w:p>
@@ -2673,7 +3016,7 @@
                     </pic:cNvPicPr>
                   </pic:nvPicPr>
                   <pic:blipFill>
-                    <a:blip r:embed="rId14"/>
+                    <a:blip r:embed="rId15"/>
                     <a:stretch>
                       <a:fillRect/>
                     </a:stretch>
@@ -2699,8 +3042,17 @@
     </w:p>
     <w:p/>
     <w:p>
-      <w:r>
-        <w:t xml:space="preserve">Le nom </w:t>
+      <w:pPr>
+        <w:ind w:firstLine="709"/>
+      </w:pPr>
+      <w:r>
+        <w:t>Le nom</w:t>
+      </w:r>
+      <w:r>
+        <w:t xml:space="preserve"> de la fonction</w:t>
+      </w:r>
+      <w:r>
+        <w:t xml:space="preserve"> </w:t>
       </w:r>
       <w:r>
         <w:t xml:space="preserve">showScore </w:t>
@@ -2746,7 +3098,7 @@
                     </pic:cNvPicPr>
                   </pic:nvPicPr>
                   <pic:blipFill>
-                    <a:blip r:embed="rId15">
+                    <a:blip r:embed="rId16">
                       <a:extLst>
                         <a:ext uri="{28A0092B-C50C-407E-A947-70E740481C1C}">
                           <a14:useLocalDpi xmlns:a14="http://schemas.microsoft.com/office/drawing/2010/main" val="0"/>
@@ -2785,6 +3137,9 @@
         <w:jc w:val="both"/>
       </w:pPr>
       <w:r>
+        <w:t xml:space="preserve">Enfin, </w:t>
+      </w:r>
+      <w:r>
         <w:t>Je d</w:t>
       </w:r>
       <w:r>
@@ -2945,7 +3300,7 @@
                     </pic:cNvPicPr>
                   </pic:nvPicPr>
                   <pic:blipFill>
-                    <a:blip r:embed="rId16"/>
+                    <a:blip r:embed="rId17"/>
                     <a:stretch>
                       <a:fillRect/>
                     </a:stretch>
@@ -3020,6 +3375,15 @@
         <w:jc w:val="both"/>
       </w:pPr>
       <w:r>
+        <w:t xml:space="preserve">Malgré le manque de temps et la </w:t>
+      </w:r>
+      <w:r>
+        <w:t>difficulté de la mise en œuvre</w:t>
+      </w:r>
+      <w:r>
+        <w:t xml:space="preserve"> de cette projet, j’ai fait de mon mieux pour fournir un travail de qualité et appréciable en consacrant plus de temps que prévu à mon projet. </w:t>
+      </w:r>
+      <w:r>
         <w:t xml:space="preserve">Je suis satisfait de l’organisation </w:t>
       </w:r>
       <w:r>
@@ -3031,8 +3395,6 @@
       <w:r>
         <w:t>e mon</w:t>
       </w:r>
-      <w:bookmarkStart w:id="0" w:name="_GoBack"/>
-      <w:bookmarkEnd w:id="0"/>
       <w:r>
         <w:t xml:space="preserve"> </w:t>
       </w:r>
@@ -3040,7 +3402,10 @@
         <w:t>code</w:t>
       </w:r>
       <w:r>
-        <w:t>, c’</w:t>
+        <w:t xml:space="preserve"> car</w:t>
+      </w:r>
+      <w:r>
+        <w:t xml:space="preserve"> c’</w:t>
       </w:r>
       <w:r>
         <w:t xml:space="preserve">est lisible, </w:t>
@@ -3074,6 +3439,28 @@
       </w:r>
       <w:r>
         <w:t xml:space="preserve"> </w:t>
+      </w:r>
+    </w:p>
+    <w:p>
+      <w:pPr>
+        <w:ind w:firstLine="708"/>
+        <w:rPr>
+          <w:color w:val="ED7D31" w:themeColor="accent2"/>
+        </w:rPr>
+      </w:pPr>
+    </w:p>
+    <w:p>
+      <w:pPr>
+        <w:ind w:firstLine="708"/>
+        <w:rPr>
+          <w:color w:val="ED7D31" w:themeColor="accent2"/>
+        </w:rPr>
+      </w:pPr>
+      <w:r>
+        <w:rPr>
+          <w:color w:val="ED7D31" w:themeColor="accent2"/>
+        </w:rPr>
+        <w:t>Ce qui ne vous satisfait pas dans le rendu final, ce que vous voudriez améliorer</w:t>
       </w:r>
     </w:p>
     <w:p>
@@ -3082,25 +3469,63 @@
         <w:jc w:val="both"/>
       </w:pPr>
       <w:r>
-        <w:t xml:space="preserve">Malgré le manque de temps et la </w:t>
-      </w:r>
-      <w:r>
-        <w:t>difficulté de la mise en œuvre</w:t>
-      </w:r>
-      <w:r>
-        <w:t xml:space="preserve"> de cette projet, j’ai fait de mon mieux pour fournir un </w:t>
-      </w:r>
-      <w:r>
-        <w:t xml:space="preserve">travail de qualité et appréciable en consacrant </w:t>
-      </w:r>
-      <w:r>
-        <w:t xml:space="preserve">plus de temps que prévu à mon </w:t>
-      </w:r>
-      <w:r>
-        <w:t>projet</w:t>
-      </w:r>
-      <w:r>
-        <w:t>.</w:t>
+        <w:t xml:space="preserve">Cependant, plusieurs améliorations sont possibles. </w:t>
+      </w:r>
+      <w:r>
+        <w:t xml:space="preserve">Un des aspects à améliorer dans </w:t>
+      </w:r>
+      <w:r>
+        <w:t>mon</w:t>
+      </w:r>
+      <w:r>
+        <w:t xml:space="preserve"> programme </w:t>
+      </w:r>
+      <w:r>
+        <w:t xml:space="preserve">est </w:t>
+      </w:r>
+      <w:r>
+        <w:t xml:space="preserve">l’affichage au </w:t>
+      </w:r>
+      <w:r>
+        <w:t xml:space="preserve">premier </w:t>
+      </w:r>
+      <w:r>
+        <w:t>lancement</w:t>
+      </w:r>
+      <w:r>
+        <w:t xml:space="preserve">. Je trouve que c’est très simple. </w:t>
+      </w:r>
+      <w:r>
+        <w:t xml:space="preserve">L’implémentation d’une interface graphique pourrait </w:t>
+      </w:r>
+      <w:r>
+        <w:t>également</w:t>
+      </w:r>
+      <w:r>
+        <w:t xml:space="preserve"> être envisagé car dans mon programme, il faut utiliser la console pour faire le quiz ce qui n’est pas très pratique.</w:t>
+      </w:r>
+      <w:r>
+        <w:t xml:space="preserve"> Cela aussi me permet d’apprendre à implémenter une interface graphique avec les modules Python.</w:t>
+      </w:r>
+    </w:p>
+    <w:p>
+      <w:pPr>
+        <w:rPr>
+          <w:color w:val="ED7D31" w:themeColor="accent2"/>
+        </w:rPr>
+      </w:pPr>
+    </w:p>
+    <w:p>
+      <w:pPr>
+        <w:rPr>
+          <w:color w:val="ED7D31" w:themeColor="accent2"/>
+        </w:rPr>
+      </w:pPr>
+      <w:r>
+        <w:rPr>
+          <w:color w:val="ED7D31" w:themeColor="accent2"/>
+        </w:rPr>
+        <w:t xml:space="preserve">Vos apprentissages </w:t>
       </w:r>
     </w:p>
     <w:p>
@@ -3110,19 +3535,11 @@
           <w:color w:val="ED7D31" w:themeColor="accent2"/>
         </w:rPr>
       </w:pPr>
-    </w:p>
-    <w:p>
-      <w:pPr>
-        <w:ind w:firstLine="708"/>
-        <w:rPr>
-          <w:color w:val="ED7D31" w:themeColor="accent2"/>
-        </w:rPr>
-      </w:pPr>
-      <w:r>
-        <w:rPr>
-          <w:color w:val="ED7D31" w:themeColor="accent2"/>
-        </w:rPr>
-        <w:t>Ce qui ne vous satisfait pas dans le rendu final, ce que vous voudriez améliorer</w:t>
+      <w:r>
+        <w:rPr>
+          <w:color w:val="ED7D31" w:themeColor="accent2"/>
+        </w:rPr>
+        <w:t>Techniques</w:t>
       </w:r>
     </w:p>
     <w:p>
@@ -3131,112 +3548,6 @@
         <w:jc w:val="both"/>
       </w:pPr>
       <w:r>
-        <w:t xml:space="preserve">Cependant, plusieurs améliorations sont possibles. </w:t>
-      </w:r>
-      <w:r>
-        <w:t xml:space="preserve">Un des aspects à améliorer dans </w:t>
-      </w:r>
-      <w:r>
-        <w:t>mon</w:t>
-      </w:r>
-      <w:r>
-        <w:t xml:space="preserve"> programme </w:t>
-      </w:r>
-      <w:r>
-        <w:t xml:space="preserve">est </w:t>
-      </w:r>
-      <w:r>
-        <w:t xml:space="preserve">l’affichage au </w:t>
-      </w:r>
-      <w:r>
-        <w:t xml:space="preserve">premier </w:t>
-      </w:r>
-      <w:r>
-        <w:t>lancement</w:t>
-      </w:r>
-      <w:r>
-        <w:t xml:space="preserve">. Je trouve que c’est très simple. </w:t>
-      </w:r>
-    </w:p>
-    <w:p>
-      <w:pPr>
-        <w:ind w:firstLine="709"/>
-        <w:jc w:val="both"/>
-      </w:pPr>
-      <w:r>
-        <w:t xml:space="preserve">L’implémentation d’une interface graphique </w:t>
-      </w:r>
-      <w:r>
-        <w:t>p</w:t>
-      </w:r>
-      <w:r>
-        <w:t xml:space="preserve">ourrait aussi être envisagé car </w:t>
-      </w:r>
-      <w:r>
-        <w:t xml:space="preserve">dans </w:t>
-      </w:r>
-      <w:r>
-        <w:t>mon</w:t>
-      </w:r>
-      <w:r>
-        <w:t xml:space="preserve"> programme, il faut </w:t>
-      </w:r>
-      <w:r>
-        <w:t>utiliser la console pour faire le quiz</w:t>
-      </w:r>
-      <w:r>
-        <w:t xml:space="preserve"> ce qui n’est pas</w:t>
-      </w:r>
-      <w:r>
-        <w:t xml:space="preserve"> très</w:t>
-      </w:r>
-      <w:r>
-        <w:t xml:space="preserve"> pratique</w:t>
-      </w:r>
-      <w:r>
-        <w:t>.</w:t>
-      </w:r>
-    </w:p>
-    <w:p>
-      <w:pPr>
-        <w:rPr>
-          <w:color w:val="ED7D31" w:themeColor="accent2"/>
-        </w:rPr>
-      </w:pPr>
-    </w:p>
-    <w:p>
-      <w:pPr>
-        <w:rPr>
-          <w:color w:val="ED7D31" w:themeColor="accent2"/>
-        </w:rPr>
-      </w:pPr>
-      <w:r>
-        <w:rPr>
-          <w:color w:val="ED7D31" w:themeColor="accent2"/>
-        </w:rPr>
-        <w:t xml:space="preserve">Vos apprentissages </w:t>
-      </w:r>
-    </w:p>
-    <w:p>
-      <w:pPr>
-        <w:ind w:firstLine="708"/>
-        <w:rPr>
-          <w:color w:val="ED7D31" w:themeColor="accent2"/>
-        </w:rPr>
-      </w:pPr>
-      <w:r>
-        <w:rPr>
-          <w:color w:val="ED7D31" w:themeColor="accent2"/>
-        </w:rPr>
-        <w:t>Techniques</w:t>
-      </w:r>
-    </w:p>
-    <w:p>
-      <w:pPr>
-        <w:ind w:firstLine="709"/>
-        <w:jc w:val="both"/>
-      </w:pPr>
-      <w:r>
         <w:t xml:space="preserve">Grâce à ce projet, </w:t>
       </w:r>
       <w:r>
@@ -3249,7 +3560,21 @@
         <w:t>me</w:t>
       </w:r>
       <w:r>
-        <w:t xml:space="preserve"> servir du module csv</w:t>
+        <w:t xml:space="preserve"> servir du module </w:t>
+      </w:r>
+      <w:r>
+        <w:t>intégré</w:t>
+      </w:r>
+      <w:r>
+        <w:rPr>
+          <w:rFonts w:ascii="Segoe UI" w:hAnsi="Segoe UI" w:cs="Segoe UI"/>
+          <w:color w:val="212529"/>
+          <w:shd w:val="clear" w:color="auto" w:fill="FFFFFF"/>
+        </w:rPr>
+        <w:t xml:space="preserve"> </w:t>
+      </w:r>
+      <w:r>
+        <w:t>csv</w:t>
       </w:r>
       <w:r>
         <w:t xml:space="preserve">. J’ai dû </w:t>
@@ -3263,14 +3588,14 @@
       <w:r>
         <w:t xml:space="preserve">Random. </w:t>
       </w:r>
-    </w:p>
-    <w:p>
-      <w:pPr>
-        <w:ind w:firstLine="709"/>
-        <w:jc w:val="both"/>
-      </w:pPr>
-      <w:r>
-        <w:t xml:space="preserve">Ce projet m’a permis </w:t>
+      <w:r>
+        <w:t>Ce projet m’a permis</w:t>
+      </w:r>
+      <w:r>
+        <w:t xml:space="preserve"> également</w:t>
+      </w:r>
+      <w:r>
+        <w:t xml:space="preserve"> </w:t>
       </w:r>
       <w:r>
         <w:t>d’</w:t>
@@ -3291,10 +3616,7 @@
         <w:t xml:space="preserve"> connaissances sur</w:t>
       </w:r>
       <w:r>
-        <w:t xml:space="preserve"> les fonctions en python</w:t>
-      </w:r>
-      <w:r>
-        <w:t xml:space="preserve"> ainsi que </w:t>
+        <w:t xml:space="preserve"> les fonctions en python ainsi que </w:t>
       </w:r>
       <w:r>
         <w:t>l’utilisation</w:t>
@@ -3340,16 +3662,39 @@
         <w:t>Méthodologiques</w:t>
       </w:r>
     </w:p>
+    <w:p>
+      <w:r>
+        <w:t>Définir_mon_projet</w:t>
+      </w:r>
+      <w:r>
+        <w:t xml:space="preserve">, </w:t>
+      </w:r>
+    </w:p>
+    <w:p>
+      <w:r>
+        <w:t>Calendrier</w:t>
+      </w:r>
+      <w:r>
+        <w:t xml:space="preserve">,  </w:t>
+      </w:r>
+    </w:p>
+    <w:p>
+      <w:r>
+        <w:t>Point_sur_mon_projet</w:t>
+      </w:r>
+    </w:p>
     <w:p/>
-    <w:p/>
-    <w:p>
-      <w:pPr>
-        <w:ind w:firstLine="708"/>
-      </w:pPr>
-      <w:r>
-        <w:tab/>
-      </w:r>
-      <w:r>
+    <w:p>
+      <w:pPr>
+        <w:jc w:val="center"/>
+        <w:rPr>
+          <w:b/>
+        </w:rPr>
+      </w:pPr>
+      <w:r>
+        <w:rPr>
+          <w:b/>
+        </w:rPr>
         <w:br w:type="page"/>
       </w:r>
     </w:p>
@@ -3450,7 +3795,13 @@
         <w:t>j’ai</w:t>
       </w:r>
       <w:r>
-        <w:t xml:space="preserve"> réussi à assimiler tous les cours que nous avons étudiés, ainsi </w:t>
+        <w:t xml:space="preserve"> réussi à assimiler tous les cours que nous avons étudiés</w:t>
+      </w:r>
+      <w:r>
+        <w:t xml:space="preserve"> via la plateforme</w:t>
+      </w:r>
+      <w:r>
+        <w:t xml:space="preserve">, ainsi </w:t>
       </w:r>
       <w:r>
         <w:t>j’ai</w:t>
@@ -3504,7 +3855,16 @@
         <w:t xml:space="preserve"> en implémentant une</w:t>
       </w:r>
       <w:r>
-        <w:t xml:space="preserve"> interface graphique </w:t>
+        <w:t xml:space="preserve"> interface graphique</w:t>
+      </w:r>
+      <w:r>
+        <w:t xml:space="preserve"> </w:t>
+      </w:r>
+      <w:r>
+        <w:t>interactive</w:t>
+      </w:r>
+      <w:r>
+        <w:t xml:space="preserve"> </w:t>
       </w:r>
       <w:r>
         <w:t xml:space="preserve">à l’aide du module </w:t>
@@ -3530,7 +3890,19 @@
           <w:b/>
         </w:rPr>
         <w:lastRenderedPageBreak/>
-        <w:t>Bibliographie / Sitographie / Logithèque</w:t>
+        <w:t xml:space="preserve">Bibliographie / </w:t>
+      </w:r>
+      <w:r>
+        <w:rPr>
+          <w:b/>
+        </w:rPr>
+        <w:t>Webo</w:t>
+      </w:r>
+      <w:r>
+        <w:rPr>
+          <w:b/>
+        </w:rPr>
+        <w:t>graphie / Logithèque</w:t>
       </w:r>
     </w:p>
     <w:p>
@@ -3560,7 +3932,7 @@
           <w:szCs w:val="24"/>
         </w:rPr>
       </w:pPr>
-      <w:hyperlink r:id="rId17" w:history="1">
+      <w:hyperlink r:id="rId18" w:history="1">
         <w:r>
           <w:rPr>
             <w:rStyle w:val="Lienhypertexte"/>
@@ -3586,7 +3958,7 @@
           <w:szCs w:val="24"/>
         </w:rPr>
       </w:pPr>
-      <w:hyperlink r:id="rId18" w:anchor="browser" w:history="1">
+      <w:hyperlink r:id="rId19" w:anchor="browser" w:history="1">
         <w:r>
           <w:rPr>
             <w:rStyle w:val="Lienhypertexte"/>
@@ -3612,7 +3984,7 @@
           <w:szCs w:val="24"/>
         </w:rPr>
       </w:pPr>
-      <w:hyperlink r:id="rId19" w:history="1">
+      <w:hyperlink r:id="rId20" w:history="1">
         <w:r>
           <w:rPr>
             <w:rStyle w:val="Lienhypertexte"/>
@@ -3633,12 +4005,15 @@
         </w:numPr>
         <w:spacing w:line="360" w:lineRule="auto"/>
         <w:rPr>
+          <w:rStyle w:val="Lienhypertexte"/>
           <w:rFonts w:ascii="Times New Roman" w:hAnsi="Times New Roman" w:cs="Times New Roman"/>
+          <w:color w:val="auto"/>
           <w:sz w:val="24"/>
           <w:szCs w:val="24"/>
-        </w:rPr>
-      </w:pPr>
-      <w:hyperlink r:id="rId20" w:history="1">
+          <w:u w:val="none"/>
+        </w:rPr>
+      </w:pPr>
+      <w:hyperlink r:id="rId21" w:history="1">
         <w:r>
           <w:rPr>
             <w:rStyle w:val="Lienhypertexte"/>
@@ -3652,6 +4027,43 @@
     </w:p>
     <w:p>
       <w:pPr>
+        <w:pStyle w:val="Paragraphedeliste"/>
+        <w:numPr>
+          <w:ilvl w:val="0"/>
+          <w:numId w:val="1"/>
+        </w:numPr>
+        <w:spacing w:line="360" w:lineRule="auto"/>
+        <w:rPr>
+          <w:rFonts w:ascii="Times New Roman" w:hAnsi="Times New Roman" w:cs="Times New Roman"/>
+          <w:sz w:val="24"/>
+          <w:szCs w:val="24"/>
+        </w:rPr>
+      </w:pPr>
+      <w:hyperlink r:id="rId22" w:history="1">
+        <w:r>
+          <w:rPr>
+            <w:rStyle w:val="Lienhypertexte"/>
+            <w:rFonts w:ascii="Times New Roman" w:hAnsi="Times New Roman" w:cs="Times New Roman"/>
+            <w:sz w:val="24"/>
+            <w:szCs w:val="24"/>
+          </w:rPr>
+          <w:t>https://isn-icn-ljm.pagesperso-orange.fr/1-NSI/co/introduction.html</w:t>
+        </w:r>
+      </w:hyperlink>
+    </w:p>
+    <w:p>
+      <w:pPr>
+        <w:pStyle w:val="Paragraphedeliste"/>
+        <w:spacing w:line="360" w:lineRule="auto"/>
+        <w:rPr>
+          <w:rFonts w:ascii="Times New Roman" w:hAnsi="Times New Roman" w:cs="Times New Roman"/>
+          <w:sz w:val="24"/>
+          <w:szCs w:val="24"/>
+        </w:rPr>
+      </w:pPr>
+    </w:p>
+    <w:p>
+      <w:pPr>
         <w:rPr>
           <w:color w:val="ED7D31" w:themeColor="accent2"/>
         </w:rPr>
@@ -3718,7 +4130,13 @@
         </w:numPr>
       </w:pPr>
       <w:r>
-        <w:t>Excel 2016</w:t>
+        <w:t xml:space="preserve">Microsoft </w:t>
+      </w:r>
+      <w:r>
+        <w:t>Excel 201</w:t>
+      </w:r>
+      <w:r>
+        <w:t>3</w:t>
       </w:r>
     </w:p>
     <w:sectPr>
@@ -4322,6 +4740,119 @@
     </w:lvl>
   </w:abstractNum>
   <w:abstractNum w:abstractNumId="5" w15:restartNumberingAfterBreak="0">
+    <w:nsid w:val="4A73688F"/>
+    <w:multiLevelType w:val="hybridMultilevel"/>
+    <w:tmpl w:val="2200C39E"/>
+    <w:lvl w:ilvl="0" w:tplc="040C0001">
+      <w:start w:val="1"/>
+      <w:numFmt w:val="bullet"/>
+      <w:lvlText w:val=""/>
+      <w:lvlJc w:val="left"/>
+      <w:pPr>
+        <w:ind w:left="720" w:hanging="360"/>
+      </w:pPr>
+      <w:rPr>
+        <w:rFonts w:ascii="Symbol" w:hAnsi="Symbol" w:hint="default"/>
+      </w:rPr>
+    </w:lvl>
+    <w:lvl w:ilvl="1" w:tplc="040C0003" w:tentative="1">
+      <w:start w:val="1"/>
+      <w:numFmt w:val="bullet"/>
+      <w:lvlText w:val="o"/>
+      <w:lvlJc w:val="left"/>
+      <w:pPr>
+        <w:ind w:left="1440" w:hanging="360"/>
+      </w:pPr>
+      <w:rPr>
+        <w:rFonts w:ascii="Courier New" w:hAnsi="Courier New" w:cs="Courier New" w:hint="default"/>
+      </w:rPr>
+    </w:lvl>
+    <w:lvl w:ilvl="2" w:tplc="040C0005" w:tentative="1">
+      <w:start w:val="1"/>
+      <w:numFmt w:val="bullet"/>
+      <w:lvlText w:val=""/>
+      <w:lvlJc w:val="left"/>
+      <w:pPr>
+        <w:ind w:left="2160" w:hanging="360"/>
+      </w:pPr>
+      <w:rPr>
+        <w:rFonts w:ascii="Wingdings" w:hAnsi="Wingdings" w:hint="default"/>
+      </w:rPr>
+    </w:lvl>
+    <w:lvl w:ilvl="3" w:tplc="040C0001" w:tentative="1">
+      <w:start w:val="1"/>
+      <w:numFmt w:val="bullet"/>
+      <w:lvlText w:val=""/>
+      <w:lvlJc w:val="left"/>
+      <w:pPr>
+        <w:ind w:left="2880" w:hanging="360"/>
+      </w:pPr>
+      <w:rPr>
+        <w:rFonts w:ascii="Symbol" w:hAnsi="Symbol" w:hint="default"/>
+      </w:rPr>
+    </w:lvl>
+    <w:lvl w:ilvl="4" w:tplc="040C0003" w:tentative="1">
+      <w:start w:val="1"/>
+      <w:numFmt w:val="bullet"/>
+      <w:lvlText w:val="o"/>
+      <w:lvlJc w:val="left"/>
+      <w:pPr>
+        <w:ind w:left="3600" w:hanging="360"/>
+      </w:pPr>
+      <w:rPr>
+        <w:rFonts w:ascii="Courier New" w:hAnsi="Courier New" w:cs="Courier New" w:hint="default"/>
+      </w:rPr>
+    </w:lvl>
+    <w:lvl w:ilvl="5" w:tplc="040C0005" w:tentative="1">
+      <w:start w:val="1"/>
+      <w:numFmt w:val="bullet"/>
+      <w:lvlText w:val=""/>
+      <w:lvlJc w:val="left"/>
+      <w:pPr>
+        <w:ind w:left="4320" w:hanging="360"/>
+      </w:pPr>
+      <w:rPr>
+        <w:rFonts w:ascii="Wingdings" w:hAnsi="Wingdings" w:hint="default"/>
+      </w:rPr>
+    </w:lvl>
+    <w:lvl w:ilvl="6" w:tplc="040C0001" w:tentative="1">
+      <w:start w:val="1"/>
+      <w:numFmt w:val="bullet"/>
+      <w:lvlText w:val=""/>
+      <w:lvlJc w:val="left"/>
+      <w:pPr>
+        <w:ind w:left="5040" w:hanging="360"/>
+      </w:pPr>
+      <w:rPr>
+        <w:rFonts w:ascii="Symbol" w:hAnsi="Symbol" w:hint="default"/>
+      </w:rPr>
+    </w:lvl>
+    <w:lvl w:ilvl="7" w:tplc="040C0003" w:tentative="1">
+      <w:start w:val="1"/>
+      <w:numFmt w:val="bullet"/>
+      <w:lvlText w:val="o"/>
+      <w:lvlJc w:val="left"/>
+      <w:pPr>
+        <w:ind w:left="5760" w:hanging="360"/>
+      </w:pPr>
+      <w:rPr>
+        <w:rFonts w:ascii="Courier New" w:hAnsi="Courier New" w:cs="Courier New" w:hint="default"/>
+      </w:rPr>
+    </w:lvl>
+    <w:lvl w:ilvl="8" w:tplc="040C0005" w:tentative="1">
+      <w:start w:val="1"/>
+      <w:numFmt w:val="bullet"/>
+      <w:lvlText w:val=""/>
+      <w:lvlJc w:val="left"/>
+      <w:pPr>
+        <w:ind w:left="6480" w:hanging="360"/>
+      </w:pPr>
+      <w:rPr>
+        <w:rFonts w:ascii="Wingdings" w:hAnsi="Wingdings" w:hint="default"/>
+      </w:rPr>
+    </w:lvl>
+  </w:abstractNum>
+  <w:abstractNum w:abstractNumId="6" w15:restartNumberingAfterBreak="0">
     <w:nsid w:val="5E3154E0"/>
     <w:multiLevelType w:val="hybridMultilevel"/>
     <w:tmpl w:val="7BD4CF3E"/>
@@ -4434,7 +4965,7 @@
       </w:rPr>
     </w:lvl>
   </w:abstractNum>
-  <w:abstractNum w:abstractNumId="6" w15:restartNumberingAfterBreak="0">
+  <w:abstractNum w:abstractNumId="7" w15:restartNumberingAfterBreak="0">
     <w:nsid w:val="6579219A"/>
     <w:multiLevelType w:val="hybridMultilevel"/>
     <w:tmpl w:val="B4DA84CC"/>
@@ -4547,7 +5078,7 @@
       </w:rPr>
     </w:lvl>
   </w:abstractNum>
-  <w:abstractNum w:abstractNumId="7" w15:restartNumberingAfterBreak="0">
+  <w:abstractNum w:abstractNumId="8" w15:restartNumberingAfterBreak="0">
     <w:nsid w:val="6C9C6B95"/>
     <w:multiLevelType w:val="hybridMultilevel"/>
     <w:tmpl w:val="24624F2C"/>
@@ -4664,7 +5195,7 @@
     <w:abstractNumId w:val="3"/>
   </w:num>
   <w:num w:numId="2">
-    <w:abstractNumId w:val="6"/>
+    <w:abstractNumId w:val="7"/>
   </w:num>
   <w:num w:numId="3">
     <w:abstractNumId w:val="4"/>
@@ -4673,7 +5204,7 @@
     <w:abstractNumId w:val="0"/>
   </w:num>
   <w:num w:numId="5">
-    <w:abstractNumId w:val="5"/>
+    <w:abstractNumId w:val="6"/>
   </w:num>
   <w:num w:numId="6">
     <w:abstractNumId w:val="2"/>
@@ -4682,7 +5213,10 @@
     <w:abstractNumId w:val="1"/>
   </w:num>
   <w:num w:numId="8">
-    <w:abstractNumId w:val="7"/>
+    <w:abstractNumId w:val="8"/>
+  </w:num>
+  <w:num w:numId="9">
+    <w:abstractNumId w:val="5"/>
   </w:num>
 </w:numbering>
 </file>
@@ -5200,6 +5734,20 @@
       <w:szCs w:val="24"/>
     </w:rPr>
   </w:style>
+  <w:style w:type="paragraph" w:customStyle="1" w:styleId="txtp">
+    <w:name w:val="txt_p"/>
+    <w:basedOn w:val="Normal"/>
+    <w:rsid w:val="0091471B"/>
+    <w:pPr>
+      <w:spacing w:before="100" w:beforeAutospacing="1" w:after="100" w:afterAutospacing="1" w:line="240" w:lineRule="auto"/>
+    </w:pPr>
+    <w:rPr>
+      <w:rFonts w:ascii="Times New Roman" w:eastAsia="Times New Roman" w:hAnsi="Times New Roman" w:cs="Times New Roman"/>
+      <w:sz w:val="24"/>
+      <w:szCs w:val="24"/>
+      <w:lang w:eastAsia="fr-FR"/>
+    </w:rPr>
+  </w:style>
 </w:styles>
 </file>
 
@@ -5469,7 +6017,7 @@
 </file>
 
 <file path=customXml/itemProps1.xml><?xml version="1.0" encoding="utf-8"?>
-<ds:datastoreItem xmlns:ds="http://schemas.openxmlformats.org/officeDocument/2006/customXml" ds:itemID="{BA46E3B2-47C1-4F78-8D54-74A328089307}">
+<ds:datastoreItem xmlns:ds="http://schemas.openxmlformats.org/officeDocument/2006/customXml" ds:itemID="{D73E9C52-E2DB-496E-B19C-CAA9C6B74302}">
   <ds:schemaRefs>
     <ds:schemaRef ds:uri="http://schemas.openxmlformats.org/officeDocument/2006/bibliography"/>
   </ds:schemaRefs>

</xml_diff>